<commit_message>
Write text. Optimize Invertation
</commit_message>
<xml_diff>
--- a/docs/diplom.docx
+++ b/docs/diplom.docx
@@ -60,7 +60,6 @@
         <w:t>Алгоритмическое обеспечение</w:t>
       </w:r>
     </w:p>
-    <w:p/>
     <w:p>
       <w:r>
         <w:t xml:space="preserve">Векторизация </w:t>
@@ -76,14 +75,13 @@
       </w:r>
     </w:p>
     <w:p>
-      <w:r>
-        <w:t xml:space="preserve">Начальная обработка необходима для приведения </w:t>
-      </w:r>
-      <w:r>
-        <w:t>изображения</w:t>
-      </w:r>
-      <w:r>
-        <w:t xml:space="preserve"> к виду, упрощающему векторизацию. Этого помогают добиться такие преобразования, как удаление «шумов», бинаризация и </w:t>
+      <w:pPr>
+        <w:rPr>
+          <w:lang w:val="en-US"/>
+        </w:rPr>
+      </w:pPr>
+      <w:r>
+        <w:t xml:space="preserve">Начальная обработка необходима для приведения изображения к виду, упрощающему векторизацию. Этого помогают добиться такие преобразования, как удаление «шумов», бинаризация и </w:t>
       </w:r>
       <w:proofErr w:type="spellStart"/>
       <w:r>
@@ -104,19 +102,7 @@
         <w:rPr>
           <w:color w:val="FF0000"/>
         </w:rPr>
-        <w:t>П</w:t>
-      </w:r>
-      <w:r>
-        <w:rPr>
-          <w:color w:val="FF0000"/>
-        </w:rPr>
-        <w:t>реобразование растровых данных в векторные</w:t>
-      </w:r>
-      <w:r>
-        <w:rPr>
-          <w:color w:val="FF0000"/>
-        </w:rPr>
-        <w:t xml:space="preserve"> </w:t>
+        <w:t xml:space="preserve">Преобразование растровых данных в векторные </w:t>
       </w:r>
       <w:r>
         <w:rPr>
@@ -238,9 +224,354 @@
       </w:r>
     </w:p>
     <w:p>
+      <w:r>
+        <w:t xml:space="preserve">Для преобразования изображения в оттенки серого используется цветовая модель </w:t>
+      </w:r>
+      <w:r>
+        <w:rPr>
+          <w:lang w:val="en-US"/>
+        </w:rPr>
+        <w:t>YIQ</w:t>
+      </w:r>
+      <w:r>
+        <w:t xml:space="preserve">. </w:t>
+      </w:r>
+      <w:r>
+        <w:t xml:space="preserve">Данная модель представляется тремя компонентами </w:t>
+      </w:r>
+      <w:r>
+        <w:rPr>
+          <w:lang w:val="en-US"/>
+        </w:rPr>
+        <w:t>Y</w:t>
+      </w:r>
+      <w:r>
+        <w:t xml:space="preserve"> – </w:t>
+      </w:r>
+      <w:r>
+        <w:t xml:space="preserve">яркостная составляющая, </w:t>
+      </w:r>
+      <w:r>
+        <w:rPr>
+          <w:lang w:val="en-US"/>
+        </w:rPr>
+        <w:t>I</w:t>
+      </w:r>
+      <w:r>
+        <w:t xml:space="preserve"> – </w:t>
+      </w:r>
+      <w:r>
+        <w:t xml:space="preserve">синфазный сигнал, </w:t>
+      </w:r>
+      <w:r>
+        <w:rPr>
+          <w:lang w:val="en-US"/>
+        </w:rPr>
+        <w:t>Q</w:t>
+      </w:r>
+      <w:r>
+        <w:t xml:space="preserve"> </w:t>
+      </w:r>
+      <w:r>
+        <w:t>–</w:t>
+      </w:r>
+      <w:r>
+        <w:t xml:space="preserve"> </w:t>
+      </w:r>
+      <w:r>
+        <w:t>квадратурный сигнал.</w:t>
+      </w:r>
+    </w:p>
+    <w:p>
+      <w:r>
+        <w:t>Для перевода</w:t>
+      </w:r>
+      <w:r>
+        <w:t xml:space="preserve"> пространства RGB в YIQ </w:t>
+      </w:r>
+      <w:r>
+        <w:t>используется</w:t>
+      </w:r>
+      <w:r>
+        <w:t xml:space="preserve"> следующ</w:t>
+      </w:r>
+      <w:r>
+        <w:t>ая формула:</w:t>
+      </w:r>
+    </w:p>
+    <w:p>
+      <w:pPr>
+        <w:rPr>
+          <w:rFonts w:eastAsiaTheme="minorEastAsia"/>
+        </w:rPr>
+      </w:pPr>
+      <m:oMathPara>
+        <m:oMath>
+          <m:d>
+            <m:dPr>
+              <m:begChr m:val="{"/>
+              <m:endChr m:val=""/>
+              <m:ctrlPr>
+                <w:rPr>
+                  <w:rFonts w:ascii="Cambria Math" w:hAnsi="Cambria Math"/>
+                  <w:i/>
+                </w:rPr>
+              </m:ctrlPr>
+            </m:dPr>
+            <m:e>
+              <m:eqArr>
+                <m:eqArrPr>
+                  <m:ctrlPr>
+                    <w:rPr>
+                      <w:rFonts w:ascii="Cambria Math" w:hAnsi="Cambria Math"/>
+                      <w:i/>
+                    </w:rPr>
+                  </m:ctrlPr>
+                </m:eqArrPr>
+                <m:e>
+                  <m:r>
+                    <w:rPr>
+                      <w:rFonts w:ascii="Cambria Math" w:hAnsi="Cambria Math"/>
+                      <w:lang w:val="en-US"/>
+                    </w:rPr>
+                    <m:t>Y=0.299 R+0.587 G+0.144 B</m:t>
+                  </m:r>
+                </m:e>
+                <m:e>
+                  <m:r>
+                    <w:rPr>
+                      <w:rFonts w:ascii="Cambria Math" w:hAnsi="Cambria Math"/>
+                    </w:rPr>
+                    <m:t>I=0</m:t>
+                  </m:r>
+                  <m:r>
+                    <w:rPr>
+                      <w:rFonts w:ascii="Cambria Math" w:hAnsi="Cambria Math"/>
+                      <w:lang w:val="en-US"/>
+                    </w:rPr>
+                    <m:t>.596 R-0.274 G-0.321 B</m:t>
+                  </m:r>
+                </m:e>
+                <m:e>
+                  <m:r>
+                    <w:rPr>
+                      <w:rFonts w:ascii="Cambria Math" w:hAnsi="Cambria Math"/>
+                    </w:rPr>
+                    <m:t>Q=0.211 R-0.526 G+0.311 B</m:t>
+                  </m:r>
+                </m:e>
+              </m:eqArr>
+            </m:e>
+          </m:d>
+          <m:r>
+            <w:rPr>
+              <w:rFonts w:ascii="Cambria Math" w:eastAsiaTheme="minorEastAsia" w:hAnsi="Cambria Math"/>
+            </w:rPr>
+            <m:t>.</m:t>
+          </m:r>
+        </m:oMath>
+      </m:oMathPara>
+    </w:p>
+    <w:p>
+      <w:r>
+        <w:t xml:space="preserve">Потребуется только первое уравнение. </w:t>
+      </w:r>
+      <w:r>
+        <w:t xml:space="preserve">Преобразование выполняется заменой цвета каждого пикселя изображения (цветовая модель </w:t>
+      </w:r>
+      <w:r>
+        <w:rPr>
+          <w:lang w:val="en-US"/>
+        </w:rPr>
+        <w:t>RGB</w:t>
+      </w:r>
+      <w:r>
+        <w:t xml:space="preserve">) яркостной составляющей модели </w:t>
+      </w:r>
+      <w:r>
+        <w:rPr>
+          <w:lang w:val="en-US"/>
+        </w:rPr>
+        <w:t>YIQ</w:t>
+      </w:r>
+      <w:r>
+        <w:t>.</w:t>
+      </w:r>
+    </w:p>
+    <w:p>
+      <w:pPr>
+        <w:pStyle w:val="2"/>
+      </w:pPr>
+      <w:proofErr w:type="spellStart"/>
+      <w:r>
+        <w:t>Инвертация</w:t>
+      </w:r>
+      <w:proofErr w:type="spellEnd"/>
+      <w:r>
+        <w:t xml:space="preserve"> изображения</w:t>
+      </w:r>
+    </w:p>
+    <w:p>
+      <w:r>
+        <w:t xml:space="preserve">Над изображением выполняется операция инвертирования путём </w:t>
+      </w:r>
+      <w:r>
+        <w:t>изменения яркости пикселя по формуле:</w:t>
+      </w:r>
+    </w:p>
+    <w:p>
+      <w:pPr>
+        <w:rPr>
+          <w:i/>
+        </w:rPr>
+      </w:pPr>
+      <m:oMathPara>
+        <m:oMath>
+          <m:r>
+            <w:rPr>
+              <w:rFonts w:ascii="Cambria Math" w:hAnsi="Cambria Math"/>
+            </w:rPr>
+            <m:t>brightness=255-</m:t>
+          </m:r>
+          <m:r>
+            <w:rPr>
+              <w:rFonts w:ascii="Cambria Math" w:hAnsi="Cambria Math"/>
+            </w:rPr>
+            <m:t>brightness</m:t>
+          </m:r>
+          <m:r>
+            <w:rPr>
+              <w:rFonts w:ascii="Cambria Math" w:eastAsiaTheme="minorEastAsia" w:hAnsi="Cambria Math"/>
+            </w:rPr>
+            <m:t>,</m:t>
+          </m:r>
+        </m:oMath>
+      </m:oMathPara>
+    </w:p>
+    <w:p>
+      <w:r>
+        <w:t xml:space="preserve">где </w:t>
+      </w:r>
+      <w:r>
+        <w:rPr>
+          <w:lang w:val="en-US"/>
+        </w:rPr>
+        <w:t>brightness</w:t>
+      </w:r>
+      <w:r>
+        <w:t xml:space="preserve"> – </w:t>
+      </w:r>
+      <w:r>
+        <w:t>яркостная составляющая пикселя, 255 – максимальное значение яркости.</w:t>
+      </w:r>
       <w:bookmarkStart w:id="0" w:name="_GoBack"/>
       <w:bookmarkEnd w:id="0"/>
     </w:p>
+    <w:p>
+      <w:pPr>
+        <w:pStyle w:val="2"/>
+      </w:pPr>
+      <w:r>
+        <w:lastRenderedPageBreak/>
+        <w:t>Бинаризация изображения</w:t>
+      </w:r>
+    </w:p>
+    <w:p>
+      <w:r>
+        <w:t xml:space="preserve">Бинаризация представляет </w:t>
+      </w:r>
+      <w:r>
+        <w:t xml:space="preserve">собой </w:t>
+      </w:r>
+      <w:r>
+        <w:t>сведение всего цветового пространства изображения к двум цветам</w:t>
+      </w:r>
+      <w:r>
+        <w:t>: цвету, обозначающему фоновые пиксели, и цвету, обозначающему пиксели интереса.</w:t>
+      </w:r>
+    </w:p>
+    <w:p>
+      <w:r>
+        <w:t>Были рассмотрены два алгоритма бинаризации:</w:t>
+      </w:r>
+    </w:p>
+    <w:p>
+      <w:pPr>
+        <w:pStyle w:val="a3"/>
+        <w:numPr>
+          <w:ilvl w:val="0"/>
+          <w:numId w:val="2"/>
+        </w:numPr>
+      </w:pPr>
+      <w:r>
+        <w:t>Бинаризация по среднему пороговому значению;</w:t>
+      </w:r>
+    </w:p>
+    <w:p>
+      <w:pPr>
+        <w:pStyle w:val="a3"/>
+        <w:numPr>
+          <w:ilvl w:val="0"/>
+          <w:numId w:val="2"/>
+        </w:numPr>
+        <w:rPr>
+          <w:color w:val="FF0000"/>
+        </w:rPr>
+      </w:pPr>
+      <w:r>
+        <w:rPr>
+          <w:color w:val="FF0000"/>
+        </w:rPr>
+        <w:t>Бинаризация методом От</w:t>
+      </w:r>
+    </w:p>
+    <w:p>
+      <w:pPr>
+        <w:spacing w:after="160" w:line="259" w:lineRule="auto"/>
+        <w:ind w:left="851" w:firstLine="0"/>
+        <w:jc w:val="left"/>
+      </w:pPr>
+    </w:p>
+    <w:p>
+      <w:pPr>
+        <w:spacing w:after="160" w:line="259" w:lineRule="auto"/>
+        <w:ind w:firstLine="0"/>
+        <w:jc w:val="left"/>
+      </w:pPr>
+      <w:r>
+        <w:br w:type="page"/>
+      </w:r>
+    </w:p>
+    <w:p>
+      <w:pPr>
+        <w:pStyle w:val="1"/>
+      </w:pPr>
+      <w:r>
+        <w:lastRenderedPageBreak/>
+        <w:t>Литература</w:t>
+      </w:r>
+    </w:p>
+    <w:p>
+      <w:hyperlink r:id="rId5" w:history="1">
+        <w:r>
+          <w:rPr>
+            <w:rStyle w:val="a7"/>
+          </w:rPr>
+          <w:t>https://habrahabr.ru/post/181580/</w:t>
+        </w:r>
+      </w:hyperlink>
+    </w:p>
+    <w:p>
+      <w:hyperlink r:id="rId6" w:history="1">
+        <w:r>
+          <w:rPr>
+            <w:rStyle w:val="a7"/>
+          </w:rPr>
+          <w:t>https://ru.wikipedia.org/wiki/YIQ</w:t>
+        </w:r>
+      </w:hyperlink>
+    </w:p>
+    <w:p/>
     <w:sectPr>
       <w:pgSz w:w="11906" w:h="16838"/>
       <w:pgMar w:top="1134" w:right="850" w:bottom="1134" w:left="1701" w:header="708" w:footer="708" w:gutter="0"/>
@@ -254,6 +585,119 @@
 <file path=word/numbering.xml><?xml version="1.0" encoding="utf-8"?>
 <w:numbering xmlns:wpc="http://schemas.microsoft.com/office/word/2010/wordprocessingCanvas" xmlns:cx="http://schemas.microsoft.com/office/drawing/2014/chartex" xmlns:mc="http://schemas.openxmlformats.org/markup-compatibility/2006" xmlns:o="urn:schemas-microsoft-com:office:office" xmlns:r="http://schemas.openxmlformats.org/officeDocument/2006/relationships" xmlns:m="http://schemas.openxmlformats.org/officeDocument/2006/math" xmlns:v="urn:schemas-microsoft-com:vml" xmlns:wp14="http://schemas.microsoft.com/office/word/2010/wordprocessingDrawing" xmlns:wp="http://schemas.openxmlformats.org/drawingml/2006/wordprocessingDrawing" xmlns:w10="urn:schemas-microsoft-com:office:word" xmlns:w="http://schemas.openxmlformats.org/wordprocessingml/2006/main" xmlns:w14="http://schemas.microsoft.com/office/word/2010/wordml" xmlns:w15="http://schemas.microsoft.com/office/word/2012/wordml" xmlns:w16se="http://schemas.microsoft.com/office/word/2015/wordml/symex" xmlns:wpg="http://schemas.microsoft.com/office/word/2010/wordprocessingGroup" xmlns:wpi="http://schemas.microsoft.com/office/word/2010/wordprocessingInk" xmlns:wne="http://schemas.microsoft.com/office/word/2006/wordml" xmlns:wps="http://schemas.microsoft.com/office/word/2010/wordprocessingShape" mc:Ignorable="w14 w15 w16se wp14">
   <w:abstractNum w:abstractNumId="0" w15:restartNumberingAfterBreak="0">
+    <w:nsid w:val="243A6BFB"/>
+    <w:multiLevelType w:val="hybridMultilevel"/>
+    <w:tmpl w:val="7E2A7356"/>
+    <w:lvl w:ilvl="0" w:tplc="B7E20A8A">
+      <w:start w:val="1"/>
+      <w:numFmt w:val="bullet"/>
+      <w:lvlText w:val=""/>
+      <w:lvlJc w:val="left"/>
+      <w:pPr>
+        <w:ind w:left="1571" w:hanging="360"/>
+      </w:pPr>
+      <w:rPr>
+        <w:rFonts w:ascii="Symbol" w:hAnsi="Symbol" w:hint="default"/>
+      </w:rPr>
+    </w:lvl>
+    <w:lvl w:ilvl="1" w:tplc="04190003" w:tentative="1">
+      <w:start w:val="1"/>
+      <w:numFmt w:val="bullet"/>
+      <w:lvlText w:val="o"/>
+      <w:lvlJc w:val="left"/>
+      <w:pPr>
+        <w:ind w:left="2291" w:hanging="360"/>
+      </w:pPr>
+      <w:rPr>
+        <w:rFonts w:ascii="Courier New" w:hAnsi="Courier New" w:cs="Courier New" w:hint="default"/>
+      </w:rPr>
+    </w:lvl>
+    <w:lvl w:ilvl="2" w:tplc="04190005" w:tentative="1">
+      <w:start w:val="1"/>
+      <w:numFmt w:val="bullet"/>
+      <w:lvlText w:val=""/>
+      <w:lvlJc w:val="left"/>
+      <w:pPr>
+        <w:ind w:left="3011" w:hanging="360"/>
+      </w:pPr>
+      <w:rPr>
+        <w:rFonts w:ascii="Wingdings" w:hAnsi="Wingdings" w:hint="default"/>
+      </w:rPr>
+    </w:lvl>
+    <w:lvl w:ilvl="3" w:tplc="04190001" w:tentative="1">
+      <w:start w:val="1"/>
+      <w:numFmt w:val="bullet"/>
+      <w:lvlText w:val=""/>
+      <w:lvlJc w:val="left"/>
+      <w:pPr>
+        <w:ind w:left="3731" w:hanging="360"/>
+      </w:pPr>
+      <w:rPr>
+        <w:rFonts w:ascii="Symbol" w:hAnsi="Symbol" w:hint="default"/>
+      </w:rPr>
+    </w:lvl>
+    <w:lvl w:ilvl="4" w:tplc="04190003" w:tentative="1">
+      <w:start w:val="1"/>
+      <w:numFmt w:val="bullet"/>
+      <w:lvlText w:val="o"/>
+      <w:lvlJc w:val="left"/>
+      <w:pPr>
+        <w:ind w:left="4451" w:hanging="360"/>
+      </w:pPr>
+      <w:rPr>
+        <w:rFonts w:ascii="Courier New" w:hAnsi="Courier New" w:cs="Courier New" w:hint="default"/>
+      </w:rPr>
+    </w:lvl>
+    <w:lvl w:ilvl="5" w:tplc="04190005" w:tentative="1">
+      <w:start w:val="1"/>
+      <w:numFmt w:val="bullet"/>
+      <w:lvlText w:val=""/>
+      <w:lvlJc w:val="left"/>
+      <w:pPr>
+        <w:ind w:left="5171" w:hanging="360"/>
+      </w:pPr>
+      <w:rPr>
+        <w:rFonts w:ascii="Wingdings" w:hAnsi="Wingdings" w:hint="default"/>
+      </w:rPr>
+    </w:lvl>
+    <w:lvl w:ilvl="6" w:tplc="04190001" w:tentative="1">
+      <w:start w:val="1"/>
+      <w:numFmt w:val="bullet"/>
+      <w:lvlText w:val=""/>
+      <w:lvlJc w:val="left"/>
+      <w:pPr>
+        <w:ind w:left="5891" w:hanging="360"/>
+      </w:pPr>
+      <w:rPr>
+        <w:rFonts w:ascii="Symbol" w:hAnsi="Symbol" w:hint="default"/>
+      </w:rPr>
+    </w:lvl>
+    <w:lvl w:ilvl="7" w:tplc="04190003" w:tentative="1">
+      <w:start w:val="1"/>
+      <w:numFmt w:val="bullet"/>
+      <w:lvlText w:val="o"/>
+      <w:lvlJc w:val="left"/>
+      <w:pPr>
+        <w:ind w:left="6611" w:hanging="360"/>
+      </w:pPr>
+      <w:rPr>
+        <w:rFonts w:ascii="Courier New" w:hAnsi="Courier New" w:cs="Courier New" w:hint="default"/>
+      </w:rPr>
+    </w:lvl>
+    <w:lvl w:ilvl="8" w:tplc="04190005" w:tentative="1">
+      <w:start w:val="1"/>
+      <w:numFmt w:val="bullet"/>
+      <w:lvlText w:val=""/>
+      <w:lvlJc w:val="left"/>
+      <w:pPr>
+        <w:ind w:left="7331" w:hanging="360"/>
+      </w:pPr>
+      <w:rPr>
+        <w:rFonts w:ascii="Wingdings" w:hAnsi="Wingdings" w:hint="default"/>
+      </w:rPr>
+    </w:lvl>
+  </w:abstractNum>
+  <w:abstractNum w:abstractNumId="1" w15:restartNumberingAfterBreak="0">
     <w:nsid w:val="4A1971F7"/>
     <w:multiLevelType w:val="hybridMultilevel"/>
     <w:tmpl w:val="CD805BAA"/>
@@ -340,6 +784,9 @@
     </w:lvl>
   </w:abstractNum>
   <w:num w:numId="1">
+    <w:abstractNumId w:val="1"/>
+  </w:num>
+  <w:num w:numId="2">
     <w:abstractNumId w:val="0"/>
   </w:num>
 </w:numbering>
@@ -792,10 +1239,31 @@
       <w:szCs w:val="26"/>
     </w:rPr>
   </w:style>
+  <w:style w:type="paragraph" w:styleId="3">
+    <w:name w:val="heading 3"/>
+    <w:basedOn w:val="a"/>
+    <w:next w:val="a"/>
+    <w:link w:val="30"/>
+    <w:uiPriority w:val="9"/>
+    <w:semiHidden/>
+    <w:unhideWhenUsed/>
+    <w:qFormat/>
+    <w:rsid w:val="0063494B"/>
+    <w:pPr>
+      <w:keepNext/>
+      <w:keepLines/>
+      <w:spacing w:before="40"/>
+      <w:outlineLvl w:val="2"/>
+    </w:pPr>
+    <w:rPr>
+      <w:rFonts w:eastAsiaTheme="majorEastAsia" w:cstheme="majorBidi"/>
+      <w:b/>
+      <w:szCs w:val="24"/>
+    </w:rPr>
+  </w:style>
   <w:style w:type="character" w:default="1" w:styleId="a0">
     <w:name w:val="Default Paragraph Font"/>
     <w:uiPriority w:val="1"/>
-    <w:semiHidden/>
     <w:unhideWhenUsed/>
   </w:style>
   <w:style w:type="table" w:default="1" w:styleId="a1">
@@ -888,6 +1356,41 @@
       <w:b/>
       <w:sz w:val="32"/>
       <w:szCs w:val="26"/>
+    </w:rPr>
+  </w:style>
+  <w:style w:type="character" w:styleId="a6">
+    <w:name w:val="Placeholder Text"/>
+    <w:basedOn w:val="a0"/>
+    <w:uiPriority w:val="99"/>
+    <w:semiHidden/>
+    <w:rsid w:val="00F67577"/>
+    <w:rPr>
+      <w:color w:val="808080"/>
+    </w:rPr>
+  </w:style>
+  <w:style w:type="character" w:styleId="a7">
+    <w:name w:val="Hyperlink"/>
+    <w:basedOn w:val="a0"/>
+    <w:uiPriority w:val="99"/>
+    <w:unhideWhenUsed/>
+    <w:rsid w:val="00EE2B73"/>
+    <w:rPr>
+      <w:color w:val="0563C1" w:themeColor="hyperlink"/>
+      <w:u w:val="single"/>
+    </w:rPr>
+  </w:style>
+  <w:style w:type="character" w:customStyle="1" w:styleId="30">
+    <w:name w:val="Заголовок 3 Знак"/>
+    <w:basedOn w:val="a0"/>
+    <w:link w:val="3"/>
+    <w:uiPriority w:val="9"/>
+    <w:semiHidden/>
+    <w:rsid w:val="0063494B"/>
+    <w:rPr>
+      <w:rFonts w:ascii="Times New Roman" w:eastAsiaTheme="majorEastAsia" w:hAnsi="Times New Roman" w:cstheme="majorBidi"/>
+      <w:b/>
+      <w:sz w:val="24"/>
+      <w:szCs w:val="24"/>
     </w:rPr>
   </w:style>
 </w:styles>

</xml_diff>

<commit_message>
Convert project to C#
</commit_message>
<xml_diff>
--- a/docs/diplom.docx
+++ b/docs/diplom.docx
@@ -22,43 +22,559 @@
       </w:r>
     </w:p>
     <w:p>
-      <w:r>
+      <w:pPr>
+        <w:spacing w:after="240"/>
+        <w:jc w:val="center"/>
+        <w:rPr>
+          <w:b/>
+          <w:sz w:val="32"/>
+          <w:szCs w:val="32"/>
+        </w:rPr>
+      </w:pPr>
+      <w:r>
+        <w:rPr>
+          <w:b/>
+          <w:sz w:val="32"/>
+          <w:szCs w:val="32"/>
+        </w:rPr>
         <w:lastRenderedPageBreak/>
         <w:t>Содержание</w:t>
       </w:r>
     </w:p>
     <w:p>
       <w:pPr>
+        <w:pStyle w:val="11"/>
+        <w:tabs>
+          <w:tab w:val="right" w:leader="dot" w:pos="9627"/>
+        </w:tabs>
+        <w:rPr>
+          <w:rFonts w:asciiTheme="minorHAnsi" w:eastAsiaTheme="minorEastAsia" w:hAnsiTheme="minorHAnsi"/>
+          <w:noProof/>
+          <w:sz w:val="22"/>
+          <w:lang w:eastAsia="ru-RU"/>
+        </w:rPr>
+      </w:pPr>
+      <w:r>
+        <w:fldChar w:fldCharType="begin"/>
+      </w:r>
+      <w:r>
+        <w:instrText xml:space="preserve"> TOC \o "1-3" \h \z \u </w:instrText>
+      </w:r>
+      <w:r>
+        <w:fldChar w:fldCharType="separate"/>
+      </w:r>
+      <w:hyperlink w:anchor="_Toc480020486" w:history="1">
+        <w:r>
+          <w:rPr>
+            <w:rStyle w:val="a7"/>
+            <w:noProof/>
+          </w:rPr>
+          <w:t>Введение</w:t>
+        </w:r>
+        <w:r>
+          <w:rPr>
+            <w:noProof/>
+            <w:webHidden/>
+          </w:rPr>
+          <w:tab/>
+        </w:r>
+        <w:r>
+          <w:rPr>
+            <w:noProof/>
+            <w:webHidden/>
+          </w:rPr>
+          <w:fldChar w:fldCharType="begin"/>
+        </w:r>
+        <w:r>
+          <w:rPr>
+            <w:noProof/>
+            <w:webHidden/>
+          </w:rPr>
+          <w:instrText xml:space="preserve"> PAGEREF _Toc480020486 \h </w:instrText>
+        </w:r>
+        <w:r>
+          <w:rPr>
+            <w:noProof/>
+            <w:webHidden/>
+          </w:rPr>
+        </w:r>
+        <w:r>
+          <w:rPr>
+            <w:noProof/>
+            <w:webHidden/>
+          </w:rPr>
+          <w:fldChar w:fldCharType="separate"/>
+        </w:r>
+        <w:r>
+          <w:rPr>
+            <w:noProof/>
+            <w:webHidden/>
+          </w:rPr>
+          <w:t>3</w:t>
+        </w:r>
+        <w:r>
+          <w:rPr>
+            <w:noProof/>
+            <w:webHidden/>
+          </w:rPr>
+          <w:fldChar w:fldCharType="end"/>
+        </w:r>
+      </w:hyperlink>
+    </w:p>
+    <w:p>
+      <w:pPr>
+        <w:pStyle w:val="11"/>
+        <w:tabs>
+          <w:tab w:val="right" w:leader="dot" w:pos="9627"/>
+        </w:tabs>
+        <w:rPr>
+          <w:rFonts w:asciiTheme="minorHAnsi" w:eastAsiaTheme="minorEastAsia" w:hAnsiTheme="minorHAnsi"/>
+          <w:noProof/>
+          <w:sz w:val="22"/>
+          <w:lang w:eastAsia="ru-RU"/>
+        </w:rPr>
+      </w:pPr>
+      <w:hyperlink w:anchor="_Toc480020487" w:history="1">
+        <w:r>
+          <w:rPr>
+            <w:rStyle w:val="a7"/>
+            <w:noProof/>
+          </w:rPr>
+          <w:t>Алгоритмическое обеспечение</w:t>
+        </w:r>
+        <w:r>
+          <w:rPr>
+            <w:noProof/>
+            <w:webHidden/>
+          </w:rPr>
+          <w:tab/>
+        </w:r>
+        <w:r>
+          <w:rPr>
+            <w:noProof/>
+            <w:webHidden/>
+          </w:rPr>
+          <w:fldChar w:fldCharType="begin"/>
+        </w:r>
+        <w:r>
+          <w:rPr>
+            <w:noProof/>
+            <w:webHidden/>
+          </w:rPr>
+          <w:instrText xml:space="preserve"> PAGEREF _Toc480020487 \h </w:instrText>
+        </w:r>
+        <w:r>
+          <w:rPr>
+            <w:noProof/>
+            <w:webHidden/>
+          </w:rPr>
+        </w:r>
+        <w:r>
+          <w:rPr>
+            <w:noProof/>
+            <w:webHidden/>
+          </w:rPr>
+          <w:fldChar w:fldCharType="separate"/>
+        </w:r>
+        <w:r>
+          <w:rPr>
+            <w:noProof/>
+            <w:webHidden/>
+          </w:rPr>
+          <w:t>4</w:t>
+        </w:r>
+        <w:r>
+          <w:rPr>
+            <w:noProof/>
+            <w:webHidden/>
+          </w:rPr>
+          <w:fldChar w:fldCharType="end"/>
+        </w:r>
+      </w:hyperlink>
+    </w:p>
+    <w:p>
+      <w:pPr>
+        <w:pStyle w:val="21"/>
+        <w:tabs>
+          <w:tab w:val="right" w:leader="dot" w:pos="9627"/>
+        </w:tabs>
+        <w:rPr>
+          <w:noProof/>
+        </w:rPr>
+      </w:pPr>
+      <w:hyperlink w:anchor="_Toc480020488" w:history="1">
+        <w:r>
+          <w:rPr>
+            <w:rStyle w:val="a7"/>
+            <w:noProof/>
+          </w:rPr>
+          <w:t>Преобразование изображения в оттенки серого</w:t>
+        </w:r>
+        <w:r>
+          <w:rPr>
+            <w:noProof/>
+            <w:webHidden/>
+          </w:rPr>
+          <w:tab/>
+        </w:r>
+        <w:r>
+          <w:rPr>
+            <w:noProof/>
+            <w:webHidden/>
+          </w:rPr>
+          <w:fldChar w:fldCharType="begin"/>
+        </w:r>
+        <w:r>
+          <w:rPr>
+            <w:noProof/>
+            <w:webHidden/>
+          </w:rPr>
+          <w:instrText xml:space="preserve"> PAGEREF _Toc480020488 \h </w:instrText>
+        </w:r>
+        <w:r>
+          <w:rPr>
+            <w:noProof/>
+            <w:webHidden/>
+          </w:rPr>
+        </w:r>
+        <w:r>
+          <w:rPr>
+            <w:noProof/>
+            <w:webHidden/>
+          </w:rPr>
+          <w:fldChar w:fldCharType="separate"/>
+        </w:r>
+        <w:r>
+          <w:rPr>
+            <w:noProof/>
+            <w:webHidden/>
+          </w:rPr>
+          <w:t>4</w:t>
+        </w:r>
+        <w:r>
+          <w:rPr>
+            <w:noProof/>
+            <w:webHidden/>
+          </w:rPr>
+          <w:fldChar w:fldCharType="end"/>
+        </w:r>
+      </w:hyperlink>
+    </w:p>
+    <w:p>
+      <w:pPr>
+        <w:pStyle w:val="21"/>
+        <w:tabs>
+          <w:tab w:val="right" w:leader="dot" w:pos="9627"/>
+        </w:tabs>
+        <w:rPr>
+          <w:noProof/>
+        </w:rPr>
+      </w:pPr>
+      <w:hyperlink w:anchor="_Toc480020489" w:history="1">
+        <w:r>
+          <w:rPr>
+            <w:rStyle w:val="a7"/>
+            <w:noProof/>
+          </w:rPr>
+          <w:t>Инвертация изображения</w:t>
+        </w:r>
+        <w:r>
+          <w:rPr>
+            <w:noProof/>
+            <w:webHidden/>
+          </w:rPr>
+          <w:tab/>
+        </w:r>
+        <w:r>
+          <w:rPr>
+            <w:noProof/>
+            <w:webHidden/>
+          </w:rPr>
+          <w:fldChar w:fldCharType="begin"/>
+        </w:r>
+        <w:r>
+          <w:rPr>
+            <w:noProof/>
+            <w:webHidden/>
+          </w:rPr>
+          <w:instrText xml:space="preserve"> PAGEREF _Toc480020489 \h </w:instrText>
+        </w:r>
+        <w:r>
+          <w:rPr>
+            <w:noProof/>
+            <w:webHidden/>
+          </w:rPr>
+        </w:r>
+        <w:r>
+          <w:rPr>
+            <w:noProof/>
+            <w:webHidden/>
+          </w:rPr>
+          <w:fldChar w:fldCharType="separate"/>
+        </w:r>
+        <w:r>
+          <w:rPr>
+            <w:noProof/>
+            <w:webHidden/>
+          </w:rPr>
+          <w:t>5</w:t>
+        </w:r>
+        <w:r>
+          <w:rPr>
+            <w:noProof/>
+            <w:webHidden/>
+          </w:rPr>
+          <w:fldChar w:fldCharType="end"/>
+        </w:r>
+      </w:hyperlink>
+    </w:p>
+    <w:p>
+      <w:pPr>
+        <w:pStyle w:val="21"/>
+        <w:tabs>
+          <w:tab w:val="right" w:leader="dot" w:pos="9627"/>
+        </w:tabs>
+        <w:rPr>
+          <w:noProof/>
+        </w:rPr>
+      </w:pPr>
+      <w:hyperlink w:anchor="_Toc480020490" w:history="1">
+        <w:r>
+          <w:rPr>
+            <w:rStyle w:val="a7"/>
+            <w:noProof/>
+          </w:rPr>
+          <w:t>Бинаризация изображения</w:t>
+        </w:r>
+        <w:r>
+          <w:rPr>
+            <w:noProof/>
+            <w:webHidden/>
+          </w:rPr>
+          <w:tab/>
+        </w:r>
+        <w:r>
+          <w:rPr>
+            <w:noProof/>
+            <w:webHidden/>
+          </w:rPr>
+          <w:fldChar w:fldCharType="begin"/>
+        </w:r>
+        <w:r>
+          <w:rPr>
+            <w:noProof/>
+            <w:webHidden/>
+          </w:rPr>
+          <w:instrText xml:space="preserve"> PAGEREF _Toc480020490 \h </w:instrText>
+        </w:r>
+        <w:r>
+          <w:rPr>
+            <w:noProof/>
+            <w:webHidden/>
+          </w:rPr>
+        </w:r>
+        <w:r>
+          <w:rPr>
+            <w:noProof/>
+            <w:webHidden/>
+          </w:rPr>
+          <w:fldChar w:fldCharType="separate"/>
+        </w:r>
+        <w:r>
+          <w:rPr>
+            <w:noProof/>
+            <w:webHidden/>
+          </w:rPr>
+          <w:t>5</w:t>
+        </w:r>
+        <w:r>
+          <w:rPr>
+            <w:noProof/>
+            <w:webHidden/>
+          </w:rPr>
+          <w:fldChar w:fldCharType="end"/>
+        </w:r>
+      </w:hyperlink>
+    </w:p>
+    <w:p>
+      <w:pPr>
+        <w:pStyle w:val="21"/>
+        <w:tabs>
+          <w:tab w:val="right" w:leader="dot" w:pos="9627"/>
+        </w:tabs>
+        <w:rPr>
+          <w:noProof/>
+        </w:rPr>
+      </w:pPr>
+      <w:hyperlink w:anchor="_Toc480020491" w:history="1">
+        <w:r>
+          <w:rPr>
+            <w:rStyle w:val="a7"/>
+            <w:noProof/>
+          </w:rPr>
+          <w:t>Удаление «шумов» на изображении</w:t>
+        </w:r>
+        <w:r>
+          <w:rPr>
+            <w:noProof/>
+            <w:webHidden/>
+          </w:rPr>
+          <w:tab/>
+        </w:r>
+        <w:r>
+          <w:rPr>
+            <w:noProof/>
+            <w:webHidden/>
+          </w:rPr>
+          <w:fldChar w:fldCharType="begin"/>
+        </w:r>
+        <w:r>
+          <w:rPr>
+            <w:noProof/>
+            <w:webHidden/>
+          </w:rPr>
+          <w:instrText xml:space="preserve"> PAGEREF _Toc480020491 \h </w:instrText>
+        </w:r>
+        <w:r>
+          <w:rPr>
+            <w:noProof/>
+            <w:webHidden/>
+          </w:rPr>
+        </w:r>
+        <w:r>
+          <w:rPr>
+            <w:noProof/>
+            <w:webHidden/>
+          </w:rPr>
+          <w:fldChar w:fldCharType="separate"/>
+        </w:r>
+        <w:r>
+          <w:rPr>
+            <w:noProof/>
+            <w:webHidden/>
+          </w:rPr>
+          <w:t>5</w:t>
+        </w:r>
+        <w:r>
+          <w:rPr>
+            <w:noProof/>
+            <w:webHidden/>
+          </w:rPr>
+          <w:fldChar w:fldCharType="end"/>
+        </w:r>
+      </w:hyperlink>
+    </w:p>
+    <w:p>
+      <w:pPr>
+        <w:pStyle w:val="11"/>
+        <w:tabs>
+          <w:tab w:val="right" w:leader="dot" w:pos="9627"/>
+        </w:tabs>
+        <w:rPr>
+          <w:rFonts w:asciiTheme="minorHAnsi" w:eastAsiaTheme="minorEastAsia" w:hAnsiTheme="minorHAnsi"/>
+          <w:noProof/>
+          <w:sz w:val="22"/>
+          <w:lang w:eastAsia="ru-RU"/>
+        </w:rPr>
+      </w:pPr>
+      <w:hyperlink w:anchor="_Toc480020492" w:history="1">
+        <w:r>
+          <w:rPr>
+            <w:rStyle w:val="a7"/>
+            <w:noProof/>
+          </w:rPr>
+          <w:t>Литература</w:t>
+        </w:r>
+        <w:r>
+          <w:rPr>
+            <w:noProof/>
+            <w:webHidden/>
+          </w:rPr>
+          <w:tab/>
+        </w:r>
+        <w:r>
+          <w:rPr>
+            <w:noProof/>
+            <w:webHidden/>
+          </w:rPr>
+          <w:fldChar w:fldCharType="begin"/>
+        </w:r>
+        <w:r>
+          <w:rPr>
+            <w:noProof/>
+            <w:webHidden/>
+          </w:rPr>
+          <w:instrText xml:space="preserve"> PAGEREF _Toc480020492 \h </w:instrText>
+        </w:r>
+        <w:r>
+          <w:rPr>
+            <w:noProof/>
+            <w:webHidden/>
+          </w:rPr>
+        </w:r>
+        <w:r>
+          <w:rPr>
+            <w:noProof/>
+            <w:webHidden/>
+          </w:rPr>
+          <w:fldChar w:fldCharType="separate"/>
+        </w:r>
+        <w:r>
+          <w:rPr>
+            <w:noProof/>
+            <w:webHidden/>
+          </w:rPr>
+          <w:t>6</w:t>
+        </w:r>
+        <w:r>
+          <w:rPr>
+            <w:noProof/>
+            <w:webHidden/>
+          </w:rPr>
+          <w:fldChar w:fldCharType="end"/>
+        </w:r>
+      </w:hyperlink>
+    </w:p>
+    <w:p>
+      <w:r>
+        <w:fldChar w:fldCharType="end"/>
+      </w:r>
+      <w:r>
+        <w:br w:type="page"/>
+      </w:r>
+    </w:p>
+    <w:p>
+      <w:pPr>
+        <w:pStyle w:val="1"/>
+      </w:pPr>
+      <w:bookmarkStart w:id="0" w:name="_Toc480020486"/>
+      <w:r>
+        <w:lastRenderedPageBreak/>
+        <w:t>Введение</w:t>
+      </w:r>
+      <w:bookmarkEnd w:id="0"/>
+    </w:p>
+    <w:p>
+      <w:pPr>
         <w:spacing w:after="160" w:line="259" w:lineRule="auto"/>
         <w:ind w:firstLine="0"/>
       </w:pPr>
       <w:r>
         <w:br w:type="page"/>
       </w:r>
-    </w:p>
-    <w:p>
-      <w:r>
-        <w:lastRenderedPageBreak/>
-        <w:t>Введение</w:t>
-      </w:r>
-    </w:p>
-    <w:p>
-      <w:pPr>
-        <w:spacing w:after="160" w:line="259" w:lineRule="auto"/>
-        <w:ind w:firstLine="0"/>
-      </w:pPr>
-      <w:r>
-        <w:br w:type="page"/>
-      </w:r>
+      <w:bookmarkStart w:id="1" w:name="_GoBack"/>
+      <w:bookmarkEnd w:id="1"/>
     </w:p>
     <w:p>
       <w:pPr>
         <w:pStyle w:val="1"/>
       </w:pPr>
+      <w:bookmarkStart w:id="2" w:name="_Toc480020487"/>
       <w:r>
         <w:lastRenderedPageBreak/>
         <w:t>Алгоритмическое обеспечение</w:t>
       </w:r>
+      <w:bookmarkEnd w:id="2"/>
     </w:p>
     <w:p>
       <w:r>
@@ -75,11 +591,6 @@
       </w:r>
     </w:p>
     <w:p>
-      <w:pPr>
-        <w:rPr>
-          <w:lang w:val="en-US"/>
-        </w:rPr>
-      </w:pPr>
       <w:r>
         <w:t xml:space="preserve">Начальная обработка необходима для приведения изображения к виду, упрощающему векторизацию. Этого помогают добиться такие преобразования, как удаление «шумов», бинаризация и </w:t>
       </w:r>
@@ -213,6 +724,7 @@
       <w:pPr>
         <w:pStyle w:val="2"/>
       </w:pPr>
+      <w:bookmarkStart w:id="3" w:name="_Toc480020488"/>
       <w:r>
         <w:t xml:space="preserve">Преобразование </w:t>
       </w:r>
@@ -222,6 +734,7 @@
       <w:r>
         <w:t xml:space="preserve"> в оттенки серого</w:t>
       </w:r>
+      <w:bookmarkEnd w:id="3"/>
     </w:p>
     <w:p>
       <w:r>
@@ -374,10 +887,7 @@
     </w:p>
     <w:p>
       <w:r>
-        <w:t xml:space="preserve">Потребуется только первое уравнение. </w:t>
-      </w:r>
-      <w:r>
-        <w:t xml:space="preserve">Преобразование выполняется заменой цвета каждого пикселя изображения (цветовая модель </w:t>
+        <w:t xml:space="preserve">Потребуется только первое уравнение. Преобразование выполняется заменой цвета каждого пикселя изображения (цветовая модель </w:t>
       </w:r>
       <w:r>
         <w:rPr>
@@ -402,14 +912,17 @@
       <w:pPr>
         <w:pStyle w:val="2"/>
       </w:pPr>
+      <w:bookmarkStart w:id="4" w:name="_Toc480020489"/>
       <w:proofErr w:type="spellStart"/>
       <w:r>
+        <w:lastRenderedPageBreak/>
         <w:t>Инвертация</w:t>
       </w:r>
       <w:proofErr w:type="spellEnd"/>
       <w:r>
         <w:t xml:space="preserve"> изображения</w:t>
       </w:r>
+      <w:bookmarkEnd w:id="4"/>
     </w:p>
     <w:p>
       <w:r>
@@ -431,13 +944,7 @@
             <w:rPr>
               <w:rFonts w:ascii="Cambria Math" w:hAnsi="Cambria Math"/>
             </w:rPr>
-            <m:t>brightness=255-</m:t>
-          </m:r>
-          <m:r>
-            <w:rPr>
-              <w:rFonts w:ascii="Cambria Math" w:hAnsi="Cambria Math"/>
-            </w:rPr>
-            <m:t>brightness</m:t>
+            <m:t>brightness=255-brightness</m:t>
           </m:r>
           <m:r>
             <w:rPr>
@@ -464,17 +971,16 @@
       <w:r>
         <w:t>яркостная составляющая пикселя, 255 – максимальное значение яркости.</w:t>
       </w:r>
-      <w:bookmarkStart w:id="0" w:name="_GoBack"/>
-      <w:bookmarkEnd w:id="0"/>
     </w:p>
     <w:p>
       <w:pPr>
         <w:pStyle w:val="2"/>
       </w:pPr>
-      <w:r>
-        <w:lastRenderedPageBreak/>
+      <w:bookmarkStart w:id="5" w:name="_Toc480020490"/>
+      <w:r>
         <w:t>Бинаризация изображения</w:t>
       </w:r>
+      <w:bookmarkEnd w:id="5"/>
     </w:p>
     <w:p>
       <w:r>
@@ -522,16 +1028,34 @@
         <w:rPr>
           <w:color w:val="FF0000"/>
         </w:rPr>
-        <w:t>Бинаризация методом От</w:t>
-      </w:r>
-    </w:p>
-    <w:p>
-      <w:pPr>
-        <w:spacing w:after="160" w:line="259" w:lineRule="auto"/>
-        <w:ind w:left="851" w:firstLine="0"/>
-        <w:jc w:val="left"/>
-      </w:pPr>
-    </w:p>
+        <w:t xml:space="preserve">Бинаризация методом </w:t>
+      </w:r>
+      <w:proofErr w:type="spellStart"/>
+      <w:r>
+        <w:rPr>
+          <w:color w:val="FF0000"/>
+        </w:rPr>
+        <w:t>От</w:t>
+      </w:r>
+      <w:r>
+        <w:rPr>
+          <w:color w:val="FF0000"/>
+        </w:rPr>
+        <w:t>су</w:t>
+      </w:r>
+      <w:proofErr w:type="spellEnd"/>
+    </w:p>
+    <w:p>
+      <w:pPr>
+        <w:pStyle w:val="2"/>
+      </w:pPr>
+      <w:bookmarkStart w:id="6" w:name="_Toc480020491"/>
+      <w:r>
+        <w:t>Удаление «шумов» на изображении</w:t>
+      </w:r>
+      <w:bookmarkEnd w:id="6"/>
+    </w:p>
+    <w:p/>
     <w:p>
       <w:pPr>
         <w:spacing w:after="160" w:line="259" w:lineRule="auto"/>
@@ -546,13 +1070,15 @@
       <w:pPr>
         <w:pStyle w:val="1"/>
       </w:pPr>
+      <w:bookmarkStart w:id="7" w:name="_Toc480020492"/>
       <w:r>
         <w:lastRenderedPageBreak/>
         <w:t>Литература</w:t>
       </w:r>
-    </w:p>
-    <w:p>
-      <w:hyperlink r:id="rId5" w:history="1">
+      <w:bookmarkEnd w:id="7"/>
+    </w:p>
+    <w:p>
+      <w:hyperlink r:id="rId8" w:history="1">
         <w:r>
           <w:rPr>
             <w:rStyle w:val="a7"/>
@@ -562,7 +1088,7 @@
       </w:hyperlink>
     </w:p>
     <w:p>
-      <w:hyperlink r:id="rId6" w:history="1">
+      <w:hyperlink r:id="rId9" w:history="1">
         <w:r>
           <w:rPr>
             <w:rStyle w:val="a7"/>
@@ -573,13 +1099,110 @@
     </w:p>
     <w:p/>
     <w:sectPr>
+      <w:footerReference w:type="default" r:id="rId10"/>
       <w:pgSz w:w="11906" w:h="16838"/>
-      <w:pgMar w:top="1134" w:right="850" w:bottom="1134" w:left="1701" w:header="708" w:footer="708" w:gutter="0"/>
+      <w:pgMar w:top="1134" w:right="851" w:bottom="1134" w:left="1418" w:header="709" w:footer="709" w:gutter="0"/>
       <w:cols w:space="708"/>
+      <w:titlePg/>
       <w:docGrid w:linePitch="360"/>
     </w:sectPr>
   </w:body>
 </w:document>
+</file>
+
+<file path=word/endnotes.xml><?xml version="1.0" encoding="utf-8"?>
+<w:endnotes xmlns:wpc="http://schemas.microsoft.com/office/word/2010/wordprocessingCanvas" xmlns:cx="http://schemas.microsoft.com/office/drawing/2014/chartex" xmlns:mc="http://schemas.openxmlformats.org/markup-compatibility/2006" xmlns:o="urn:schemas-microsoft-com:office:office" xmlns:r="http://schemas.openxmlformats.org/officeDocument/2006/relationships" xmlns:m="http://schemas.openxmlformats.org/officeDocument/2006/math" xmlns:v="urn:schemas-microsoft-com:vml" xmlns:wp14="http://schemas.microsoft.com/office/word/2010/wordprocessingDrawing" xmlns:wp="http://schemas.openxmlformats.org/drawingml/2006/wordprocessingDrawing" xmlns:w10="urn:schemas-microsoft-com:office:word" xmlns:w="http://schemas.openxmlformats.org/wordprocessingml/2006/main" xmlns:w14="http://schemas.microsoft.com/office/word/2010/wordml" xmlns:w15="http://schemas.microsoft.com/office/word/2012/wordml" xmlns:w16se="http://schemas.microsoft.com/office/word/2015/wordml/symex" xmlns:wpg="http://schemas.microsoft.com/office/word/2010/wordprocessingGroup" xmlns:wpi="http://schemas.microsoft.com/office/word/2010/wordprocessingInk" xmlns:wne="http://schemas.microsoft.com/office/word/2006/wordml" xmlns:wps="http://schemas.microsoft.com/office/word/2010/wordprocessingShape" mc:Ignorable="w14 w15 w16se wp14">
+  <w:endnote w:type="separator" w:id="-1">
+    <w:p>
+      <w:pPr>
+        <w:spacing w:line="240" w:lineRule="auto"/>
+      </w:pPr>
+      <w:r>
+        <w:separator/>
+      </w:r>
+    </w:p>
+  </w:endnote>
+  <w:endnote w:type="continuationSeparator" w:id="0">
+    <w:p>
+      <w:pPr>
+        <w:spacing w:line="240" w:lineRule="auto"/>
+      </w:pPr>
+      <w:r>
+        <w:continuationSeparator/>
+      </w:r>
+    </w:p>
+  </w:endnote>
+</w:endnotes>
+</file>
+
+<file path=word/footer1.xml><?xml version="1.0" encoding="utf-8"?>
+<w:ftr xmlns:wpc="http://schemas.microsoft.com/office/word/2010/wordprocessingCanvas" xmlns:cx="http://schemas.microsoft.com/office/drawing/2014/chartex" xmlns:mc="http://schemas.openxmlformats.org/markup-compatibility/2006" xmlns:o="urn:schemas-microsoft-com:office:office" xmlns:r="http://schemas.openxmlformats.org/officeDocument/2006/relationships" xmlns:m="http://schemas.openxmlformats.org/officeDocument/2006/math" xmlns:v="urn:schemas-microsoft-com:vml" xmlns:wp14="http://schemas.microsoft.com/office/word/2010/wordprocessingDrawing" xmlns:wp="http://schemas.openxmlformats.org/drawingml/2006/wordprocessingDrawing" xmlns:w10="urn:schemas-microsoft-com:office:word" xmlns:w="http://schemas.openxmlformats.org/wordprocessingml/2006/main" xmlns:w14="http://schemas.microsoft.com/office/word/2010/wordml" xmlns:w15="http://schemas.microsoft.com/office/word/2012/wordml" xmlns:w16se="http://schemas.microsoft.com/office/word/2015/wordml/symex" xmlns:wpg="http://schemas.microsoft.com/office/word/2010/wordprocessingGroup" xmlns:wpi="http://schemas.microsoft.com/office/word/2010/wordprocessingInk" xmlns:wne="http://schemas.microsoft.com/office/word/2006/wordml" xmlns:wps="http://schemas.microsoft.com/office/word/2010/wordprocessingShape" mc:Ignorable="w14 w15 w16se wp14">
+  <w:sdt>
+    <w:sdtPr>
+      <w:id w:val="-259760696"/>
+      <w:docPartObj>
+        <w:docPartGallery w:val="Page Numbers (Bottom of Page)"/>
+        <w:docPartUnique/>
+      </w:docPartObj>
+    </w:sdtPr>
+    <w:sdtContent>
+      <w:p>
+        <w:pPr>
+          <w:pStyle w:val="aa"/>
+          <w:jc w:val="center"/>
+        </w:pPr>
+        <w:r>
+          <w:fldChar w:fldCharType="begin"/>
+        </w:r>
+        <w:r>
+          <w:instrText>PAGE   \* MERGEFORMAT</w:instrText>
+        </w:r>
+        <w:r>
+          <w:fldChar w:fldCharType="separate"/>
+        </w:r>
+        <w:r>
+          <w:rPr>
+            <w:noProof/>
+          </w:rPr>
+          <w:t>4</w:t>
+        </w:r>
+        <w:r>
+          <w:fldChar w:fldCharType="end"/>
+        </w:r>
+      </w:p>
+    </w:sdtContent>
+  </w:sdt>
+  <w:p>
+    <w:pPr>
+      <w:pStyle w:val="aa"/>
+    </w:pPr>
+  </w:p>
+</w:ftr>
+</file>
+
+<file path=word/footnotes.xml><?xml version="1.0" encoding="utf-8"?>
+<w:footnotes xmlns:wpc="http://schemas.microsoft.com/office/word/2010/wordprocessingCanvas" xmlns:cx="http://schemas.microsoft.com/office/drawing/2014/chartex" xmlns:mc="http://schemas.openxmlformats.org/markup-compatibility/2006" xmlns:o="urn:schemas-microsoft-com:office:office" xmlns:r="http://schemas.openxmlformats.org/officeDocument/2006/relationships" xmlns:m="http://schemas.openxmlformats.org/officeDocument/2006/math" xmlns:v="urn:schemas-microsoft-com:vml" xmlns:wp14="http://schemas.microsoft.com/office/word/2010/wordprocessingDrawing" xmlns:wp="http://schemas.openxmlformats.org/drawingml/2006/wordprocessingDrawing" xmlns:w10="urn:schemas-microsoft-com:office:word" xmlns:w="http://schemas.openxmlformats.org/wordprocessingml/2006/main" xmlns:w14="http://schemas.microsoft.com/office/word/2010/wordml" xmlns:w15="http://schemas.microsoft.com/office/word/2012/wordml" xmlns:w16se="http://schemas.microsoft.com/office/word/2015/wordml/symex" xmlns:wpg="http://schemas.microsoft.com/office/word/2010/wordprocessingGroup" xmlns:wpi="http://schemas.microsoft.com/office/word/2010/wordprocessingInk" xmlns:wne="http://schemas.microsoft.com/office/word/2006/wordml" xmlns:wps="http://schemas.microsoft.com/office/word/2010/wordprocessingShape" mc:Ignorable="w14 w15 w16se wp14">
+  <w:footnote w:type="separator" w:id="-1">
+    <w:p>
+      <w:pPr>
+        <w:spacing w:line="240" w:lineRule="auto"/>
+      </w:pPr>
+      <w:r>
+        <w:separator/>
+      </w:r>
+    </w:p>
+  </w:footnote>
+  <w:footnote w:type="continuationSeparator" w:id="0">
+    <w:p>
+      <w:pPr>
+        <w:spacing w:line="240" w:lineRule="auto"/>
+      </w:pPr>
+      <w:r>
+        <w:continuationSeparator/>
+      </w:r>
+    </w:p>
+  </w:footnote>
+</w:footnotes>
 </file>
 
 <file path=word/numbering.xml><?xml version="1.0" encoding="utf-8"?>
@@ -1185,10 +1808,10 @@
   <w:style w:type="paragraph" w:default="1" w:styleId="a">
     <w:name w:val="Normal"/>
     <w:qFormat/>
-    <w:rsid w:val="00F3503B"/>
+    <w:rsid w:val="00200B6C"/>
     <w:pPr>
       <w:spacing w:after="0" w:line="360" w:lineRule="auto"/>
-      <w:ind w:firstLine="851"/>
+      <w:ind w:firstLine="709"/>
       <w:jc w:val="both"/>
     </w:pPr>
     <w:rPr>
@@ -1203,11 +1826,13 @@
     <w:link w:val="10"/>
     <w:uiPriority w:val="9"/>
     <w:qFormat/>
-    <w:rsid w:val="0025241F"/>
+    <w:rsid w:val="004A748D"/>
     <w:pPr>
       <w:keepNext/>
       <w:keepLines/>
-      <w:spacing w:before="240"/>
+      <w:pageBreakBefore/>
+      <w:spacing w:after="480"/>
+      <w:jc w:val="center"/>
       <w:outlineLvl w:val="0"/>
     </w:pPr>
     <w:rPr>
@@ -1225,17 +1850,18 @@
     <w:uiPriority w:val="9"/>
     <w:unhideWhenUsed/>
     <w:qFormat/>
-    <w:rsid w:val="0025241F"/>
+    <w:rsid w:val="004A748D"/>
     <w:pPr>
       <w:keepNext/>
       <w:keepLines/>
-      <w:spacing w:before="40"/>
+      <w:spacing w:before="480" w:after="240"/>
+      <w:jc w:val="center"/>
       <w:outlineLvl w:val="1"/>
     </w:pPr>
     <w:rPr>
       <w:rFonts w:eastAsiaTheme="majorEastAsia" w:cstheme="majorBidi"/>
       <w:b/>
-      <w:sz w:val="32"/>
+      <w:sz w:val="28"/>
       <w:szCs w:val="26"/>
     </w:rPr>
   </w:style>
@@ -1248,11 +1874,12 @@
     <w:semiHidden/>
     <w:unhideWhenUsed/>
     <w:qFormat/>
-    <w:rsid w:val="0063494B"/>
+    <w:rsid w:val="004A748D"/>
     <w:pPr>
       <w:keepNext/>
       <w:keepLines/>
-      <w:spacing w:before="40"/>
+      <w:spacing w:before="480" w:after="240"/>
+      <w:jc w:val="center"/>
       <w:outlineLvl w:val="2"/>
     </w:pPr>
     <w:rPr>
@@ -1264,6 +1891,7 @@
   <w:style w:type="character" w:default="1" w:styleId="a0">
     <w:name w:val="Default Paragraph Font"/>
     <w:uiPriority w:val="1"/>
+    <w:semiHidden/>
     <w:unhideWhenUsed/>
   </w:style>
   <w:style w:type="table" w:default="1" w:styleId="a1">
@@ -1337,7 +1965,7 @@
     <w:basedOn w:val="a0"/>
     <w:link w:val="1"/>
     <w:uiPriority w:val="9"/>
-    <w:rsid w:val="0025241F"/>
+    <w:rsid w:val="004A748D"/>
     <w:rPr>
       <w:rFonts w:ascii="Times New Roman" w:eastAsiaTheme="majorEastAsia" w:hAnsi="Times New Roman" w:cstheme="majorBidi"/>
       <w:b/>
@@ -1350,11 +1978,11 @@
     <w:basedOn w:val="a0"/>
     <w:link w:val="2"/>
     <w:uiPriority w:val="9"/>
-    <w:rsid w:val="0025241F"/>
+    <w:rsid w:val="004A748D"/>
     <w:rPr>
       <w:rFonts w:ascii="Times New Roman" w:eastAsiaTheme="majorEastAsia" w:hAnsi="Times New Roman" w:cstheme="majorBidi"/>
       <w:b/>
-      <w:sz w:val="32"/>
+      <w:sz w:val="28"/>
       <w:szCs w:val="26"/>
     </w:rPr>
   </w:style>
@@ -1385,13 +2013,90 @@
     <w:link w:val="3"/>
     <w:uiPriority w:val="9"/>
     <w:semiHidden/>
-    <w:rsid w:val="0063494B"/>
+    <w:rsid w:val="004A748D"/>
     <w:rPr>
       <w:rFonts w:ascii="Times New Roman" w:eastAsiaTheme="majorEastAsia" w:hAnsi="Times New Roman" w:cstheme="majorBidi"/>
       <w:b/>
       <w:sz w:val="24"/>
       <w:szCs w:val="24"/>
     </w:rPr>
+  </w:style>
+  <w:style w:type="paragraph" w:styleId="a8">
+    <w:name w:val="header"/>
+    <w:basedOn w:val="a"/>
+    <w:link w:val="a9"/>
+    <w:uiPriority w:val="99"/>
+    <w:unhideWhenUsed/>
+    <w:rsid w:val="006123E5"/>
+    <w:pPr>
+      <w:tabs>
+        <w:tab w:val="center" w:pos="4677"/>
+        <w:tab w:val="right" w:pos="9355"/>
+      </w:tabs>
+      <w:spacing w:line="240" w:lineRule="auto"/>
+    </w:pPr>
+  </w:style>
+  <w:style w:type="character" w:customStyle="1" w:styleId="a9">
+    <w:name w:val="Верхний колонтитул Знак"/>
+    <w:basedOn w:val="a0"/>
+    <w:link w:val="a8"/>
+    <w:uiPriority w:val="99"/>
+    <w:rsid w:val="006123E5"/>
+    <w:rPr>
+      <w:rFonts w:ascii="Times New Roman" w:hAnsi="Times New Roman"/>
+      <w:sz w:val="24"/>
+    </w:rPr>
+  </w:style>
+  <w:style w:type="paragraph" w:styleId="aa">
+    <w:name w:val="footer"/>
+    <w:basedOn w:val="a"/>
+    <w:link w:val="ab"/>
+    <w:uiPriority w:val="99"/>
+    <w:unhideWhenUsed/>
+    <w:rsid w:val="006123E5"/>
+    <w:pPr>
+      <w:tabs>
+        <w:tab w:val="center" w:pos="4677"/>
+        <w:tab w:val="right" w:pos="9355"/>
+      </w:tabs>
+      <w:spacing w:line="240" w:lineRule="auto"/>
+    </w:pPr>
+  </w:style>
+  <w:style w:type="character" w:customStyle="1" w:styleId="ab">
+    <w:name w:val="Нижний колонтитул Знак"/>
+    <w:basedOn w:val="a0"/>
+    <w:link w:val="aa"/>
+    <w:uiPriority w:val="99"/>
+    <w:rsid w:val="006123E5"/>
+    <w:rPr>
+      <w:rFonts w:ascii="Times New Roman" w:hAnsi="Times New Roman"/>
+      <w:sz w:val="24"/>
+    </w:rPr>
+  </w:style>
+  <w:style w:type="paragraph" w:styleId="21">
+    <w:name w:val="toc 2"/>
+    <w:basedOn w:val="a"/>
+    <w:next w:val="a"/>
+    <w:autoRedefine/>
+    <w:uiPriority w:val="39"/>
+    <w:unhideWhenUsed/>
+    <w:rsid w:val="004A748D"/>
+    <w:pPr>
+      <w:spacing w:after="100"/>
+      <w:ind w:left="240"/>
+    </w:pPr>
+  </w:style>
+  <w:style w:type="paragraph" w:styleId="11">
+    <w:name w:val="toc 1"/>
+    <w:basedOn w:val="a"/>
+    <w:next w:val="a"/>
+    <w:autoRedefine/>
+    <w:uiPriority w:val="39"/>
+    <w:unhideWhenUsed/>
+    <w:rsid w:val="004A748D"/>
+    <w:pPr>
+      <w:spacing w:after="100"/>
+    </w:pPr>
   </w:style>
 </w:styles>
 </file>
@@ -1655,4 +2360,16 @@
     </a:ext>
   </a:extLst>
 </a:theme>
+</file>
+
+<file path=customXml/item1.xml><?xml version="1.0" encoding="utf-8"?>
+<b:Sources xmlns:b="http://schemas.openxmlformats.org/officeDocument/2006/bibliography" xmlns="http://schemas.openxmlformats.org/officeDocument/2006/bibliography" SelectedStyle="\APASixthEditionOfficeOnline.xsl" StyleName="APA" Version="6"/>
+</file>
+
+<file path=customXml/itemProps1.xml><?xml version="1.0" encoding="utf-8"?>
+<ds:datastoreItem xmlns:ds="http://schemas.openxmlformats.org/officeDocument/2006/customXml" ds:itemID="{E1E3DE97-4A4D-4BDB-BAFC-6B19E56A23F2}">
+  <ds:schemaRefs>
+    <ds:schemaRef ds:uri="http://schemas.openxmlformats.org/officeDocument/2006/bibliography"/>
+  </ds:schemaRefs>
+</ds:datastoreItem>
 </file>
</xml_diff>

<commit_message>
Add Otsu binarization. Update text
</commit_message>
<xml_diff>
--- a/docs/diplom.docx
+++ b/docs/diplom.docx
@@ -562,19 +562,17 @@
       <w:r>
         <w:br w:type="page"/>
       </w:r>
-      <w:bookmarkStart w:id="1" w:name="_GoBack"/>
-      <w:bookmarkEnd w:id="1"/>
     </w:p>
     <w:p>
       <w:pPr>
         <w:pStyle w:val="1"/>
       </w:pPr>
-      <w:bookmarkStart w:id="2" w:name="_Toc480020487"/>
+      <w:bookmarkStart w:id="1" w:name="_Toc480020487"/>
       <w:r>
         <w:lastRenderedPageBreak/>
         <w:t>Алгоритмическое обеспечение</w:t>
       </w:r>
-      <w:bookmarkEnd w:id="2"/>
+      <w:bookmarkEnd w:id="1"/>
     </w:p>
     <w:p>
       <w:r>
@@ -724,7 +722,7 @@
       <w:pPr>
         <w:pStyle w:val="2"/>
       </w:pPr>
-      <w:bookmarkStart w:id="3" w:name="_Toc480020488"/>
+      <w:bookmarkStart w:id="2" w:name="_Toc480020488"/>
       <w:r>
         <w:t xml:space="preserve">Преобразование </w:t>
       </w:r>
@@ -734,7 +732,7 @@
       <w:r>
         <w:t xml:space="preserve"> в оттенки серого</w:t>
       </w:r>
-      <w:bookmarkEnd w:id="3"/>
+      <w:bookmarkEnd w:id="2"/>
     </w:p>
     <w:p>
       <w:r>
@@ -912,7 +910,7 @@
       <w:pPr>
         <w:pStyle w:val="2"/>
       </w:pPr>
-      <w:bookmarkStart w:id="4" w:name="_Toc480020489"/>
+      <w:bookmarkStart w:id="3" w:name="_Toc480020489"/>
       <w:proofErr w:type="spellStart"/>
       <w:r>
         <w:lastRenderedPageBreak/>
@@ -922,7 +920,7 @@
       <w:r>
         <w:t xml:space="preserve"> изображения</w:t>
       </w:r>
-      <w:bookmarkEnd w:id="4"/>
+      <w:bookmarkEnd w:id="3"/>
     </w:p>
     <w:p>
       <w:r>
@@ -976,11 +974,11 @@
       <w:pPr>
         <w:pStyle w:val="2"/>
       </w:pPr>
-      <w:bookmarkStart w:id="5" w:name="_Toc480020490"/>
+      <w:bookmarkStart w:id="4" w:name="_Toc480020490"/>
       <w:r>
         <w:t>Бинаризация изображения</w:t>
       </w:r>
-      <w:bookmarkEnd w:id="5"/>
+      <w:bookmarkEnd w:id="4"/>
     </w:p>
     <w:p>
       <w:r>
@@ -1047,13 +1045,242 @@
     </w:p>
     <w:p>
       <w:pPr>
+        <w:ind w:left="708" w:firstLine="0"/>
+        <w:jc w:val="center"/>
+        <w:rPr>
+          <w:b/>
+        </w:rPr>
+      </w:pPr>
+      <w:r>
+        <w:rPr>
+          <w:b/>
+        </w:rPr>
+        <w:t>Бинаризация по среднему пороговому значению</w:t>
+      </w:r>
+    </w:p>
+    <w:p>
+      <w:r>
+        <w:t>Данный алгоритм основан на том, что есть заранее заданное пороговое значение (в данном случае средняя яркость пикселя, равная 128)</w:t>
+      </w:r>
+      <w:r>
+        <w:t xml:space="preserve"> и всем пикселям изображения присваивается яркость в соответствии с формулой:</w:t>
+      </w:r>
+    </w:p>
+    <w:p>
+      <w:pPr>
+        <w:rPr>
+          <w:rFonts w:eastAsiaTheme="minorEastAsia"/>
+          <w:i/>
+        </w:rPr>
+      </w:pPr>
+      <m:oMathPara>
+        <m:oMath>
+          <m:r>
+            <w:rPr>
+              <w:rFonts w:ascii="Cambria Math" w:hAnsi="Cambria Math"/>
+            </w:rPr>
+            <m:t>brightness</m:t>
+          </m:r>
+          <m:r>
+            <w:rPr>
+              <w:rFonts w:ascii="Cambria Math" w:hAnsi="Cambria Math"/>
+            </w:rPr>
+            <m:t>=</m:t>
+          </m:r>
+          <m:d>
+            <m:dPr>
+              <m:begChr m:val="{"/>
+              <m:endChr m:val=""/>
+              <m:ctrlPr>
+                <w:rPr>
+                  <w:rFonts w:ascii="Cambria Math" w:hAnsi="Cambria Math"/>
+                  <w:i/>
+                </w:rPr>
+              </m:ctrlPr>
+            </m:dPr>
+            <m:e>
+              <m:eqArr>
+                <m:eqArrPr>
+                  <m:ctrlPr>
+                    <w:rPr>
+                      <w:rFonts w:ascii="Cambria Math" w:hAnsi="Cambria Math"/>
+                      <w:i/>
+                    </w:rPr>
+                  </m:ctrlPr>
+                </m:eqArrPr>
+                <m:e>
+                  <m:r>
+                    <w:rPr>
+                      <w:rFonts w:ascii="Cambria Math" w:hAnsi="Cambria Math"/>
+                    </w:rPr>
+                    <m:t xml:space="preserve">0, </m:t>
+                  </m:r>
+                  <m:r>
+                    <w:rPr>
+                      <w:rFonts w:ascii="Cambria Math" w:hAnsi="Cambria Math"/>
+                    </w:rPr>
+                    <m:t>brightness</m:t>
+                  </m:r>
+                  <m:r>
+                    <w:rPr>
+                      <w:rFonts w:ascii="Cambria Math" w:hAnsi="Cambria Math"/>
+                    </w:rPr>
+                    <m:t>&lt;k</m:t>
+                  </m:r>
+                </m:e>
+                <m:e>
+                  <m:r>
+                    <w:rPr>
+                      <w:rFonts w:ascii="Cambria Math" w:hAnsi="Cambria Math"/>
+                    </w:rPr>
+                    <m:t xml:space="preserve">255, </m:t>
+                  </m:r>
+                  <m:r>
+                    <w:rPr>
+                      <w:rFonts w:ascii="Cambria Math" w:hAnsi="Cambria Math"/>
+                    </w:rPr>
+                    <m:t>brightness</m:t>
+                  </m:r>
+                  <m:r>
+                    <w:rPr>
+                      <w:rFonts w:ascii="Cambria Math" w:hAnsi="Cambria Math"/>
+                    </w:rPr>
+                    <m:t>≥k</m:t>
+                  </m:r>
+                </m:e>
+              </m:eqArr>
+            </m:e>
+          </m:d>
+          <m:r>
+            <w:rPr>
+              <w:rFonts w:ascii="Cambria Math" w:hAnsi="Cambria Math"/>
+            </w:rPr>
+            <m:t>,</m:t>
+          </m:r>
+        </m:oMath>
+      </m:oMathPara>
+    </w:p>
+    <w:p>
+      <w:pPr>
+        <w:rPr>
+          <w:rFonts w:eastAsiaTheme="minorEastAsia"/>
+        </w:rPr>
+      </w:pPr>
+      <w:r>
+        <w:rPr>
+          <w:rFonts w:eastAsiaTheme="minorEastAsia"/>
+        </w:rPr>
+        <w:t xml:space="preserve">где </w:t>
+      </w:r>
+      <w:r>
+        <w:rPr>
+          <w:rFonts w:eastAsiaTheme="minorEastAsia"/>
+          <w:lang w:val="en-US"/>
+        </w:rPr>
+        <w:t>k</w:t>
+      </w:r>
+      <w:r>
+        <w:rPr>
+          <w:rFonts w:eastAsiaTheme="minorEastAsia"/>
+        </w:rPr>
+        <w:t xml:space="preserve"> </w:t>
+      </w:r>
+      <w:r>
+        <w:rPr>
+          <w:rFonts w:eastAsiaTheme="minorEastAsia"/>
+        </w:rPr>
+        <w:t>является пороговым значением.</w:t>
+      </w:r>
+    </w:p>
+    <w:p>
+      <w:pPr>
+        <w:rPr>
+          <w:rFonts w:eastAsiaTheme="minorEastAsia"/>
+        </w:rPr>
+      </w:pPr>
+      <w:r>
+        <w:rPr>
+          <w:rFonts w:eastAsiaTheme="minorEastAsia"/>
+        </w:rPr>
+        <w:t>В результате входное изображение будет бинарным.</w:t>
+      </w:r>
+    </w:p>
+    <w:p>
+      <w:pPr>
+        <w:rPr>
+          <w:rFonts w:eastAsiaTheme="minorEastAsia"/>
+        </w:rPr>
+      </w:pPr>
+      <w:r>
+        <w:rPr>
+          <w:rFonts w:eastAsiaTheme="minorEastAsia"/>
+        </w:rPr>
+        <w:t xml:space="preserve">Недостатком данного алгоритма является потребность выбора параметра </w:t>
+      </w:r>
+      <w:r>
+        <w:rPr>
+          <w:rFonts w:eastAsiaTheme="minorEastAsia"/>
+          <w:lang w:val="en-US"/>
+        </w:rPr>
+        <w:t>k</w:t>
+      </w:r>
+      <w:r>
+        <w:rPr>
+          <w:rFonts w:eastAsiaTheme="minorEastAsia"/>
+        </w:rPr>
+        <w:t xml:space="preserve"> </w:t>
+      </w:r>
+      <w:r>
+        <w:rPr>
+          <w:rFonts w:eastAsiaTheme="minorEastAsia"/>
+        </w:rPr>
+        <w:t>человеком вручную для каждого изображения.</w:t>
+      </w:r>
+    </w:p>
+    <w:p>
+      <w:pPr>
+        <w:rPr>
+          <w:rFonts w:eastAsiaTheme="minorEastAsia"/>
+        </w:rPr>
+      </w:pPr>
+    </w:p>
+    <w:p>
+      <w:pPr>
+        <w:jc w:val="center"/>
+        <w:rPr>
+          <w:b/>
+        </w:rPr>
+      </w:pPr>
+      <w:bookmarkStart w:id="5" w:name="_Toc480020491"/>
+      <w:r>
+        <w:rPr>
+          <w:b/>
+        </w:rPr>
+        <w:t xml:space="preserve">Бинаризация методом </w:t>
+      </w:r>
+      <w:proofErr w:type="spellStart"/>
+      <w:r>
+        <w:rPr>
+          <w:b/>
+        </w:rPr>
+        <w:t>Отсу</w:t>
+      </w:r>
+      <w:proofErr w:type="spellEnd"/>
+    </w:p>
+    <w:p/>
+    <w:p>
+      <w:pPr>
         <w:pStyle w:val="2"/>
       </w:pPr>
-      <w:bookmarkStart w:id="6" w:name="_Toc480020491"/>
-      <w:r>
-        <w:t>Удаление «шумов» на изображении</w:t>
-      </w:r>
+      <w:r>
+        <w:t>Удаление «ш</w:t>
+      </w:r>
+      <w:bookmarkStart w:id="6" w:name="_GoBack"/>
       <w:bookmarkEnd w:id="6"/>
+      <w:r>
+        <w:t>умов» на изображении</w:t>
+      </w:r>
+      <w:bookmarkEnd w:id="5"/>
     </w:p>
     <w:p/>
     <w:p>
@@ -1145,6 +1372,7 @@
         <w:docPartUnique/>
       </w:docPartObj>
     </w:sdtPr>
+    <w:sdtEndPr/>
     <w:sdtContent>
       <w:p>
         <w:pPr>
@@ -1164,7 +1392,7 @@
           <w:rPr>
             <w:noProof/>
           </w:rPr>
-          <w:t>4</w:t>
+          <w:t>6</w:t>
         </w:r>
         <w:r>
           <w:fldChar w:fldCharType="end"/>
@@ -2101,6 +2329,544 @@
 </w:styles>
 </file>
 
+<file path=word/glossary/document.xml><?xml version="1.0" encoding="utf-8"?>
+<w:glossaryDocument xmlns:wpc="http://schemas.microsoft.com/office/word/2010/wordprocessingCanvas" xmlns:cx="http://schemas.microsoft.com/office/drawing/2014/chartex" xmlns:mc="http://schemas.openxmlformats.org/markup-compatibility/2006" xmlns:o="urn:schemas-microsoft-com:office:office" xmlns:r="http://schemas.openxmlformats.org/officeDocument/2006/relationships" xmlns:m="http://schemas.openxmlformats.org/officeDocument/2006/math" xmlns:v="urn:schemas-microsoft-com:vml" xmlns:wp14="http://schemas.microsoft.com/office/word/2010/wordprocessingDrawing" xmlns:wp="http://schemas.openxmlformats.org/drawingml/2006/wordprocessingDrawing" xmlns:w10="urn:schemas-microsoft-com:office:word" xmlns:w="http://schemas.openxmlformats.org/wordprocessingml/2006/main" xmlns:w14="http://schemas.microsoft.com/office/word/2010/wordml" xmlns:w15="http://schemas.microsoft.com/office/word/2012/wordml" xmlns:w16se="http://schemas.microsoft.com/office/word/2015/wordml/symex" xmlns:wpg="http://schemas.microsoft.com/office/word/2010/wordprocessingGroup" xmlns:wpi="http://schemas.microsoft.com/office/word/2010/wordprocessingInk" xmlns:wne="http://schemas.microsoft.com/office/word/2006/wordml" xmlns:wps="http://schemas.microsoft.com/office/word/2010/wordprocessingShape" mc:Ignorable="w14 w15 w16se wp14"/>
+</file>
+
+<file path=word/glossary/fontTable.xml><?xml version="1.0" encoding="utf-8"?>
+<w:fonts xmlns:mc="http://schemas.openxmlformats.org/markup-compatibility/2006" xmlns:r="http://schemas.openxmlformats.org/officeDocument/2006/relationships" xmlns:w="http://schemas.openxmlformats.org/wordprocessingml/2006/main" xmlns:w14="http://schemas.microsoft.com/office/word/2010/wordml" xmlns:w15="http://schemas.microsoft.com/office/word/2012/wordml" xmlns:w16se="http://schemas.microsoft.com/office/word/2015/wordml/symex" mc:Ignorable="w14 w15 w16se">
+  <w:font w:name="Symbol">
+    <w:panose1 w:val="05050102010706020507"/>
+    <w:charset w:val="02"/>
+    <w:family w:val="roman"/>
+    <w:pitch w:val="variable"/>
+    <w:sig w:usb0="00000000" w:usb1="10000000" w:usb2="00000000" w:usb3="00000000" w:csb0="80000000" w:csb1="00000000"/>
+  </w:font>
+  <w:font w:name="Times New Roman">
+    <w:panose1 w:val="02020603050405020304"/>
+    <w:charset w:val="CC"/>
+    <w:family w:val="roman"/>
+    <w:pitch w:val="variable"/>
+    <w:sig w:usb0="E0002EFF" w:usb1="C000785B" w:usb2="00000009" w:usb3="00000000" w:csb0="000001FF" w:csb1="00000000"/>
+  </w:font>
+  <w:font w:name="Courier New">
+    <w:panose1 w:val="02070309020205020404"/>
+    <w:charset w:val="CC"/>
+    <w:family w:val="modern"/>
+    <w:pitch w:val="fixed"/>
+    <w:sig w:usb0="E0002EFF" w:usb1="C0007843" w:usb2="00000009" w:usb3="00000000" w:csb0="000001FF" w:csb1="00000000"/>
+  </w:font>
+  <w:font w:name="Wingdings">
+    <w:panose1 w:val="05000000000000000000"/>
+    <w:charset w:val="02"/>
+    <w:family w:val="auto"/>
+    <w:pitch w:val="variable"/>
+    <w:sig w:usb0="00000000" w:usb1="10000000" w:usb2="00000000" w:usb3="00000000" w:csb0="80000000" w:csb1="00000000"/>
+  </w:font>
+  <w:font w:name="Calibri">
+    <w:panose1 w:val="020F0502020204030204"/>
+    <w:charset w:val="CC"/>
+    <w:family w:val="swiss"/>
+    <w:pitch w:val="variable"/>
+    <w:sig w:usb0="E0002AFF" w:usb1="C000247B" w:usb2="00000009" w:usb3="00000000" w:csb0="000001FF" w:csb1="00000000"/>
+  </w:font>
+  <w:font w:name="Cambria Math">
+    <w:panose1 w:val="02040503050406030204"/>
+    <w:charset w:val="CC"/>
+    <w:family w:val="roman"/>
+    <w:pitch w:val="variable"/>
+    <w:sig w:usb0="E00002FF" w:usb1="420024FF" w:usb2="00000000" w:usb3="00000000" w:csb0="0000019F" w:csb1="00000000"/>
+  </w:font>
+  <w:font w:name="Calibri Light">
+    <w:panose1 w:val="020F0302020204030204"/>
+    <w:charset w:val="CC"/>
+    <w:family w:val="swiss"/>
+    <w:pitch w:val="variable"/>
+    <w:sig w:usb0="E0002AFF" w:usb1="C000247B" w:usb2="00000009" w:usb3="00000000" w:csb0="000001FF" w:csb1="00000000"/>
+  </w:font>
+</w:fonts>
+</file>
+
+<file path=word/glossary/settings.xml><?xml version="1.0" encoding="utf-8"?>
+<w:settings xmlns:mc="http://schemas.openxmlformats.org/markup-compatibility/2006" xmlns:o="urn:schemas-microsoft-com:office:office" xmlns:r="http://schemas.openxmlformats.org/officeDocument/2006/relationships" xmlns:m="http://schemas.openxmlformats.org/officeDocument/2006/math" xmlns:v="urn:schemas-microsoft-com:vml" xmlns:w10="urn:schemas-microsoft-com:office:word" xmlns:w="http://schemas.openxmlformats.org/wordprocessingml/2006/main" xmlns:w14="http://schemas.microsoft.com/office/word/2010/wordml" xmlns:w15="http://schemas.microsoft.com/office/word/2012/wordml" xmlns:w16se="http://schemas.microsoft.com/office/word/2015/wordml/symex" xmlns:sl="http://schemas.openxmlformats.org/schemaLibrary/2006/main" mc:Ignorable="w14 w15 w16se">
+  <w:view w:val="normal"/>
+  <w:defaultTabStop w:val="708"/>
+  <w:characterSpacingControl w:val="doNotCompress"/>
+  <w:compat>
+    <w:useFELayout/>
+    <w:compatSetting w:name="compatibilityMode" w:uri="http://schemas.microsoft.com/office/word" w:val="15"/>
+    <w:compatSetting w:name="overrideTableStyleFontSizeAndJustification" w:uri="http://schemas.microsoft.com/office/word" w:val="1"/>
+    <w:compatSetting w:name="enableOpenTypeFeatures" w:uri="http://schemas.microsoft.com/office/word" w:val="1"/>
+    <w:compatSetting w:name="doNotFlipMirrorIndents" w:uri="http://schemas.microsoft.com/office/word" w:val="1"/>
+    <w:compatSetting w:name="differentiateMultirowTableHeaders" w:uri="http://schemas.microsoft.com/office/word" w:val="1"/>
+  </w:compat>
+  <w:rsids>
+    <w:rsidRoot w:val="007B3ED4"/>
+    <w:rsid w:val="007B3ED4"/>
+    <w:rsid w:val="00CF36A3"/>
+  </w:rsids>
+  <m:mathPr>
+    <m:mathFont m:val="Cambria Math"/>
+    <m:brkBin m:val="before"/>
+    <m:brkBinSub m:val="--"/>
+    <m:smallFrac m:val="0"/>
+    <m:dispDef/>
+    <m:lMargin m:val="0"/>
+    <m:rMargin m:val="0"/>
+    <m:defJc m:val="centerGroup"/>
+    <m:wrapIndent m:val="1440"/>
+    <m:intLim m:val="subSup"/>
+    <m:naryLim m:val="undOvr"/>
+  </m:mathPr>
+  <w:themeFontLang w:val="ru-RU"/>
+  <w:clrSchemeMapping w:bg1="light1" w:t1="dark1" w:bg2="light2" w:t2="dark2" w:accent1="accent1" w:accent2="accent2" w:accent3="accent3" w:accent4="accent4" w:accent5="accent5" w:accent6="accent6" w:hyperlink="hyperlink" w:followedHyperlink="followedHyperlink"/>
+  <w:decimalSymbol w:val=","/>
+  <w:listSeparator w:val=";"/>
+  <w15:chartTrackingRefBased/>
+</w:settings>
+</file>
+
+<file path=word/glossary/styles.xml><?xml version="1.0" encoding="utf-8"?>
+<w:styles xmlns:mc="http://schemas.openxmlformats.org/markup-compatibility/2006" xmlns:r="http://schemas.openxmlformats.org/officeDocument/2006/relationships" xmlns:w="http://schemas.openxmlformats.org/wordprocessingml/2006/main" xmlns:w14="http://schemas.microsoft.com/office/word/2010/wordml" xmlns:w15="http://schemas.microsoft.com/office/word/2012/wordml" xmlns:w16se="http://schemas.microsoft.com/office/word/2015/wordml/symex" mc:Ignorable="w14 w15 w16se">
+  <w:docDefaults>
+    <w:rPrDefault>
+      <w:rPr>
+        <w:rFonts w:asciiTheme="minorHAnsi" w:eastAsiaTheme="minorEastAsia" w:hAnsiTheme="minorHAnsi" w:cstheme="minorBidi"/>
+        <w:sz w:val="22"/>
+        <w:szCs w:val="22"/>
+        <w:lang w:val="ru-RU" w:eastAsia="ru-RU" w:bidi="ar-SA"/>
+      </w:rPr>
+    </w:rPrDefault>
+    <w:pPrDefault>
+      <w:pPr>
+        <w:spacing w:after="160" w:line="259" w:lineRule="auto"/>
+      </w:pPr>
+    </w:pPrDefault>
+  </w:docDefaults>
+  <w:latentStyles w:defLockedState="0" w:defUIPriority="99" w:defSemiHidden="0" w:defUnhideWhenUsed="0" w:defQFormat="0" w:count="371">
+    <w:lsdException w:name="Normal" w:uiPriority="0" w:qFormat="1"/>
+    <w:lsdException w:name="heading 1" w:uiPriority="9" w:qFormat="1"/>
+    <w:lsdException w:name="heading 2" w:semiHidden="1" w:uiPriority="9" w:unhideWhenUsed="1" w:qFormat="1"/>
+    <w:lsdException w:name="heading 3" w:semiHidden="1" w:uiPriority="9" w:unhideWhenUsed="1" w:qFormat="1"/>
+    <w:lsdException w:name="heading 4" w:semiHidden="1" w:uiPriority="9" w:unhideWhenUsed="1" w:qFormat="1"/>
+    <w:lsdException w:name="heading 5" w:semiHidden="1" w:uiPriority="9" w:unhideWhenUsed="1" w:qFormat="1"/>
+    <w:lsdException w:name="heading 6" w:semiHidden="1" w:uiPriority="9" w:unhideWhenUsed="1" w:qFormat="1"/>
+    <w:lsdException w:name="heading 7" w:semiHidden="1" w:uiPriority="9" w:unhideWhenUsed="1" w:qFormat="1"/>
+    <w:lsdException w:name="heading 8" w:semiHidden="1" w:uiPriority="9" w:unhideWhenUsed="1" w:qFormat="1"/>
+    <w:lsdException w:name="heading 9" w:semiHidden="1" w:uiPriority="9" w:unhideWhenUsed="1" w:qFormat="1"/>
+    <w:lsdException w:name="index 1" w:semiHidden="1" w:unhideWhenUsed="1"/>
+    <w:lsdException w:name="index 2" w:semiHidden="1" w:unhideWhenUsed="1"/>
+    <w:lsdException w:name="index 3" w:semiHidden="1" w:unhideWhenUsed="1"/>
+    <w:lsdException w:name="index 4" w:semiHidden="1" w:unhideWhenUsed="1"/>
+    <w:lsdException w:name="index 5" w:semiHidden="1" w:unhideWhenUsed="1"/>
+    <w:lsdException w:name="index 6" w:semiHidden="1" w:unhideWhenUsed="1"/>
+    <w:lsdException w:name="index 7" w:semiHidden="1" w:unhideWhenUsed="1"/>
+    <w:lsdException w:name="index 8" w:semiHidden="1" w:unhideWhenUsed="1"/>
+    <w:lsdException w:name="index 9" w:semiHidden="1" w:unhideWhenUsed="1"/>
+    <w:lsdException w:name="toc 1" w:semiHidden="1" w:uiPriority="39" w:unhideWhenUsed="1"/>
+    <w:lsdException w:name="toc 2" w:semiHidden="1" w:uiPriority="39" w:unhideWhenUsed="1"/>
+    <w:lsdException w:name="toc 3" w:semiHidden="1" w:uiPriority="39" w:unhideWhenUsed="1"/>
+    <w:lsdException w:name="toc 4" w:semiHidden="1" w:uiPriority="39" w:unhideWhenUsed="1"/>
+    <w:lsdException w:name="toc 5" w:semiHidden="1" w:uiPriority="39" w:unhideWhenUsed="1"/>
+    <w:lsdException w:name="toc 6" w:semiHidden="1" w:uiPriority="39" w:unhideWhenUsed="1"/>
+    <w:lsdException w:name="toc 7" w:semiHidden="1" w:uiPriority="39" w:unhideWhenUsed="1"/>
+    <w:lsdException w:name="toc 8" w:semiHidden="1" w:uiPriority="39" w:unhideWhenUsed="1"/>
+    <w:lsdException w:name="toc 9" w:semiHidden="1" w:uiPriority="39" w:unhideWhenUsed="1"/>
+    <w:lsdException w:name="Normal Indent" w:semiHidden="1" w:unhideWhenUsed="1"/>
+    <w:lsdException w:name="footnote text" w:semiHidden="1" w:unhideWhenUsed="1"/>
+    <w:lsdException w:name="annotation text" w:semiHidden="1" w:unhideWhenUsed="1"/>
+    <w:lsdException w:name="header" w:semiHidden="1" w:unhideWhenUsed="1"/>
+    <w:lsdException w:name="footer" w:semiHidden="1" w:unhideWhenUsed="1"/>
+    <w:lsdException w:name="index heading" w:semiHidden="1" w:unhideWhenUsed="1"/>
+    <w:lsdException w:name="caption" w:semiHidden="1" w:uiPriority="35" w:unhideWhenUsed="1" w:qFormat="1"/>
+    <w:lsdException w:name="table of figures" w:semiHidden="1" w:unhideWhenUsed="1"/>
+    <w:lsdException w:name="envelope address" w:semiHidden="1" w:unhideWhenUsed="1"/>
+    <w:lsdException w:name="envelope return" w:semiHidden="1" w:unhideWhenUsed="1"/>
+    <w:lsdException w:name="footnote reference" w:semiHidden="1" w:unhideWhenUsed="1"/>
+    <w:lsdException w:name="annotation reference" w:semiHidden="1" w:unhideWhenUsed="1"/>
+    <w:lsdException w:name="line number" w:semiHidden="1" w:unhideWhenUsed="1"/>
+    <w:lsdException w:name="page number" w:semiHidden="1" w:unhideWhenUsed="1"/>
+    <w:lsdException w:name="endnote reference" w:semiHidden="1" w:unhideWhenUsed="1"/>
+    <w:lsdException w:name="endnote text" w:semiHidden="1" w:unhideWhenUsed="1"/>
+    <w:lsdException w:name="table of authorities" w:semiHidden="1" w:unhideWhenUsed="1"/>
+    <w:lsdException w:name="macro" w:semiHidden="1" w:unhideWhenUsed="1"/>
+    <w:lsdException w:name="toa heading" w:semiHidden="1" w:unhideWhenUsed="1"/>
+    <w:lsdException w:name="List" w:semiHidden="1" w:unhideWhenUsed="1"/>
+    <w:lsdException w:name="List Bullet" w:semiHidden="1" w:unhideWhenUsed="1"/>
+    <w:lsdException w:name="List Number" w:semiHidden="1" w:unhideWhenUsed="1"/>
+    <w:lsdException w:name="List 2" w:semiHidden="1" w:unhideWhenUsed="1"/>
+    <w:lsdException w:name="List 3" w:semiHidden="1" w:unhideWhenUsed="1"/>
+    <w:lsdException w:name="List 4" w:semiHidden="1" w:unhideWhenUsed="1"/>
+    <w:lsdException w:name="List 5" w:semiHidden="1" w:unhideWhenUsed="1"/>
+    <w:lsdException w:name="List Bullet 2" w:semiHidden="1" w:unhideWhenUsed="1"/>
+    <w:lsdException w:name="List Bullet 3" w:semiHidden="1" w:unhideWhenUsed="1"/>
+    <w:lsdException w:name="List Bullet 4" w:semiHidden="1" w:unhideWhenUsed="1"/>
+    <w:lsdException w:name="List Bullet 5" w:semiHidden="1" w:unhideWhenUsed="1"/>
+    <w:lsdException w:name="List Number 2" w:semiHidden="1" w:unhideWhenUsed="1"/>
+    <w:lsdException w:name="List Number 3" w:semiHidden="1" w:unhideWhenUsed="1"/>
+    <w:lsdException w:name="List Number 4" w:semiHidden="1" w:unhideWhenUsed="1"/>
+    <w:lsdException w:name="List Number 5" w:semiHidden="1" w:unhideWhenUsed="1"/>
+    <w:lsdException w:name="Title" w:uiPriority="10" w:qFormat="1"/>
+    <w:lsdException w:name="Closing" w:semiHidden="1" w:unhideWhenUsed="1"/>
+    <w:lsdException w:name="Signature" w:semiHidden="1" w:unhideWhenUsed="1"/>
+    <w:lsdException w:name="Default Paragraph Font" w:semiHidden="1" w:uiPriority="1" w:unhideWhenUsed="1"/>
+    <w:lsdException w:name="Body Text" w:semiHidden="1" w:unhideWhenUsed="1"/>
+    <w:lsdException w:name="Body Text Indent" w:semiHidden="1" w:unhideWhenUsed="1"/>
+    <w:lsdException w:name="List Continue" w:semiHidden="1" w:unhideWhenUsed="1"/>
+    <w:lsdException w:name="List Continue 2" w:semiHidden="1" w:unhideWhenUsed="1"/>
+    <w:lsdException w:name="List Continue 3" w:semiHidden="1" w:unhideWhenUsed="1"/>
+    <w:lsdException w:name="List Continue 4" w:semiHidden="1" w:unhideWhenUsed="1"/>
+    <w:lsdException w:name="List Continue 5" w:semiHidden="1" w:unhideWhenUsed="1"/>
+    <w:lsdException w:name="Message Header" w:semiHidden="1" w:unhideWhenUsed="1"/>
+    <w:lsdException w:name="Subtitle" w:uiPriority="11" w:qFormat="1"/>
+    <w:lsdException w:name="Salutation" w:semiHidden="1" w:unhideWhenUsed="1"/>
+    <w:lsdException w:name="Date" w:semiHidden="1" w:unhideWhenUsed="1"/>
+    <w:lsdException w:name="Body Text First Indent" w:semiHidden="1" w:unhideWhenUsed="1"/>
+    <w:lsdException w:name="Body Text First Indent 2" w:semiHidden="1" w:unhideWhenUsed="1"/>
+    <w:lsdException w:name="Note Heading" w:semiHidden="1" w:unhideWhenUsed="1"/>
+    <w:lsdException w:name="Body Text 2" w:semiHidden="1" w:unhideWhenUsed="1"/>
+    <w:lsdException w:name="Body Text 3" w:semiHidden="1" w:unhideWhenUsed="1"/>
+    <w:lsdException w:name="Body Text Indent 2" w:semiHidden="1" w:unhideWhenUsed="1"/>
+    <w:lsdException w:name="Body Text Indent 3" w:semiHidden="1" w:unhideWhenUsed="1"/>
+    <w:lsdException w:name="Block Text" w:semiHidden="1" w:unhideWhenUsed="1"/>
+    <w:lsdException w:name="Hyperlink" w:semiHidden="1" w:unhideWhenUsed="1"/>
+    <w:lsdException w:name="FollowedHyperlink" w:semiHidden="1" w:unhideWhenUsed="1"/>
+    <w:lsdException w:name="Strong" w:uiPriority="22" w:qFormat="1"/>
+    <w:lsdException w:name="Emphasis" w:uiPriority="20" w:qFormat="1"/>
+    <w:lsdException w:name="Document Map" w:semiHidden="1" w:unhideWhenUsed="1"/>
+    <w:lsdException w:name="Plain Text" w:semiHidden="1" w:unhideWhenUsed="1"/>
+    <w:lsdException w:name="E-mail Signature" w:semiHidden="1" w:unhideWhenUsed="1"/>
+    <w:lsdException w:name="HTML Top of Form" w:semiHidden="1" w:unhideWhenUsed="1"/>
+    <w:lsdException w:name="HTML Bottom of Form" w:semiHidden="1" w:unhideWhenUsed="1"/>
+    <w:lsdException w:name="Normal (Web)" w:semiHidden="1" w:unhideWhenUsed="1"/>
+    <w:lsdException w:name="HTML Acronym" w:semiHidden="1" w:unhideWhenUsed="1"/>
+    <w:lsdException w:name="HTML Address" w:semiHidden="1" w:unhideWhenUsed="1"/>
+    <w:lsdException w:name="HTML Cite" w:semiHidden="1" w:unhideWhenUsed="1"/>
+    <w:lsdException w:name="HTML Code" w:semiHidden="1" w:unhideWhenUsed="1"/>
+    <w:lsdException w:name="HTML Definition" w:semiHidden="1" w:unhideWhenUsed="1"/>
+    <w:lsdException w:name="HTML Keyboard" w:semiHidden="1" w:unhideWhenUsed="1"/>
+    <w:lsdException w:name="HTML Preformatted" w:semiHidden="1" w:unhideWhenUsed="1"/>
+    <w:lsdException w:name="HTML Sample" w:semiHidden="1" w:unhideWhenUsed="1"/>
+    <w:lsdException w:name="HTML Typewriter" w:semiHidden="1" w:unhideWhenUsed="1"/>
+    <w:lsdException w:name="HTML Variable" w:semiHidden="1" w:unhideWhenUsed="1"/>
+    <w:lsdException w:name="Normal Table" w:semiHidden="1" w:unhideWhenUsed="1"/>
+    <w:lsdException w:name="annotation subject" w:semiHidden="1" w:unhideWhenUsed="1"/>
+    <w:lsdException w:name="No List" w:semiHidden="1" w:unhideWhenUsed="1"/>
+    <w:lsdException w:name="Outline List 1" w:semiHidden="1" w:unhideWhenUsed="1"/>
+    <w:lsdException w:name="Outline List 2" w:semiHidden="1" w:unhideWhenUsed="1"/>
+    <w:lsdException w:name="Outline List 3" w:semiHidden="1" w:unhideWhenUsed="1"/>
+    <w:lsdException w:name="Table Simple 1" w:semiHidden="1" w:unhideWhenUsed="1"/>
+    <w:lsdException w:name="Table Simple 2" w:semiHidden="1" w:unhideWhenUsed="1"/>
+    <w:lsdException w:name="Table Simple 3" w:semiHidden="1" w:unhideWhenUsed="1"/>
+    <w:lsdException w:name="Table Classic 1" w:semiHidden="1" w:unhideWhenUsed="1"/>
+    <w:lsdException w:name="Table Classic 2" w:semiHidden="1" w:unhideWhenUsed="1"/>
+    <w:lsdException w:name="Table Classic 3" w:semiHidden="1" w:unhideWhenUsed="1"/>
+    <w:lsdException w:name="Table Classic 4" w:semiHidden="1" w:unhideWhenUsed="1"/>
+    <w:lsdException w:name="Table Colorful 1" w:semiHidden="1" w:unhideWhenUsed="1"/>
+    <w:lsdException w:name="Table Colorful 2" w:semiHidden="1" w:unhideWhenUsed="1"/>
+    <w:lsdException w:name="Table Colorful 3" w:semiHidden="1" w:unhideWhenUsed="1"/>
+    <w:lsdException w:name="Table Columns 1" w:semiHidden="1" w:unhideWhenUsed="1"/>
+    <w:lsdException w:name="Table Columns 2" w:semiHidden="1" w:unhideWhenUsed="1"/>
+    <w:lsdException w:name="Table Columns 3" w:semiHidden="1" w:unhideWhenUsed="1"/>
+    <w:lsdException w:name="Table Columns 4" w:semiHidden="1" w:unhideWhenUsed="1"/>
+    <w:lsdException w:name="Table Columns 5" w:semiHidden="1" w:unhideWhenUsed="1"/>
+    <w:lsdException w:name="Table Grid 1" w:semiHidden="1" w:unhideWhenUsed="1"/>
+    <w:lsdException w:name="Table Grid 2" w:semiHidden="1" w:unhideWhenUsed="1"/>
+    <w:lsdException w:name="Table Grid 3" w:semiHidden="1" w:unhideWhenUsed="1"/>
+    <w:lsdException w:name="Table Grid 4" w:semiHidden="1" w:unhideWhenUsed="1"/>
+    <w:lsdException w:name="Table Grid 5" w:semiHidden="1" w:unhideWhenUsed="1"/>
+    <w:lsdException w:name="Table Grid 6" w:semiHidden="1" w:unhideWhenUsed="1"/>
+    <w:lsdException w:name="Table Grid 7" w:semiHidden="1" w:unhideWhenUsed="1"/>
+    <w:lsdException w:name="Table Grid 8" w:semiHidden="1" w:unhideWhenUsed="1"/>
+    <w:lsdException w:name="Table List 1" w:semiHidden="1" w:unhideWhenUsed="1"/>
+    <w:lsdException w:name="Table List 2" w:semiHidden="1" w:unhideWhenUsed="1"/>
+    <w:lsdException w:name="Table List 3" w:semiHidden="1" w:unhideWhenUsed="1"/>
+    <w:lsdException w:name="Table List 4" w:semiHidden="1" w:unhideWhenUsed="1"/>
+    <w:lsdException w:name="Table List 5" w:semiHidden="1" w:unhideWhenUsed="1"/>
+    <w:lsdException w:name="Table List 6" w:semiHidden="1" w:unhideWhenUsed="1"/>
+    <w:lsdException w:name="Table List 7" w:semiHidden="1" w:unhideWhenUsed="1"/>
+    <w:lsdException w:name="Table List 8" w:semiHidden="1" w:unhideWhenUsed="1"/>
+    <w:lsdException w:name="Table 3D effects 1" w:semiHidden="1" w:unhideWhenUsed="1"/>
+    <w:lsdException w:name="Table 3D effects 2" w:semiHidden="1" w:unhideWhenUsed="1"/>
+    <w:lsdException w:name="Table 3D effects 3" w:semiHidden="1" w:unhideWhenUsed="1"/>
+    <w:lsdException w:name="Table Contemporary" w:semiHidden="1" w:unhideWhenUsed="1"/>
+    <w:lsdException w:name="Table Elegant" w:semiHidden="1" w:unhideWhenUsed="1"/>
+    <w:lsdException w:name="Table Professional" w:semiHidden="1" w:unhideWhenUsed="1"/>
+    <w:lsdException w:name="Table Subtle 1" w:semiHidden="1" w:unhideWhenUsed="1"/>
+    <w:lsdException w:name="Table Subtle 2" w:semiHidden="1" w:unhideWhenUsed="1"/>
+    <w:lsdException w:name="Table Web 1" w:semiHidden="1" w:unhideWhenUsed="1"/>
+    <w:lsdException w:name="Table Web 2" w:semiHidden="1" w:unhideWhenUsed="1"/>
+    <w:lsdException w:name="Table Web 3" w:semiHidden="1" w:unhideWhenUsed="1"/>
+    <w:lsdException w:name="Balloon Text" w:semiHidden="1" w:unhideWhenUsed="1"/>
+    <w:lsdException w:name="Table Grid" w:uiPriority="39"/>
+    <w:lsdException w:name="Table Theme" w:semiHidden="1" w:unhideWhenUsed="1"/>
+    <w:lsdException w:name="Placeholder Text" w:semiHidden="1"/>
+    <w:lsdException w:name="No Spacing" w:uiPriority="1" w:qFormat="1"/>
+    <w:lsdException w:name="Light Shading" w:uiPriority="60"/>
+    <w:lsdException w:name="Light List" w:uiPriority="61"/>
+    <w:lsdException w:name="Light Grid" w:uiPriority="62"/>
+    <w:lsdException w:name="Medium Shading 1" w:uiPriority="63"/>
+    <w:lsdException w:name="Medium Shading 2" w:uiPriority="64"/>
+    <w:lsdException w:name="Medium List 1" w:uiPriority="65"/>
+    <w:lsdException w:name="Medium List 2" w:uiPriority="66"/>
+    <w:lsdException w:name="Medium Grid 1" w:uiPriority="67"/>
+    <w:lsdException w:name="Medium Grid 2" w:uiPriority="68"/>
+    <w:lsdException w:name="Medium Grid 3" w:uiPriority="69"/>
+    <w:lsdException w:name="Dark List" w:uiPriority="70"/>
+    <w:lsdException w:name="Colorful Shading" w:uiPriority="71"/>
+    <w:lsdException w:name="Colorful List" w:uiPriority="72"/>
+    <w:lsdException w:name="Colorful Grid" w:uiPriority="73"/>
+    <w:lsdException w:name="Light Shading Accent 1" w:uiPriority="60"/>
+    <w:lsdException w:name="Light List Accent 1" w:uiPriority="61"/>
+    <w:lsdException w:name="Light Grid Accent 1" w:uiPriority="62"/>
+    <w:lsdException w:name="Medium Shading 1 Accent 1" w:uiPriority="63"/>
+    <w:lsdException w:name="Medium Shading 2 Accent 1" w:uiPriority="64"/>
+    <w:lsdException w:name="Medium List 1 Accent 1" w:uiPriority="65"/>
+    <w:lsdException w:name="Revision" w:semiHidden="1"/>
+    <w:lsdException w:name="List Paragraph" w:uiPriority="34" w:qFormat="1"/>
+    <w:lsdException w:name="Quote" w:uiPriority="29" w:qFormat="1"/>
+    <w:lsdException w:name="Intense Quote" w:uiPriority="30" w:qFormat="1"/>
+    <w:lsdException w:name="Medium List 2 Accent 1" w:uiPriority="66"/>
+    <w:lsdException w:name="Medium Grid 1 Accent 1" w:uiPriority="67"/>
+    <w:lsdException w:name="Medium Grid 2 Accent 1" w:uiPriority="68"/>
+    <w:lsdException w:name="Medium Grid 3 Accent 1" w:uiPriority="69"/>
+    <w:lsdException w:name="Dark List Accent 1" w:uiPriority="70"/>
+    <w:lsdException w:name="Colorful Shading Accent 1" w:uiPriority="71"/>
+    <w:lsdException w:name="Colorful List Accent 1" w:uiPriority="72"/>
+    <w:lsdException w:name="Colorful Grid Accent 1" w:uiPriority="73"/>
+    <w:lsdException w:name="Light Shading Accent 2" w:uiPriority="60"/>
+    <w:lsdException w:name="Light List Accent 2" w:uiPriority="61"/>
+    <w:lsdException w:name="Light Grid Accent 2" w:uiPriority="62"/>
+    <w:lsdException w:name="Medium Shading 1 Accent 2" w:uiPriority="63"/>
+    <w:lsdException w:name="Medium Shading 2 Accent 2" w:uiPriority="64"/>
+    <w:lsdException w:name="Medium List 1 Accent 2" w:uiPriority="65"/>
+    <w:lsdException w:name="Medium List 2 Accent 2" w:uiPriority="66"/>
+    <w:lsdException w:name="Medium Grid 1 Accent 2" w:uiPriority="67"/>
+    <w:lsdException w:name="Medium Grid 2 Accent 2" w:uiPriority="68"/>
+    <w:lsdException w:name="Medium Grid 3 Accent 2" w:uiPriority="69"/>
+    <w:lsdException w:name="Dark List Accent 2" w:uiPriority="70"/>
+    <w:lsdException w:name="Colorful Shading Accent 2" w:uiPriority="71"/>
+    <w:lsdException w:name="Colorful List Accent 2" w:uiPriority="72"/>
+    <w:lsdException w:name="Colorful Grid Accent 2" w:uiPriority="73"/>
+    <w:lsdException w:name="Light Shading Accent 3" w:uiPriority="60"/>
+    <w:lsdException w:name="Light List Accent 3" w:uiPriority="61"/>
+    <w:lsdException w:name="Light Grid Accent 3" w:uiPriority="62"/>
+    <w:lsdException w:name="Medium Shading 1 Accent 3" w:uiPriority="63"/>
+    <w:lsdException w:name="Medium Shading 2 Accent 3" w:uiPriority="64"/>
+    <w:lsdException w:name="Medium List 1 Accent 3" w:uiPriority="65"/>
+    <w:lsdException w:name="Medium List 2 Accent 3" w:uiPriority="66"/>
+    <w:lsdException w:name="Medium Grid 1 Accent 3" w:uiPriority="67"/>
+    <w:lsdException w:name="Medium Grid 2 Accent 3" w:uiPriority="68"/>
+    <w:lsdException w:name="Medium Grid 3 Accent 3" w:uiPriority="69"/>
+    <w:lsdException w:name="Dark List Accent 3" w:uiPriority="70"/>
+    <w:lsdException w:name="Colorful Shading Accent 3" w:uiPriority="71"/>
+    <w:lsdException w:name="Colorful List Accent 3" w:uiPriority="72"/>
+    <w:lsdException w:name="Colorful Grid Accent 3" w:uiPriority="73"/>
+    <w:lsdException w:name="Light Shading Accent 4" w:uiPriority="60"/>
+    <w:lsdException w:name="Light List Accent 4" w:uiPriority="61"/>
+    <w:lsdException w:name="Light Grid Accent 4" w:uiPriority="62"/>
+    <w:lsdException w:name="Medium Shading 1 Accent 4" w:uiPriority="63"/>
+    <w:lsdException w:name="Medium Shading 2 Accent 4" w:uiPriority="64"/>
+    <w:lsdException w:name="Medium List 1 Accent 4" w:uiPriority="65"/>
+    <w:lsdException w:name="Medium List 2 Accent 4" w:uiPriority="66"/>
+    <w:lsdException w:name="Medium Grid 1 Accent 4" w:uiPriority="67"/>
+    <w:lsdException w:name="Medium Grid 2 Accent 4" w:uiPriority="68"/>
+    <w:lsdException w:name="Medium Grid 3 Accent 4" w:uiPriority="69"/>
+    <w:lsdException w:name="Dark List Accent 4" w:uiPriority="70"/>
+    <w:lsdException w:name="Colorful Shading Accent 4" w:uiPriority="71"/>
+    <w:lsdException w:name="Colorful List Accent 4" w:uiPriority="72"/>
+    <w:lsdException w:name="Colorful Grid Accent 4" w:uiPriority="73"/>
+    <w:lsdException w:name="Light Shading Accent 5" w:uiPriority="60"/>
+    <w:lsdException w:name="Light List Accent 5" w:uiPriority="61"/>
+    <w:lsdException w:name="Light Grid Accent 5" w:uiPriority="62"/>
+    <w:lsdException w:name="Medium Shading 1 Accent 5" w:uiPriority="63"/>
+    <w:lsdException w:name="Medium Shading 2 Accent 5" w:uiPriority="64"/>
+    <w:lsdException w:name="Medium List 1 Accent 5" w:uiPriority="65"/>
+    <w:lsdException w:name="Medium List 2 Accent 5" w:uiPriority="66"/>
+    <w:lsdException w:name="Medium Grid 1 Accent 5" w:uiPriority="67"/>
+    <w:lsdException w:name="Medium Grid 2 Accent 5" w:uiPriority="68"/>
+    <w:lsdException w:name="Medium Grid 3 Accent 5" w:uiPriority="69"/>
+    <w:lsdException w:name="Dark List Accent 5" w:uiPriority="70"/>
+    <w:lsdException w:name="Colorful Shading Accent 5" w:uiPriority="71"/>
+    <w:lsdException w:name="Colorful List Accent 5" w:uiPriority="72"/>
+    <w:lsdException w:name="Colorful Grid Accent 5" w:uiPriority="73"/>
+    <w:lsdException w:name="Light Shading Accent 6" w:uiPriority="60"/>
+    <w:lsdException w:name="Light List Accent 6" w:uiPriority="61"/>
+    <w:lsdException w:name="Light Grid Accent 6" w:uiPriority="62"/>
+    <w:lsdException w:name="Medium Shading 1 Accent 6" w:uiPriority="63"/>
+    <w:lsdException w:name="Medium Shading 2 Accent 6" w:uiPriority="64"/>
+    <w:lsdException w:name="Medium List 1 Accent 6" w:uiPriority="65"/>
+    <w:lsdException w:name="Medium List 2 Accent 6" w:uiPriority="66"/>
+    <w:lsdException w:name="Medium Grid 1 Accent 6" w:uiPriority="67"/>
+    <w:lsdException w:name="Medium Grid 2 Accent 6" w:uiPriority="68"/>
+    <w:lsdException w:name="Medium Grid 3 Accent 6" w:uiPriority="69"/>
+    <w:lsdException w:name="Dark List Accent 6" w:uiPriority="70"/>
+    <w:lsdException w:name="Colorful Shading Accent 6" w:uiPriority="71"/>
+    <w:lsdException w:name="Colorful List Accent 6" w:uiPriority="72"/>
+    <w:lsdException w:name="Colorful Grid Accent 6" w:uiPriority="73"/>
+    <w:lsdException w:name="Subtle Emphasis" w:uiPriority="19" w:qFormat="1"/>
+    <w:lsdException w:name="Intense Emphasis" w:uiPriority="21" w:qFormat="1"/>
+    <w:lsdException w:name="Subtle Reference" w:uiPriority="31" w:qFormat="1"/>
+    <w:lsdException w:name="Intense Reference" w:uiPriority="32" w:qFormat="1"/>
+    <w:lsdException w:name="Book Title" w:uiPriority="33" w:qFormat="1"/>
+    <w:lsdException w:name="Bibliography" w:semiHidden="1" w:uiPriority="37" w:unhideWhenUsed="1"/>
+    <w:lsdException w:name="TOC Heading" w:semiHidden="1" w:uiPriority="39" w:unhideWhenUsed="1" w:qFormat="1"/>
+    <w:lsdException w:name="Plain Table 1" w:uiPriority="41"/>
+    <w:lsdException w:name="Plain Table 2" w:uiPriority="42"/>
+    <w:lsdException w:name="Plain Table 3" w:uiPriority="43"/>
+    <w:lsdException w:name="Plain Table 4" w:uiPriority="44"/>
+    <w:lsdException w:name="Plain Table 5" w:uiPriority="45"/>
+    <w:lsdException w:name="Grid Table Light" w:uiPriority="40"/>
+    <w:lsdException w:name="Grid Table 1 Light" w:uiPriority="46"/>
+    <w:lsdException w:name="Grid Table 2" w:uiPriority="47"/>
+    <w:lsdException w:name="Grid Table 3" w:uiPriority="48"/>
+    <w:lsdException w:name="Grid Table 4" w:uiPriority="49"/>
+    <w:lsdException w:name="Grid Table 5 Dark" w:uiPriority="50"/>
+    <w:lsdException w:name="Grid Table 6 Colorful" w:uiPriority="51"/>
+    <w:lsdException w:name="Grid Table 7 Colorful" w:uiPriority="52"/>
+    <w:lsdException w:name="Grid Table 1 Light Accent 1" w:uiPriority="46"/>
+    <w:lsdException w:name="Grid Table 2 Accent 1" w:uiPriority="47"/>
+    <w:lsdException w:name="Grid Table 3 Accent 1" w:uiPriority="48"/>
+    <w:lsdException w:name="Grid Table 4 Accent 1" w:uiPriority="49"/>
+    <w:lsdException w:name="Grid Table 5 Dark Accent 1" w:uiPriority="50"/>
+    <w:lsdException w:name="Grid Table 6 Colorful Accent 1" w:uiPriority="51"/>
+    <w:lsdException w:name="Grid Table 7 Colorful Accent 1" w:uiPriority="52"/>
+    <w:lsdException w:name="Grid Table 1 Light Accent 2" w:uiPriority="46"/>
+    <w:lsdException w:name="Grid Table 2 Accent 2" w:uiPriority="47"/>
+    <w:lsdException w:name="Grid Table 3 Accent 2" w:uiPriority="48"/>
+    <w:lsdException w:name="Grid Table 4 Accent 2" w:uiPriority="49"/>
+    <w:lsdException w:name="Grid Table 5 Dark Accent 2" w:uiPriority="50"/>
+    <w:lsdException w:name="Grid Table 6 Colorful Accent 2" w:uiPriority="51"/>
+    <w:lsdException w:name="Grid Table 7 Colorful Accent 2" w:uiPriority="52"/>
+    <w:lsdException w:name="Grid Table 1 Light Accent 3" w:uiPriority="46"/>
+    <w:lsdException w:name="Grid Table 2 Accent 3" w:uiPriority="47"/>
+    <w:lsdException w:name="Grid Table 3 Accent 3" w:uiPriority="48"/>
+    <w:lsdException w:name="Grid Table 4 Accent 3" w:uiPriority="49"/>
+    <w:lsdException w:name="Grid Table 5 Dark Accent 3" w:uiPriority="50"/>
+    <w:lsdException w:name="Grid Table 6 Colorful Accent 3" w:uiPriority="51"/>
+    <w:lsdException w:name="Grid Table 7 Colorful Accent 3" w:uiPriority="52"/>
+    <w:lsdException w:name="Grid Table 1 Light Accent 4" w:uiPriority="46"/>
+    <w:lsdException w:name="Grid Table 2 Accent 4" w:uiPriority="47"/>
+    <w:lsdException w:name="Grid Table 3 Accent 4" w:uiPriority="48"/>
+    <w:lsdException w:name="Grid Table 4 Accent 4" w:uiPriority="49"/>
+    <w:lsdException w:name="Grid Table 5 Dark Accent 4" w:uiPriority="50"/>
+    <w:lsdException w:name="Grid Table 6 Colorful Accent 4" w:uiPriority="51"/>
+    <w:lsdException w:name="Grid Table 7 Colorful Accent 4" w:uiPriority="52"/>
+    <w:lsdException w:name="Grid Table 1 Light Accent 5" w:uiPriority="46"/>
+    <w:lsdException w:name="Grid Table 2 Accent 5" w:uiPriority="47"/>
+    <w:lsdException w:name="Grid Table 3 Accent 5" w:uiPriority="48"/>
+    <w:lsdException w:name="Grid Table 4 Accent 5" w:uiPriority="49"/>
+    <w:lsdException w:name="Grid Table 5 Dark Accent 5" w:uiPriority="50"/>
+    <w:lsdException w:name="Grid Table 6 Colorful Accent 5" w:uiPriority="51"/>
+    <w:lsdException w:name="Grid Table 7 Colorful Accent 5" w:uiPriority="52"/>
+    <w:lsdException w:name="Grid Table 1 Light Accent 6" w:uiPriority="46"/>
+    <w:lsdException w:name="Grid Table 2 Accent 6" w:uiPriority="47"/>
+    <w:lsdException w:name="Grid Table 3 Accent 6" w:uiPriority="48"/>
+    <w:lsdException w:name="Grid Table 4 Accent 6" w:uiPriority="49"/>
+    <w:lsdException w:name="Grid Table 5 Dark Accent 6" w:uiPriority="50"/>
+    <w:lsdException w:name="Grid Table 6 Colorful Accent 6" w:uiPriority="51"/>
+    <w:lsdException w:name="Grid Table 7 Colorful Accent 6" w:uiPriority="52"/>
+    <w:lsdException w:name="List Table 1 Light" w:uiPriority="46"/>
+    <w:lsdException w:name="List Table 2" w:uiPriority="47"/>
+    <w:lsdException w:name="List Table 3" w:uiPriority="48"/>
+    <w:lsdException w:name="List Table 4" w:uiPriority="49"/>
+    <w:lsdException w:name="List Table 5 Dark" w:uiPriority="50"/>
+    <w:lsdException w:name="List Table 6 Colorful" w:uiPriority="51"/>
+    <w:lsdException w:name="List Table 7 Colorful" w:uiPriority="52"/>
+    <w:lsdException w:name="List Table 1 Light Accent 1" w:uiPriority="46"/>
+    <w:lsdException w:name="List Table 2 Accent 1" w:uiPriority="47"/>
+    <w:lsdException w:name="List Table 3 Accent 1" w:uiPriority="48"/>
+    <w:lsdException w:name="List Table 4 Accent 1" w:uiPriority="49"/>
+    <w:lsdException w:name="List Table 5 Dark Accent 1" w:uiPriority="50"/>
+    <w:lsdException w:name="List Table 6 Colorful Accent 1" w:uiPriority="51"/>
+    <w:lsdException w:name="List Table 7 Colorful Accent 1" w:uiPriority="52"/>
+    <w:lsdException w:name="List Table 1 Light Accent 2" w:uiPriority="46"/>
+    <w:lsdException w:name="List Table 2 Accent 2" w:uiPriority="47"/>
+    <w:lsdException w:name="List Table 3 Accent 2" w:uiPriority="48"/>
+    <w:lsdException w:name="List Table 4 Accent 2" w:uiPriority="49"/>
+    <w:lsdException w:name="List Table 5 Dark Accent 2" w:uiPriority="50"/>
+    <w:lsdException w:name="List Table 6 Colorful Accent 2" w:uiPriority="51"/>
+    <w:lsdException w:name="List Table 7 Colorful Accent 2" w:uiPriority="52"/>
+    <w:lsdException w:name="List Table 1 Light Accent 3" w:uiPriority="46"/>
+    <w:lsdException w:name="List Table 2 Accent 3" w:uiPriority="47"/>
+    <w:lsdException w:name="List Table 3 Accent 3" w:uiPriority="48"/>
+    <w:lsdException w:name="List Table 4 Accent 3" w:uiPriority="49"/>
+    <w:lsdException w:name="List Table 5 Dark Accent 3" w:uiPriority="50"/>
+    <w:lsdException w:name="List Table 6 Colorful Accent 3" w:uiPriority="51"/>
+    <w:lsdException w:name="List Table 7 Colorful Accent 3" w:uiPriority="52"/>
+    <w:lsdException w:name="List Table 1 Light Accent 4" w:uiPriority="46"/>
+    <w:lsdException w:name="List Table 2 Accent 4" w:uiPriority="47"/>
+    <w:lsdException w:name="List Table 3 Accent 4" w:uiPriority="48"/>
+    <w:lsdException w:name="List Table 4 Accent 4" w:uiPriority="49"/>
+    <w:lsdException w:name="List Table 5 Dark Accent 4" w:uiPriority="50"/>
+    <w:lsdException w:name="List Table 6 Colorful Accent 4" w:uiPriority="51"/>
+    <w:lsdException w:name="List Table 7 Colorful Accent 4" w:uiPriority="52"/>
+    <w:lsdException w:name="List Table 1 Light Accent 5" w:uiPriority="46"/>
+    <w:lsdException w:name="List Table 2 Accent 5" w:uiPriority="47"/>
+    <w:lsdException w:name="List Table 3 Accent 5" w:uiPriority="48"/>
+    <w:lsdException w:name="List Table 4 Accent 5" w:uiPriority="49"/>
+    <w:lsdException w:name="List Table 5 Dark Accent 5" w:uiPriority="50"/>
+    <w:lsdException w:name="List Table 6 Colorful Accent 5" w:uiPriority="51"/>
+    <w:lsdException w:name="List Table 7 Colorful Accent 5" w:uiPriority="52"/>
+    <w:lsdException w:name="List Table 1 Light Accent 6" w:uiPriority="46"/>
+    <w:lsdException w:name="List Table 2 Accent 6" w:uiPriority="47"/>
+    <w:lsdException w:name="List Table 3 Accent 6" w:uiPriority="48"/>
+    <w:lsdException w:name="List Table 4 Accent 6" w:uiPriority="49"/>
+    <w:lsdException w:name="List Table 5 Dark Accent 6" w:uiPriority="50"/>
+    <w:lsdException w:name="List Table 6 Colorful Accent 6" w:uiPriority="51"/>
+    <w:lsdException w:name="List Table 7 Colorful Accent 6" w:uiPriority="52"/>
+  </w:latentStyles>
+  <w:style w:type="paragraph" w:default="1" w:styleId="a">
+    <w:name w:val="Normal"/>
+    <w:qFormat/>
+  </w:style>
+  <w:style w:type="character" w:default="1" w:styleId="a0">
+    <w:name w:val="Default Paragraph Font"/>
+    <w:uiPriority w:val="1"/>
+    <w:semiHidden/>
+    <w:unhideWhenUsed/>
+  </w:style>
+  <w:style w:type="table" w:default="1" w:styleId="a1">
+    <w:name w:val="Normal Table"/>
+    <w:uiPriority w:val="99"/>
+    <w:semiHidden/>
+    <w:unhideWhenUsed/>
+    <w:tblPr>
+      <w:tblInd w:w="0" w:type="dxa"/>
+      <w:tblCellMar>
+        <w:top w:w="0" w:type="dxa"/>
+        <w:left w:w="108" w:type="dxa"/>
+        <w:bottom w:w="0" w:type="dxa"/>
+        <w:right w:w="108" w:type="dxa"/>
+      </w:tblCellMar>
+    </w:tblPr>
+  </w:style>
+  <w:style w:type="numbering" w:default="1" w:styleId="a2">
+    <w:name w:val="No List"/>
+    <w:uiPriority w:val="99"/>
+    <w:semiHidden/>
+    <w:unhideWhenUsed/>
+  </w:style>
+  <w:style w:type="character" w:styleId="a3">
+    <w:name w:val="Placeholder Text"/>
+    <w:basedOn w:val="a0"/>
+    <w:uiPriority w:val="99"/>
+    <w:semiHidden/>
+    <w:rsid w:val="007B3ED4"/>
+    <w:rPr>
+      <w:color w:val="808080"/>
+    </w:rPr>
+  </w:style>
+</w:styles>
+</file>
+
+<file path=word/glossary/webSettings.xml><?xml version="1.0" encoding="utf-8"?>
+<w:webSettings xmlns:mc="http://schemas.openxmlformats.org/markup-compatibility/2006" xmlns:r="http://schemas.openxmlformats.org/officeDocument/2006/relationships" xmlns:w="http://schemas.openxmlformats.org/wordprocessingml/2006/main" xmlns:w14="http://schemas.microsoft.com/office/word/2010/wordml" xmlns:w15="http://schemas.microsoft.com/office/word/2012/wordml" xmlns:w16se="http://schemas.microsoft.com/office/word/2015/wordml/symex" mc:Ignorable="w14 w15 w16se">
+  <w:optimizeForBrowser/>
+  <w:allowPNG/>
+</w:webSettings>
+</file>
+
 <file path=word/theme/theme1.xml><?xml version="1.0" encoding="utf-8"?>
 <a:theme xmlns:a="http://schemas.openxmlformats.org/drawingml/2006/main" name="Тема Office">
   <a:themeElements>
@@ -2367,7 +3133,7 @@
 </file>
 
 <file path=customXml/itemProps1.xml><?xml version="1.0" encoding="utf-8"?>
-<ds:datastoreItem xmlns:ds="http://schemas.openxmlformats.org/officeDocument/2006/customXml" ds:itemID="{E1E3DE97-4A4D-4BDB-BAFC-6B19E56A23F2}">
+<ds:datastoreItem xmlns:ds="http://schemas.openxmlformats.org/officeDocument/2006/customXml" ds:itemID="{64529306-863C-4616-BA93-7AA8BA8AC18C}">
   <ds:schemaRefs>
     <ds:schemaRef ds:uri="http://schemas.openxmlformats.org/officeDocument/2006/bibliography"/>
   </ds:schemaRefs>

</xml_diff>

<commit_message>
New version vectorizatio alg
</commit_message>
<xml_diff>
--- a/docs/diplom.docx
+++ b/docs/diplom.docx
@@ -3,19 +3,1061 @@
 <w:document xmlns:wpc="http://schemas.microsoft.com/office/word/2010/wordprocessingCanvas" xmlns:cx="http://schemas.microsoft.com/office/drawing/2014/chartex" xmlns:mc="http://schemas.openxmlformats.org/markup-compatibility/2006" xmlns:o="urn:schemas-microsoft-com:office:office" xmlns:r="http://schemas.openxmlformats.org/officeDocument/2006/relationships" xmlns:m="http://schemas.openxmlformats.org/officeDocument/2006/math" xmlns:v="urn:schemas-microsoft-com:vml" xmlns:wp14="http://schemas.microsoft.com/office/word/2010/wordprocessingDrawing" xmlns:wp="http://schemas.openxmlformats.org/drawingml/2006/wordprocessingDrawing" xmlns:w10="urn:schemas-microsoft-com:office:word" xmlns:w="http://schemas.openxmlformats.org/wordprocessingml/2006/main" xmlns:w14="http://schemas.microsoft.com/office/word/2010/wordml" xmlns:w15="http://schemas.microsoft.com/office/word/2012/wordml" xmlns:w16se="http://schemas.microsoft.com/office/word/2015/wordml/symex" xmlns:wpg="http://schemas.microsoft.com/office/word/2010/wordprocessingGroup" xmlns:wpi="http://schemas.microsoft.com/office/word/2010/wordprocessingInk" xmlns:wne="http://schemas.microsoft.com/office/word/2006/wordml" xmlns:wps="http://schemas.microsoft.com/office/word/2010/wordprocessingShape" mc:Ignorable="w14 w15 w16se wp14">
   <w:body>
     <w:p>
-      <w:r>
-        <w:t>Титул</w:t>
-      </w:r>
-    </w:p>
-    <w:p>
-      <w:r>
-        <w:t>Тема: Формирование топологической векторной модели машиностроительного чертежа.</w:t>
+      <w:pPr>
+        <w:spacing w:line="240" w:lineRule="auto"/>
+        <w:ind w:firstLine="0"/>
+        <w:jc w:val="center"/>
+        <w:rPr>
+          <w:sz w:val="28"/>
+          <w:szCs w:val="28"/>
+        </w:rPr>
+      </w:pPr>
+      <w:r>
+        <w:rPr>
+          <w:sz w:val="28"/>
+          <w:szCs w:val="28"/>
+        </w:rPr>
+        <w:t>МИНИСТЕРСТВО ОБРАЗОВАНИЯ И НАУКИ РОССИЙСКОЙ ФЕДЕРАЦИИ</w:t>
+      </w:r>
+    </w:p>
+    <w:p>
+      <w:pPr>
+        <w:spacing w:line="240" w:lineRule="auto"/>
+        <w:ind w:firstLine="0"/>
+        <w:jc w:val="center"/>
+        <w:rPr>
+          <w:sz w:val="28"/>
+          <w:szCs w:val="28"/>
+        </w:rPr>
+      </w:pPr>
+      <w:r>
+        <w:rPr>
+          <w:sz w:val="28"/>
+          <w:szCs w:val="28"/>
+        </w:rPr>
+        <w:t>Ф</w:t>
+      </w:r>
+      <w:r>
+        <w:rPr>
+          <w:sz w:val="28"/>
+          <w:szCs w:val="28"/>
+        </w:rPr>
+        <w:t xml:space="preserve">едеральное государственное автономное образовательное учреждение высшего образования </w:t>
+      </w:r>
+    </w:p>
+    <w:p>
+      <w:pPr>
+        <w:spacing w:line="240" w:lineRule="auto"/>
+        <w:ind w:firstLine="0"/>
+        <w:jc w:val="center"/>
+        <w:rPr>
+          <w:b/>
+          <w:sz w:val="28"/>
+          <w:szCs w:val="28"/>
+        </w:rPr>
+      </w:pPr>
+      <w:r>
+        <w:rPr>
+          <w:b/>
+          <w:sz w:val="28"/>
+          <w:szCs w:val="28"/>
+        </w:rPr>
+        <w:t xml:space="preserve">«Национальный исследовательский </w:t>
+      </w:r>
+    </w:p>
+    <w:p>
+      <w:pPr>
+        <w:spacing w:line="240" w:lineRule="auto"/>
+        <w:ind w:firstLine="0"/>
+        <w:jc w:val="center"/>
+        <w:rPr>
+          <w:b/>
+          <w:sz w:val="28"/>
+          <w:szCs w:val="28"/>
+        </w:rPr>
+      </w:pPr>
+      <w:r>
+        <w:rPr>
+          <w:b/>
+          <w:sz w:val="28"/>
+          <w:szCs w:val="28"/>
+        </w:rPr>
+        <w:t>Нижегородский государственный университет им. Н.И. Лобачевского»</w:t>
+      </w:r>
+    </w:p>
+    <w:p>
+      <w:pPr>
+        <w:spacing w:line="240" w:lineRule="auto"/>
+        <w:ind w:firstLine="0"/>
+        <w:jc w:val="center"/>
+      </w:pPr>
+      <w:r>
+        <w:rPr>
+          <w:b/>
+          <w:sz w:val="28"/>
+          <w:szCs w:val="28"/>
+        </w:rPr>
+        <w:t>(ННГУ)</w:t>
+      </w:r>
+    </w:p>
+    <w:p>
+      <w:pPr>
+        <w:spacing w:line="240" w:lineRule="auto"/>
+        <w:ind w:firstLine="0"/>
+        <w:jc w:val="center"/>
+        <w:rPr>
+          <w:b/>
+          <w:sz w:val="28"/>
+          <w:szCs w:val="28"/>
+        </w:rPr>
+      </w:pPr>
+    </w:p>
+    <w:p>
+      <w:pPr>
+        <w:spacing w:line="240" w:lineRule="auto"/>
+        <w:ind w:firstLine="0"/>
+        <w:jc w:val="center"/>
+        <w:rPr>
+          <w:b/>
+          <w:sz w:val="28"/>
+          <w:szCs w:val="28"/>
+        </w:rPr>
+      </w:pPr>
+    </w:p>
+    <w:p>
+      <w:pPr>
+        <w:spacing w:line="240" w:lineRule="auto"/>
+        <w:ind w:firstLine="0"/>
+        <w:jc w:val="center"/>
+        <w:rPr>
+          <w:b/>
+          <w:sz w:val="28"/>
+          <w:szCs w:val="28"/>
+        </w:rPr>
+      </w:pPr>
+      <w:r>
+        <w:rPr>
+          <w:b/>
+          <w:sz w:val="28"/>
+          <w:szCs w:val="28"/>
+        </w:rPr>
+        <w:t>Институт информационных технологий, математики и механики</w:t>
+      </w:r>
+    </w:p>
+    <w:p>
+      <w:pPr>
+        <w:spacing w:line="240" w:lineRule="auto"/>
+        <w:ind w:firstLine="0"/>
+        <w:jc w:val="center"/>
+        <w:rPr>
+          <w:b/>
+          <w:sz w:val="28"/>
+          <w:szCs w:val="28"/>
+        </w:rPr>
+      </w:pPr>
+    </w:p>
+    <w:p>
+      <w:pPr>
+        <w:spacing w:line="240" w:lineRule="auto"/>
+        <w:ind w:firstLine="0"/>
+        <w:jc w:val="center"/>
+        <w:rPr>
+          <w:b/>
+          <w:bCs/>
+          <w:sz w:val="28"/>
+          <w:szCs w:val="28"/>
+        </w:rPr>
+      </w:pPr>
+      <w:r>
+        <w:rPr>
+          <w:b/>
+          <w:sz w:val="28"/>
+          <w:szCs w:val="28"/>
+        </w:rPr>
+        <w:t>Кафедра: Название кафедры</w:t>
+      </w:r>
+    </w:p>
+    <w:p>
+      <w:pPr>
+        <w:pStyle w:val="ac"/>
+        <w:jc w:val="both"/>
+        <w:rPr>
+          <w:sz w:val="28"/>
+          <w:szCs w:val="28"/>
+        </w:rPr>
+      </w:pPr>
+    </w:p>
+    <w:p>
+      <w:pPr>
+        <w:spacing w:line="240" w:lineRule="auto"/>
+        <w:ind w:firstLine="0"/>
+        <w:jc w:val="center"/>
+        <w:rPr>
+          <w:sz w:val="28"/>
+          <w:szCs w:val="28"/>
+        </w:rPr>
+      </w:pPr>
+      <w:r>
+        <w:rPr>
+          <w:sz w:val="28"/>
+          <w:szCs w:val="28"/>
+        </w:rPr>
+        <w:t>Направление подготовки: «Название направления»</w:t>
+      </w:r>
+    </w:p>
+    <w:p>
+      <w:pPr>
+        <w:spacing w:line="240" w:lineRule="auto"/>
+        <w:ind w:firstLine="0"/>
+        <w:jc w:val="center"/>
+        <w:rPr>
+          <w:sz w:val="28"/>
+          <w:szCs w:val="28"/>
+        </w:rPr>
+      </w:pPr>
+      <w:r>
+        <w:rPr>
+          <w:sz w:val="28"/>
+          <w:szCs w:val="28"/>
+        </w:rPr>
+        <w:t>Магистерская программа: «Название магистерской программы»</w:t>
+      </w:r>
+    </w:p>
+    <w:p>
+      <w:pPr>
+        <w:spacing w:line="240" w:lineRule="auto"/>
+        <w:ind w:firstLine="0"/>
+        <w:jc w:val="center"/>
+        <w:rPr>
+          <w:b/>
+          <w:sz w:val="28"/>
+          <w:szCs w:val="28"/>
+        </w:rPr>
+      </w:pPr>
+    </w:p>
+    <w:p>
+      <w:pPr>
+        <w:spacing w:line="240" w:lineRule="auto"/>
+        <w:ind w:firstLine="0"/>
+        <w:jc w:val="center"/>
+        <w:rPr>
+          <w:sz w:val="28"/>
+          <w:szCs w:val="28"/>
+        </w:rPr>
+      </w:pPr>
+    </w:p>
+    <w:p>
+      <w:pPr>
+        <w:spacing w:line="240" w:lineRule="auto"/>
+        <w:ind w:firstLine="0"/>
+        <w:jc w:val="center"/>
+        <w:rPr>
+          <w:b/>
+          <w:sz w:val="36"/>
+          <w:szCs w:val="36"/>
+        </w:rPr>
+      </w:pPr>
+      <w:r>
+        <w:rPr>
+          <w:b/>
+          <w:sz w:val="36"/>
+          <w:szCs w:val="36"/>
+        </w:rPr>
+        <w:t>МАГИСТЕРСКАЯ ДИССЕРТАЦИЯ</w:t>
+      </w:r>
+    </w:p>
+    <w:p>
+      <w:pPr>
+        <w:spacing w:line="240" w:lineRule="auto"/>
+        <w:ind w:firstLine="0"/>
+        <w:rPr>
+          <w:b/>
+          <w:sz w:val="40"/>
+          <w:szCs w:val="40"/>
+        </w:rPr>
+      </w:pPr>
+    </w:p>
+    <w:p>
+      <w:pPr>
+        <w:spacing w:line="240" w:lineRule="auto"/>
+        <w:ind w:firstLine="0"/>
+        <w:jc w:val="center"/>
+        <w:rPr>
+          <w:b/>
+          <w:sz w:val="28"/>
+          <w:szCs w:val="28"/>
+        </w:rPr>
+      </w:pPr>
+      <w:r>
+        <w:rPr>
+          <w:b/>
+          <w:sz w:val="28"/>
+          <w:szCs w:val="28"/>
+        </w:rPr>
+        <w:t>Тема:</w:t>
+      </w:r>
+    </w:p>
+    <w:p>
+      <w:pPr>
+        <w:spacing w:line="240" w:lineRule="auto"/>
+        <w:ind w:firstLine="0"/>
+        <w:jc w:val="center"/>
+        <w:rPr>
+          <w:b/>
+          <w:sz w:val="32"/>
+          <w:szCs w:val="32"/>
+        </w:rPr>
+      </w:pPr>
+      <w:r>
+        <w:rPr>
+          <w:b/>
+          <w:sz w:val="32"/>
+          <w:szCs w:val="32"/>
+        </w:rPr>
+        <w:t>«</w:t>
+      </w:r>
+      <w:r>
+        <w:rPr>
+          <w:b/>
+          <w:sz w:val="32"/>
+          <w:szCs w:val="32"/>
+        </w:rPr>
+        <w:t>Формирование топологической векторной модели машиностроительного чертежа</w:t>
+      </w:r>
+      <w:r>
+        <w:rPr>
+          <w:b/>
+          <w:sz w:val="32"/>
+          <w:szCs w:val="32"/>
+        </w:rPr>
+        <w:t>»</w:t>
+      </w:r>
+    </w:p>
+    <w:p>
+      <w:pPr>
+        <w:spacing w:line="240" w:lineRule="auto"/>
+        <w:ind w:firstLine="0"/>
+        <w:rPr>
+          <w:sz w:val="32"/>
+          <w:szCs w:val="32"/>
+        </w:rPr>
+      </w:pPr>
+    </w:p>
+    <w:p>
+      <w:pPr>
+        <w:tabs>
+          <w:tab w:val="left" w:pos="5387"/>
+        </w:tabs>
+        <w:autoSpaceDE w:val="0"/>
+        <w:autoSpaceDN w:val="0"/>
+        <w:adjustRightInd w:val="0"/>
+        <w:spacing w:line="240" w:lineRule="auto"/>
+        <w:ind w:firstLine="0"/>
+        <w:rPr>
+          <w:rFonts w:ascii="TimesNewRomanPSMT" w:hAnsi="TimesNewRomanPSMT" w:cs="TimesNewRomanPSMT"/>
+          <w:sz w:val="28"/>
+          <w:szCs w:val="28"/>
+        </w:rPr>
+      </w:pPr>
+      <w:r>
+        <w:rPr>
+          <w:rFonts w:ascii="TimesNewRomanPSMT" w:hAnsi="TimesNewRomanPSMT" w:cs="TimesNewRomanPSMT"/>
+          <w:color w:val="FFFFFF"/>
+          <w:sz w:val="28"/>
+          <w:szCs w:val="28"/>
+        </w:rPr>
+        <w:t>Допущена к защите</w:t>
+      </w:r>
+      <w:r>
+        <w:rPr>
+          <w:rFonts w:ascii="TimesNewRomanPSMT" w:hAnsi="TimesNewRomanPSMT" w:cs="TimesNewRomanPSMT"/>
+          <w:sz w:val="28"/>
+          <w:szCs w:val="28"/>
+        </w:rPr>
+        <w:tab/>
+      </w:r>
+      <w:proofErr w:type="gramStart"/>
+      <w:r>
+        <w:rPr>
+          <w:rFonts w:ascii="TimesNewRomanPSMT" w:hAnsi="TimesNewRomanPSMT" w:cs="TimesNewRomanPSMT"/>
+          <w:sz w:val="28"/>
+          <w:szCs w:val="28"/>
+        </w:rPr>
+        <w:t>Выполнил</w:t>
+      </w:r>
+      <w:proofErr w:type="gramEnd"/>
+      <w:r>
+        <w:rPr>
+          <w:rFonts w:ascii="TimesNewRomanPSMT" w:hAnsi="TimesNewRomanPSMT" w:cs="TimesNewRomanPSMT"/>
+          <w:sz w:val="28"/>
+          <w:szCs w:val="28"/>
+        </w:rPr>
+        <w:t xml:space="preserve">: </w:t>
+      </w:r>
+    </w:p>
+    <w:p>
+      <w:pPr>
+        <w:tabs>
+          <w:tab w:val="left" w:pos="5387"/>
+        </w:tabs>
+        <w:autoSpaceDE w:val="0"/>
+        <w:autoSpaceDN w:val="0"/>
+        <w:adjustRightInd w:val="0"/>
+        <w:spacing w:line="240" w:lineRule="auto"/>
+        <w:ind w:firstLine="0"/>
+        <w:rPr>
+          <w:rFonts w:ascii="TimesNewRomanPSMT" w:hAnsi="TimesNewRomanPSMT" w:cs="TimesNewRomanPSMT"/>
+          <w:sz w:val="28"/>
+          <w:szCs w:val="28"/>
+        </w:rPr>
+      </w:pPr>
+      <w:r>
+        <w:rPr>
+          <w:rFonts w:ascii="TimesNewRomanPSMT" w:hAnsi="TimesNewRomanPSMT" w:cs="TimesNewRomanPSMT"/>
+          <w:color w:val="FFFFFF"/>
+          <w:sz w:val="28"/>
+          <w:szCs w:val="28"/>
+        </w:rPr>
+        <w:t>Заведующий кафедрой:</w:t>
+      </w:r>
+      <w:r>
+        <w:rPr>
+          <w:rFonts w:ascii="TimesNewRomanPSMT" w:hAnsi="TimesNewRomanPSMT" w:cs="TimesNewRomanPSMT"/>
+          <w:sz w:val="28"/>
+          <w:szCs w:val="28"/>
+        </w:rPr>
+        <w:tab/>
+        <w:t xml:space="preserve">студент группы </w:t>
+      </w:r>
+    </w:p>
+    <w:p>
+      <w:pPr>
+        <w:tabs>
+          <w:tab w:val="left" w:pos="5387"/>
+        </w:tabs>
+        <w:autoSpaceDE w:val="0"/>
+        <w:autoSpaceDN w:val="0"/>
+        <w:adjustRightInd w:val="0"/>
+        <w:spacing w:line="240" w:lineRule="auto"/>
+        <w:ind w:firstLine="0"/>
+        <w:rPr>
+          <w:rFonts w:ascii="TimesNewRomanPSMT" w:hAnsi="TimesNewRomanPSMT" w:cs="TimesNewRomanPSMT"/>
+          <w:sz w:val="28"/>
+          <w:szCs w:val="28"/>
+        </w:rPr>
+      </w:pPr>
+      <w:r>
+        <w:rPr>
+          <w:rFonts w:ascii="TimesNewRomanPSMT" w:hAnsi="TimesNewRomanPSMT" w:cs="TimesNewRomanPSMT"/>
+          <w:color w:val="FFFFFF"/>
+          <w:sz w:val="28"/>
+          <w:szCs w:val="28"/>
+        </w:rPr>
+        <w:t>________________________</w:t>
+      </w:r>
+      <w:r>
+        <w:rPr>
+          <w:rFonts w:ascii="TimesNewRomanPSMT" w:hAnsi="TimesNewRomanPSMT" w:cs="TimesNewRomanPSMT"/>
+          <w:sz w:val="28"/>
+          <w:szCs w:val="28"/>
+        </w:rPr>
+        <w:tab/>
+        <w:t>______________________________</w:t>
+      </w:r>
+    </w:p>
+    <w:p>
+      <w:pPr>
+        <w:tabs>
+          <w:tab w:val="left" w:pos="5387"/>
+        </w:tabs>
+        <w:autoSpaceDE w:val="0"/>
+        <w:autoSpaceDN w:val="0"/>
+        <w:adjustRightInd w:val="0"/>
+        <w:spacing w:line="240" w:lineRule="auto"/>
+        <w:ind w:firstLine="0"/>
+        <w:rPr>
+          <w:rFonts w:ascii="TimesNewRomanPSMT" w:hAnsi="TimesNewRomanPSMT" w:cs="TimesNewRomanPSMT"/>
+          <w:sz w:val="28"/>
+          <w:szCs w:val="28"/>
+        </w:rPr>
+      </w:pPr>
+      <w:r>
+        <w:rPr>
+          <w:rFonts w:ascii="TimesNewRomanPSMT" w:hAnsi="TimesNewRomanPSMT" w:cs="TimesNewRomanPSMT"/>
+          <w:color w:val="FFFFFF"/>
+        </w:rPr>
+        <w:t xml:space="preserve">ученая. степень, ученое </w:t>
+      </w:r>
+      <w:proofErr w:type="gramStart"/>
+      <w:r>
+        <w:rPr>
+          <w:rFonts w:ascii="TimesNewRomanPSMT" w:hAnsi="TimesNewRomanPSMT" w:cs="TimesNewRomanPSMT"/>
+          <w:color w:val="FFFFFF"/>
+        </w:rPr>
+        <w:t xml:space="preserve">звание, </w:t>
+      </w:r>
+      <w:r>
+        <w:rPr>
+          <w:rFonts w:ascii="TimesNewRomanPSMT" w:hAnsi="TimesNewRomanPSMT" w:cs="TimesNewRomanPSMT"/>
+          <w:color w:val="FFFFFF"/>
+        </w:rPr>
+        <w:t xml:space="preserve">  </w:t>
+      </w:r>
+      <w:proofErr w:type="gramEnd"/>
+      <w:r>
+        <w:rPr>
+          <w:rFonts w:ascii="TimesNewRomanPSMT" w:hAnsi="TimesNewRomanPSMT" w:cs="TimesNewRomanPSMT"/>
+          <w:color w:val="FFFFFF"/>
+        </w:rPr>
+        <w:t xml:space="preserve">      </w:t>
+      </w:r>
+      <w:r>
+        <w:rPr>
+          <w:rFonts w:ascii="TimesNewRomanPSMT" w:hAnsi="TimesNewRomanPSMT" w:cs="TimesNewRomanPSMT"/>
+        </w:rPr>
+        <w:t xml:space="preserve">                 </w:t>
+      </w:r>
+      <w:r>
+        <w:rPr>
+          <w:rFonts w:ascii="TimesNewRomanPSMT" w:hAnsi="TimesNewRomanPSMT" w:cs="TimesNewRomanPSMT"/>
+        </w:rPr>
+        <w:t xml:space="preserve">            </w:t>
+      </w:r>
+      <w:r>
+        <w:rPr>
+          <w:rFonts w:ascii="TimesNewRomanPSMT" w:hAnsi="TimesNewRomanPSMT" w:cs="TimesNewRomanPSMT"/>
+        </w:rPr>
+        <w:t xml:space="preserve">                   </w:t>
+      </w:r>
+      <w:r>
+        <w:rPr>
+          <w:rFonts w:ascii="TimesNewRomanPSMT" w:hAnsi="TimesNewRomanPSMT" w:cs="TimesNewRomanPSMT"/>
+        </w:rPr>
+        <w:t xml:space="preserve">     </w:t>
+      </w:r>
+      <w:r>
+        <w:rPr>
+          <w:rFonts w:ascii="TimesNewRomanPSMT" w:hAnsi="TimesNewRomanPSMT" w:cs="TimesNewRomanPSMT"/>
+        </w:rPr>
+        <w:t xml:space="preserve">    </w:t>
+      </w:r>
+      <w:proofErr w:type="spellStart"/>
+      <w:r>
+        <w:rPr>
+          <w:rFonts w:ascii="TimesNewRomanPSMT" w:hAnsi="TimesNewRomanPSMT" w:cs="TimesNewRomanPSMT"/>
+        </w:rPr>
+        <w:t>ф.и.о.</w:t>
+      </w:r>
+      <w:proofErr w:type="spellEnd"/>
+      <w:r>
+        <w:rPr>
+          <w:rFonts w:ascii="TimesNewRomanPSMT" w:hAnsi="TimesNewRomanPSMT" w:cs="TimesNewRomanPSMT"/>
+          <w:sz w:val="28"/>
+          <w:szCs w:val="28"/>
+        </w:rPr>
+        <w:t xml:space="preserve">                            </w:t>
+      </w:r>
+    </w:p>
+    <w:p>
+      <w:pPr>
+        <w:tabs>
+          <w:tab w:val="left" w:pos="5387"/>
+        </w:tabs>
+        <w:autoSpaceDE w:val="0"/>
+        <w:autoSpaceDN w:val="0"/>
+        <w:adjustRightInd w:val="0"/>
+        <w:spacing w:line="240" w:lineRule="auto"/>
+        <w:ind w:firstLine="0"/>
+        <w:rPr>
+          <w:rFonts w:ascii="TimesNewRomanPSMT" w:hAnsi="TimesNewRomanPSMT" w:cs="TimesNewRomanPSMT"/>
+          <w:sz w:val="28"/>
+          <w:szCs w:val="28"/>
+        </w:rPr>
+      </w:pPr>
+      <w:r>
+        <w:rPr>
+          <w:rFonts w:ascii="TimesNewRomanPSMT" w:hAnsi="TimesNewRomanPSMT" w:cs="TimesNewRomanPSMT"/>
+          <w:color w:val="FFFFFF"/>
+          <w:sz w:val="28"/>
+          <w:szCs w:val="28"/>
+        </w:rPr>
+        <w:t>__________________________</w:t>
+      </w:r>
+      <w:r>
+        <w:rPr>
+          <w:rFonts w:ascii="TimesNewRomanPSMT" w:hAnsi="TimesNewRomanPSMT" w:cs="TimesNewRomanPSMT"/>
+          <w:sz w:val="28"/>
+          <w:szCs w:val="28"/>
+        </w:rPr>
+        <w:tab/>
+        <w:t xml:space="preserve">______________________________ </w:t>
+      </w:r>
+      <w:r>
+        <w:rPr>
+          <w:rFonts w:ascii="TimesNewRomanPSMT" w:hAnsi="TimesNewRomanPSMT" w:cs="TimesNewRomanPSMT"/>
+          <w:color w:val="FFFFFF"/>
+        </w:rPr>
+        <w:t>подпись</w:t>
+      </w:r>
+      <w:r>
+        <w:rPr>
+          <w:rFonts w:ascii="TimesNewRomanPSMT" w:hAnsi="TimesNewRomanPSMT" w:cs="TimesNewRomanPSMT"/>
+          <w:color w:val="FFFFFF"/>
+          <w:sz w:val="28"/>
+          <w:szCs w:val="28"/>
+        </w:rPr>
+        <w:t xml:space="preserve">  </w:t>
+      </w:r>
+      <w:r>
+        <w:rPr>
+          <w:rFonts w:ascii="TimesNewRomanPSMT" w:hAnsi="TimesNewRomanPSMT" w:cs="TimesNewRomanPSMT"/>
+          <w:sz w:val="28"/>
+          <w:szCs w:val="28"/>
+        </w:rPr>
+        <w:t xml:space="preserve">                                                                             </w:t>
+      </w:r>
+      <w:r>
+        <w:rPr>
+          <w:rFonts w:ascii="TimesNewRomanPSMT" w:hAnsi="TimesNewRomanPSMT" w:cs="TimesNewRomanPSMT"/>
+          <w:sz w:val="28"/>
+          <w:szCs w:val="28"/>
+          <w:lang w:val="en-US"/>
+        </w:rPr>
+        <w:t xml:space="preserve">      </w:t>
+      </w:r>
+      <w:r>
+        <w:rPr>
+          <w:rFonts w:ascii="TimesNewRomanPSMT" w:hAnsi="TimesNewRomanPSMT" w:cs="TimesNewRomanPSMT"/>
+          <w:sz w:val="28"/>
+          <w:szCs w:val="28"/>
+        </w:rPr>
+        <w:t xml:space="preserve"> </w:t>
+      </w:r>
+      <w:r>
+        <w:rPr>
+          <w:rFonts w:ascii="TimesNewRomanPSMT" w:hAnsi="TimesNewRomanPSMT" w:cs="TimesNewRomanPSMT"/>
+          <w:sz w:val="28"/>
+          <w:szCs w:val="28"/>
+        </w:rPr>
+        <w:t xml:space="preserve">   </w:t>
+      </w:r>
+      <w:proofErr w:type="spellStart"/>
+      <w:r>
+        <w:rPr>
+          <w:rFonts w:ascii="TimesNewRomanPSMT" w:hAnsi="TimesNewRomanPSMT" w:cs="TimesNewRomanPSMT"/>
+        </w:rPr>
+        <w:t>подпись</w:t>
+      </w:r>
+      <w:proofErr w:type="spellEnd"/>
+      <w:r>
+        <w:rPr>
+          <w:rFonts w:ascii="TimesNewRomanPSMT" w:hAnsi="TimesNewRomanPSMT" w:cs="TimesNewRomanPSMT"/>
+          <w:sz w:val="28"/>
+          <w:szCs w:val="28"/>
+        </w:rPr>
+        <w:t xml:space="preserve"> </w:t>
+      </w:r>
+    </w:p>
+    <w:p>
+      <w:pPr>
+        <w:tabs>
+          <w:tab w:val="left" w:pos="5387"/>
+        </w:tabs>
+        <w:autoSpaceDE w:val="0"/>
+        <w:autoSpaceDN w:val="0"/>
+        <w:adjustRightInd w:val="0"/>
+        <w:spacing w:line="240" w:lineRule="auto"/>
+        <w:ind w:left="5387" w:firstLine="0"/>
+        <w:rPr>
+          <w:rFonts w:ascii="TimesNewRomanPSMT" w:hAnsi="TimesNewRomanPSMT" w:cs="TimesNewRomanPSMT"/>
+          <w:sz w:val="28"/>
+          <w:szCs w:val="28"/>
+        </w:rPr>
+      </w:pPr>
+      <w:r>
+        <w:rPr>
+          <w:rFonts w:ascii="TimesNewRomanPSMT" w:hAnsi="TimesNewRomanPSMT" w:cs="TimesNewRomanPSMT"/>
+          <w:sz w:val="28"/>
+          <w:szCs w:val="28"/>
+        </w:rPr>
+        <w:t xml:space="preserve">Научный руководитель: </w:t>
+      </w:r>
+    </w:p>
+    <w:p>
+      <w:pPr>
+        <w:tabs>
+          <w:tab w:val="left" w:pos="5387"/>
+        </w:tabs>
+        <w:autoSpaceDE w:val="0"/>
+        <w:autoSpaceDN w:val="0"/>
+        <w:adjustRightInd w:val="0"/>
+        <w:spacing w:line="240" w:lineRule="auto"/>
+        <w:ind w:left="5387" w:firstLine="0"/>
+        <w:rPr>
+          <w:rFonts w:ascii="TimesNewRomanPSMT" w:hAnsi="TimesNewRomanPSMT" w:cs="TimesNewRomanPSMT"/>
+          <w:sz w:val="28"/>
+          <w:szCs w:val="28"/>
+        </w:rPr>
+      </w:pPr>
+      <w:r>
+        <w:rPr>
+          <w:rFonts w:ascii="TimesNewRomanPSMT" w:hAnsi="TimesNewRomanPSMT" w:cs="TimesNewRomanPSMT"/>
+          <w:sz w:val="28"/>
+          <w:szCs w:val="28"/>
+        </w:rPr>
+        <w:t>______________________________</w:t>
+      </w:r>
+    </w:p>
+    <w:p>
+      <w:pPr>
+        <w:tabs>
+          <w:tab w:val="left" w:pos="5387"/>
+        </w:tabs>
+        <w:autoSpaceDE w:val="0"/>
+        <w:autoSpaceDN w:val="0"/>
+        <w:adjustRightInd w:val="0"/>
+        <w:spacing w:line="240" w:lineRule="auto"/>
+        <w:ind w:left="5387" w:firstLine="0"/>
+        <w:rPr>
+          <w:rFonts w:ascii="TimesNewRomanPSMT" w:hAnsi="TimesNewRomanPSMT" w:cs="TimesNewRomanPSMT"/>
+        </w:rPr>
+      </w:pPr>
+      <w:r>
+        <w:rPr>
+          <w:rFonts w:ascii="TimesNewRomanPSMT" w:hAnsi="TimesNewRomanPSMT" w:cs="TimesNewRomanPSMT"/>
+        </w:rPr>
+        <w:t xml:space="preserve">    </w:t>
+      </w:r>
+      <w:r>
+        <w:rPr>
+          <w:rFonts w:ascii="TimesNewRomanPSMT" w:hAnsi="TimesNewRomanPSMT" w:cs="TimesNewRomanPSMT"/>
+        </w:rPr>
+        <w:t xml:space="preserve">ученая степень, ученое звание, </w:t>
+      </w:r>
+      <w:proofErr w:type="spellStart"/>
+      <w:r>
+        <w:rPr>
+          <w:rFonts w:ascii="TimesNewRomanPSMT" w:hAnsi="TimesNewRomanPSMT" w:cs="TimesNewRomanPSMT"/>
+        </w:rPr>
+        <w:t>ф.и.о.</w:t>
+      </w:r>
+      <w:proofErr w:type="spellEnd"/>
+    </w:p>
+    <w:p>
+      <w:pPr>
+        <w:tabs>
+          <w:tab w:val="left" w:pos="5387"/>
+        </w:tabs>
+        <w:autoSpaceDE w:val="0"/>
+        <w:autoSpaceDN w:val="0"/>
+        <w:adjustRightInd w:val="0"/>
+        <w:spacing w:line="240" w:lineRule="auto"/>
+        <w:ind w:left="5387" w:firstLine="0"/>
+        <w:rPr>
+          <w:rFonts w:ascii="TimesNewRomanPSMT" w:hAnsi="TimesNewRomanPSMT" w:cs="TimesNewRomanPSMT"/>
+          <w:sz w:val="28"/>
+          <w:szCs w:val="28"/>
+        </w:rPr>
+      </w:pPr>
+      <w:r>
+        <w:rPr>
+          <w:rFonts w:ascii="TimesNewRomanPSMT" w:hAnsi="TimesNewRomanPSMT" w:cs="TimesNewRomanPSMT"/>
+          <w:sz w:val="28"/>
+          <w:szCs w:val="28"/>
+        </w:rPr>
+        <w:t>______________________________</w:t>
+      </w:r>
+    </w:p>
+    <w:p>
+      <w:pPr>
+        <w:tabs>
+          <w:tab w:val="left" w:pos="5387"/>
+          <w:tab w:val="left" w:pos="6804"/>
+        </w:tabs>
+        <w:autoSpaceDE w:val="0"/>
+        <w:autoSpaceDN w:val="0"/>
+        <w:adjustRightInd w:val="0"/>
+        <w:spacing w:line="240" w:lineRule="auto"/>
+        <w:ind w:left="5387" w:firstLine="0"/>
+        <w:rPr>
+          <w:rFonts w:ascii="TimesNewRomanPSMT" w:hAnsi="TimesNewRomanPSMT" w:cs="TimesNewRomanPSMT"/>
+          <w:sz w:val="28"/>
+          <w:szCs w:val="28"/>
+        </w:rPr>
+      </w:pPr>
+      <w:r>
+        <w:rPr>
+          <w:rFonts w:ascii="TimesNewRomanPSMT" w:hAnsi="TimesNewRomanPSMT" w:cs="TimesNewRomanPSMT"/>
+        </w:rPr>
+        <w:tab/>
+      </w:r>
+      <w:r>
+        <w:rPr>
+          <w:rFonts w:ascii="TimesNewRomanPSMT" w:hAnsi="TimesNewRomanPSMT" w:cs="TimesNewRomanPSMT"/>
+          <w:lang w:val="en-US"/>
+        </w:rPr>
+        <w:t xml:space="preserve">     </w:t>
+      </w:r>
+      <w:r>
+        <w:rPr>
+          <w:rFonts w:ascii="TimesNewRomanPSMT" w:hAnsi="TimesNewRomanPSMT" w:cs="TimesNewRomanPSMT"/>
+        </w:rPr>
+        <w:t>подпись</w:t>
+      </w:r>
+    </w:p>
+    <w:p>
+      <w:pPr>
+        <w:tabs>
+          <w:tab w:val="left" w:pos="5387"/>
+        </w:tabs>
+        <w:autoSpaceDE w:val="0"/>
+        <w:autoSpaceDN w:val="0"/>
+        <w:adjustRightInd w:val="0"/>
+        <w:spacing w:line="240" w:lineRule="auto"/>
+        <w:ind w:left="5387" w:firstLine="0"/>
+        <w:rPr>
+          <w:rFonts w:ascii="TimesNewRomanPSMT" w:hAnsi="TimesNewRomanPSMT" w:cs="TimesNewRomanPSMT"/>
+          <w:color w:val="FFFFFF"/>
+          <w:sz w:val="28"/>
+          <w:szCs w:val="28"/>
+        </w:rPr>
+      </w:pPr>
+      <w:r>
+        <w:rPr>
+          <w:rFonts w:ascii="TimesNewRomanPSMT" w:hAnsi="TimesNewRomanPSMT" w:cs="TimesNewRomanPSMT"/>
+          <w:color w:val="FFFFFF"/>
+          <w:sz w:val="28"/>
+          <w:szCs w:val="28"/>
+        </w:rPr>
+        <w:t>Рецензент:</w:t>
+      </w:r>
+    </w:p>
+    <w:p>
+      <w:pPr>
+        <w:tabs>
+          <w:tab w:val="left" w:pos="5387"/>
+        </w:tabs>
+        <w:autoSpaceDE w:val="0"/>
+        <w:autoSpaceDN w:val="0"/>
+        <w:adjustRightInd w:val="0"/>
+        <w:spacing w:line="240" w:lineRule="auto"/>
+        <w:ind w:left="5387" w:firstLine="0"/>
+        <w:rPr>
+          <w:rFonts w:ascii="TimesNewRomanPSMT" w:hAnsi="TimesNewRomanPSMT" w:cs="TimesNewRomanPSMT"/>
+          <w:color w:val="FFFFFF"/>
+          <w:sz w:val="28"/>
+          <w:szCs w:val="28"/>
+        </w:rPr>
+      </w:pPr>
+      <w:r>
+        <w:rPr>
+          <w:rFonts w:ascii="TimesNewRomanPSMT" w:hAnsi="TimesNewRomanPSMT" w:cs="TimesNewRomanPSMT"/>
+          <w:color w:val="FFFFFF"/>
+        </w:rPr>
+        <w:t>___________________________________</w:t>
+      </w:r>
+    </w:p>
+    <w:p>
+      <w:pPr>
+        <w:tabs>
+          <w:tab w:val="left" w:pos="5387"/>
+        </w:tabs>
+        <w:autoSpaceDE w:val="0"/>
+        <w:autoSpaceDN w:val="0"/>
+        <w:adjustRightInd w:val="0"/>
+        <w:spacing w:line="240" w:lineRule="auto"/>
+        <w:ind w:left="5387" w:firstLine="0"/>
+        <w:rPr>
+          <w:rFonts w:ascii="TimesNewRomanPSMT" w:hAnsi="TimesNewRomanPSMT" w:cs="TimesNewRomanPSMT"/>
+          <w:color w:val="FFFFFF"/>
+        </w:rPr>
+      </w:pPr>
+      <w:r>
+        <w:rPr>
+          <w:rFonts w:ascii="TimesNewRomanPSMT" w:hAnsi="TimesNewRomanPSMT" w:cs="TimesNewRomanPSMT"/>
+          <w:color w:val="FFFFFF"/>
+        </w:rPr>
+        <w:t xml:space="preserve">ученая степень, ученое звание, </w:t>
+      </w:r>
+      <w:r>
+        <w:rPr>
+          <w:rFonts w:ascii="TimesNewRomanPSMT" w:hAnsi="TimesNewRomanPSMT" w:cs="TimesNewRomanPSMT"/>
+          <w:color w:val="FFFFFF"/>
+          <w:lang w:val="en-US"/>
+        </w:rPr>
+        <w:t xml:space="preserve"> </w:t>
+      </w:r>
+      <w:r>
+        <w:rPr>
+          <w:rFonts w:ascii="TimesNewRomanPSMT" w:hAnsi="TimesNewRomanPSMT" w:cs="TimesNewRomanPSMT"/>
+          <w:color w:val="FFFFFF"/>
+        </w:rPr>
+        <w:t xml:space="preserve"> </w:t>
+      </w:r>
+    </w:p>
+    <w:p>
+      <w:pPr>
+        <w:tabs>
+          <w:tab w:val="left" w:pos="5387"/>
+        </w:tabs>
+        <w:autoSpaceDE w:val="0"/>
+        <w:autoSpaceDN w:val="0"/>
+        <w:adjustRightInd w:val="0"/>
+        <w:spacing w:line="240" w:lineRule="auto"/>
+        <w:ind w:left="5387" w:firstLine="0"/>
+        <w:rPr>
+          <w:rFonts w:ascii="TimesNewRomanPSMT" w:hAnsi="TimesNewRomanPSMT" w:cs="TimesNewRomanPSMT"/>
+          <w:color w:val="FFFFFF"/>
+        </w:rPr>
+      </w:pPr>
+      <w:r>
+        <w:rPr>
+          <w:rFonts w:ascii="TimesNewRomanPSMT" w:hAnsi="TimesNewRomanPSMT" w:cs="TimesNewRomanPSMT"/>
+          <w:color w:val="FFFFFF"/>
+        </w:rPr>
+        <w:t>___________________________________</w:t>
+      </w:r>
+    </w:p>
+    <w:p>
+      <w:pPr>
+        <w:tabs>
+          <w:tab w:val="left" w:pos="5387"/>
+          <w:tab w:val="left" w:pos="6804"/>
+          <w:tab w:val="right" w:pos="9639"/>
+        </w:tabs>
+        <w:spacing w:line="240" w:lineRule="auto"/>
+        <w:ind w:left="5387" w:firstLine="0"/>
+        <w:rPr>
+          <w:rFonts w:ascii="TimesNewRomanPSMT" w:hAnsi="TimesNewRomanPSMT" w:cs="TimesNewRomanPSMT"/>
+          <w:color w:val="FFFFFF"/>
+        </w:rPr>
+      </w:pPr>
+    </w:p>
+    <w:p>
+      <w:pPr>
+        <w:tabs>
+          <w:tab w:val="left" w:pos="5387"/>
+          <w:tab w:val="left" w:pos="6804"/>
+          <w:tab w:val="right" w:pos="9639"/>
+        </w:tabs>
+        <w:spacing w:line="240" w:lineRule="auto"/>
+        <w:ind w:left="5387" w:firstLine="0"/>
+        <w:rPr>
+          <w:rFonts w:ascii="TimesNewRomanPSMT" w:hAnsi="TimesNewRomanPSMT" w:cs="TimesNewRomanPSMT"/>
+          <w:color w:val="FFFFFF"/>
+        </w:rPr>
+      </w:pPr>
+    </w:p>
+    <w:p>
+      <w:pPr>
+        <w:tabs>
+          <w:tab w:val="left" w:pos="5387"/>
+          <w:tab w:val="left" w:pos="6804"/>
+          <w:tab w:val="right" w:pos="9639"/>
+        </w:tabs>
+        <w:spacing w:line="240" w:lineRule="auto"/>
+        <w:ind w:left="5387" w:firstLine="0"/>
+        <w:rPr>
+          <w:rFonts w:ascii="TimesNewRomanPSMT" w:hAnsi="TimesNewRomanPSMT" w:cs="TimesNewRomanPSMT"/>
+          <w:color w:val="FFFFFF"/>
+        </w:rPr>
+      </w:pPr>
+    </w:p>
+    <w:p>
+      <w:pPr>
+        <w:tabs>
+          <w:tab w:val="left" w:pos="5387"/>
+          <w:tab w:val="left" w:pos="6804"/>
+          <w:tab w:val="right" w:pos="9639"/>
+        </w:tabs>
+        <w:spacing w:line="240" w:lineRule="auto"/>
+        <w:ind w:left="5387" w:firstLine="0"/>
+        <w:rPr>
+          <w:rFonts w:ascii="TimesNewRomanPSMT" w:hAnsi="TimesNewRomanPSMT" w:cs="TimesNewRomanPSMT"/>
+          <w:color w:val="FFFFFF"/>
+        </w:rPr>
+      </w:pPr>
+      <w:proofErr w:type="spellStart"/>
+      <w:r>
+        <w:rPr>
+          <w:rFonts w:ascii="TimesNewRomanPSMT" w:hAnsi="TimesNewRomanPSMT" w:cs="TimesNewRomanPSMT"/>
+          <w:color w:val="FFFFFF"/>
+        </w:rPr>
+        <w:t>сь</w:t>
+      </w:r>
+      <w:proofErr w:type="spellEnd"/>
+      <w:r>
+        <w:rPr>
+          <w:rFonts w:ascii="TimesNewRomanPSMT" w:hAnsi="TimesNewRomanPSMT" w:cs="TimesNewRomanPSMT"/>
+          <w:color w:val="FFFFFF"/>
+        </w:rPr>
+        <w:t xml:space="preserve"> </w:t>
+      </w:r>
+    </w:p>
+    <w:p>
+      <w:pPr>
+        <w:tabs>
+          <w:tab w:val="left" w:pos="5387"/>
+          <w:tab w:val="left" w:pos="6804"/>
+          <w:tab w:val="right" w:pos="9639"/>
+        </w:tabs>
+        <w:spacing w:line="240" w:lineRule="auto"/>
+        <w:ind w:left="5387" w:firstLine="0"/>
+        <w:rPr>
+          <w:color w:val="FFFFFF"/>
+        </w:rPr>
+      </w:pPr>
+    </w:p>
+    <w:p>
+      <w:pPr>
+        <w:spacing w:line="240" w:lineRule="auto"/>
+        <w:ind w:firstLine="0"/>
+        <w:jc w:val="center"/>
+        <w:rPr>
+          <w:sz w:val="28"/>
+          <w:szCs w:val="28"/>
+        </w:rPr>
+      </w:pPr>
+      <w:r>
+        <w:rPr>
+          <w:sz w:val="28"/>
+          <w:szCs w:val="28"/>
+        </w:rPr>
+        <w:t>Нижний Новгород</w:t>
+      </w:r>
+    </w:p>
+    <w:p>
+      <w:pPr>
+        <w:spacing w:line="240" w:lineRule="auto"/>
+        <w:ind w:firstLine="0"/>
+        <w:jc w:val="center"/>
+        <w:rPr>
+          <w:sz w:val="28"/>
+          <w:szCs w:val="28"/>
+          <w:lang w:val="en-US"/>
+        </w:rPr>
+      </w:pPr>
+      <w:r>
+        <w:rPr>
+          <w:sz w:val="28"/>
+          <w:szCs w:val="28"/>
+        </w:rPr>
+        <w:t>20</w:t>
+      </w:r>
+      <w:r>
+        <w:rPr>
+          <w:sz w:val="28"/>
+          <w:szCs w:val="28"/>
+          <w:lang w:val="en-US"/>
+        </w:rPr>
+        <w:t>17</w:t>
       </w:r>
     </w:p>
     <w:p>
       <w:pPr>
         <w:spacing w:after="160" w:line="259" w:lineRule="auto"/>
         <w:ind w:firstLine="0"/>
+        <w:jc w:val="left"/>
       </w:pPr>
       <w:r>
         <w:br w:type="page"/>
@@ -1018,30 +2060,21 @@
           <w:ilvl w:val="0"/>
           <w:numId w:val="2"/>
         </w:numPr>
-        <w:rPr>
-          <w:color w:val="FF0000"/>
-        </w:rPr>
-      </w:pPr>
-      <w:r>
-        <w:rPr>
-          <w:color w:val="FF0000"/>
-        </w:rPr>
+      </w:pPr>
+      <w:r>
         <w:t xml:space="preserve">Бинаризация методом </w:t>
       </w:r>
       <w:proofErr w:type="spellStart"/>
       <w:r>
-        <w:rPr>
-          <w:color w:val="FF0000"/>
-        </w:rPr>
         <w:t>От</w:t>
       </w:r>
       <w:r>
-        <w:rPr>
-          <w:color w:val="FF0000"/>
-        </w:rPr>
         <w:t>су</w:t>
       </w:r>
       <w:proofErr w:type="spellEnd"/>
+      <w:r>
+        <w:t>.</w:t>
+      </w:r>
     </w:p>
     <w:p>
       <w:pPr>
@@ -1079,13 +2112,7 @@
             <w:rPr>
               <w:rFonts w:ascii="Cambria Math" w:hAnsi="Cambria Math"/>
             </w:rPr>
-            <m:t>brightness</m:t>
-          </m:r>
-          <m:r>
-            <w:rPr>
-              <w:rFonts w:ascii="Cambria Math" w:hAnsi="Cambria Math"/>
-            </w:rPr>
-            <m:t>=</m:t>
+            <m:t>brightness=</m:t>
           </m:r>
           <m:d>
             <m:dPr>
@@ -1113,19 +2140,7 @@
                     <w:rPr>
                       <w:rFonts w:ascii="Cambria Math" w:hAnsi="Cambria Math"/>
                     </w:rPr>
-                    <m:t xml:space="preserve">0, </m:t>
-                  </m:r>
-                  <m:r>
-                    <w:rPr>
-                      <w:rFonts w:ascii="Cambria Math" w:hAnsi="Cambria Math"/>
-                    </w:rPr>
-                    <m:t>brightness</m:t>
-                  </m:r>
-                  <m:r>
-                    <w:rPr>
-                      <w:rFonts w:ascii="Cambria Math" w:hAnsi="Cambria Math"/>
-                    </w:rPr>
-                    <m:t>&lt;k</m:t>
+                    <m:t>0, brightness&lt;k</m:t>
                   </m:r>
                 </m:e>
                 <m:e>
@@ -1133,19 +2148,7 @@
                     <w:rPr>
                       <w:rFonts w:ascii="Cambria Math" w:hAnsi="Cambria Math"/>
                     </w:rPr>
-                    <m:t xml:space="preserve">255, </m:t>
-                  </m:r>
-                  <m:r>
-                    <w:rPr>
-                      <w:rFonts w:ascii="Cambria Math" w:hAnsi="Cambria Math"/>
-                    </w:rPr>
-                    <m:t>brightness</m:t>
-                  </m:r>
-                  <m:r>
-                    <w:rPr>
-                      <w:rFonts w:ascii="Cambria Math" w:hAnsi="Cambria Math"/>
-                    </w:rPr>
-                    <m:t>≥k</m:t>
+                    <m:t>255, brightness≥k</m:t>
                   </m:r>
                 </m:e>
               </m:eqArr>
@@ -1267,18 +2270,21 @@
       </w:r>
       <w:proofErr w:type="spellEnd"/>
     </w:p>
-    <w:p/>
-    <w:p>
-      <w:pPr>
-        <w:pStyle w:val="2"/>
-      </w:pPr>
-      <w:r>
-        <w:t>Удаление «ш</w:t>
-      </w:r>
+    <w:p>
+      <w:pPr>
+        <w:rPr>
+          <w:lang w:val="en-US"/>
+        </w:rPr>
+      </w:pPr>
       <w:bookmarkStart w:id="6" w:name="_GoBack"/>
       <w:bookmarkEnd w:id="6"/>
-      <w:r>
-        <w:t>умов» на изображении</w:t>
+    </w:p>
+    <w:p>
+      <w:pPr>
+        <w:pStyle w:val="2"/>
+      </w:pPr>
+      <w:r>
+        <w:t>Удаление «шумов» на изображении</w:t>
       </w:r>
       <w:bookmarkEnd w:id="5"/>
     </w:p>
@@ -2326,545 +3332,72 @@
       <w:spacing w:after="100"/>
     </w:pPr>
   </w:style>
-</w:styles>
-</file>
-
-<file path=word/glossary/document.xml><?xml version="1.0" encoding="utf-8"?>
-<w:glossaryDocument xmlns:wpc="http://schemas.microsoft.com/office/word/2010/wordprocessingCanvas" xmlns:cx="http://schemas.microsoft.com/office/drawing/2014/chartex" xmlns:mc="http://schemas.openxmlformats.org/markup-compatibility/2006" xmlns:o="urn:schemas-microsoft-com:office:office" xmlns:r="http://schemas.openxmlformats.org/officeDocument/2006/relationships" xmlns:m="http://schemas.openxmlformats.org/officeDocument/2006/math" xmlns:v="urn:schemas-microsoft-com:vml" xmlns:wp14="http://schemas.microsoft.com/office/word/2010/wordprocessingDrawing" xmlns:wp="http://schemas.openxmlformats.org/drawingml/2006/wordprocessingDrawing" xmlns:w10="urn:schemas-microsoft-com:office:word" xmlns:w="http://schemas.openxmlformats.org/wordprocessingml/2006/main" xmlns:w14="http://schemas.microsoft.com/office/word/2010/wordml" xmlns:w15="http://schemas.microsoft.com/office/word/2012/wordml" xmlns:w16se="http://schemas.microsoft.com/office/word/2015/wordml/symex" xmlns:wpg="http://schemas.microsoft.com/office/word/2010/wordprocessingGroup" xmlns:wpi="http://schemas.microsoft.com/office/word/2010/wordprocessingInk" xmlns:wne="http://schemas.microsoft.com/office/word/2006/wordml" xmlns:wps="http://schemas.microsoft.com/office/word/2010/wordprocessingShape" mc:Ignorable="w14 w15 w16se wp14"/>
-</file>
-
-<file path=word/glossary/fontTable.xml><?xml version="1.0" encoding="utf-8"?>
-<w:fonts xmlns:mc="http://schemas.openxmlformats.org/markup-compatibility/2006" xmlns:r="http://schemas.openxmlformats.org/officeDocument/2006/relationships" xmlns:w="http://schemas.openxmlformats.org/wordprocessingml/2006/main" xmlns:w14="http://schemas.microsoft.com/office/word/2010/wordml" xmlns:w15="http://schemas.microsoft.com/office/word/2012/wordml" xmlns:w16se="http://schemas.microsoft.com/office/word/2015/wordml/symex" mc:Ignorable="w14 w15 w16se">
-  <w:font w:name="Symbol">
-    <w:panose1 w:val="05050102010706020507"/>
-    <w:charset w:val="02"/>
-    <w:family w:val="roman"/>
-    <w:pitch w:val="variable"/>
-    <w:sig w:usb0="00000000" w:usb1="10000000" w:usb2="00000000" w:usb3="00000000" w:csb0="80000000" w:csb1="00000000"/>
-  </w:font>
-  <w:font w:name="Times New Roman">
-    <w:panose1 w:val="02020603050405020304"/>
-    <w:charset w:val="CC"/>
-    <w:family w:val="roman"/>
-    <w:pitch w:val="variable"/>
-    <w:sig w:usb0="E0002EFF" w:usb1="C000785B" w:usb2="00000009" w:usb3="00000000" w:csb0="000001FF" w:csb1="00000000"/>
-  </w:font>
-  <w:font w:name="Courier New">
-    <w:panose1 w:val="02070309020205020404"/>
-    <w:charset w:val="CC"/>
-    <w:family w:val="modern"/>
-    <w:pitch w:val="fixed"/>
-    <w:sig w:usb0="E0002EFF" w:usb1="C0007843" w:usb2="00000009" w:usb3="00000000" w:csb0="000001FF" w:csb1="00000000"/>
-  </w:font>
-  <w:font w:name="Wingdings">
-    <w:panose1 w:val="05000000000000000000"/>
-    <w:charset w:val="02"/>
-    <w:family w:val="auto"/>
-    <w:pitch w:val="variable"/>
-    <w:sig w:usb0="00000000" w:usb1="10000000" w:usb2="00000000" w:usb3="00000000" w:csb0="80000000" w:csb1="00000000"/>
-  </w:font>
-  <w:font w:name="Calibri">
-    <w:panose1 w:val="020F0502020204030204"/>
-    <w:charset w:val="CC"/>
-    <w:family w:val="swiss"/>
-    <w:pitch w:val="variable"/>
-    <w:sig w:usb0="E0002AFF" w:usb1="C000247B" w:usb2="00000009" w:usb3="00000000" w:csb0="000001FF" w:csb1="00000000"/>
-  </w:font>
-  <w:font w:name="Cambria Math">
-    <w:panose1 w:val="02040503050406030204"/>
-    <w:charset w:val="CC"/>
-    <w:family w:val="roman"/>
-    <w:pitch w:val="variable"/>
-    <w:sig w:usb0="E00002FF" w:usb1="420024FF" w:usb2="00000000" w:usb3="00000000" w:csb0="0000019F" w:csb1="00000000"/>
-  </w:font>
-  <w:font w:name="Calibri Light">
-    <w:panose1 w:val="020F0302020204030204"/>
-    <w:charset w:val="CC"/>
-    <w:family w:val="swiss"/>
-    <w:pitch w:val="variable"/>
-    <w:sig w:usb0="E0002AFF" w:usb1="C000247B" w:usb2="00000009" w:usb3="00000000" w:csb0="000001FF" w:csb1="00000000"/>
-  </w:font>
-</w:fonts>
-</file>
-
-<file path=word/glossary/settings.xml><?xml version="1.0" encoding="utf-8"?>
-<w:settings xmlns:mc="http://schemas.openxmlformats.org/markup-compatibility/2006" xmlns:o="urn:schemas-microsoft-com:office:office" xmlns:r="http://schemas.openxmlformats.org/officeDocument/2006/relationships" xmlns:m="http://schemas.openxmlformats.org/officeDocument/2006/math" xmlns:v="urn:schemas-microsoft-com:vml" xmlns:w10="urn:schemas-microsoft-com:office:word" xmlns:w="http://schemas.openxmlformats.org/wordprocessingml/2006/main" xmlns:w14="http://schemas.microsoft.com/office/word/2010/wordml" xmlns:w15="http://schemas.microsoft.com/office/word/2012/wordml" xmlns:w16se="http://schemas.microsoft.com/office/word/2015/wordml/symex" xmlns:sl="http://schemas.openxmlformats.org/schemaLibrary/2006/main" mc:Ignorable="w14 w15 w16se">
-  <w:view w:val="normal"/>
-  <w:defaultTabStop w:val="708"/>
-  <w:characterSpacingControl w:val="doNotCompress"/>
-  <w:compat>
-    <w:useFELayout/>
-    <w:compatSetting w:name="compatibilityMode" w:uri="http://schemas.microsoft.com/office/word" w:val="15"/>
-    <w:compatSetting w:name="overrideTableStyleFontSizeAndJustification" w:uri="http://schemas.microsoft.com/office/word" w:val="1"/>
-    <w:compatSetting w:name="enableOpenTypeFeatures" w:uri="http://schemas.microsoft.com/office/word" w:val="1"/>
-    <w:compatSetting w:name="doNotFlipMirrorIndents" w:uri="http://schemas.microsoft.com/office/word" w:val="1"/>
-    <w:compatSetting w:name="differentiateMultirowTableHeaders" w:uri="http://schemas.microsoft.com/office/word" w:val="1"/>
-  </w:compat>
-  <w:rsids>
-    <w:rsidRoot w:val="007B3ED4"/>
-    <w:rsid w:val="007B3ED4"/>
-    <w:rsid w:val="00CF36A3"/>
-  </w:rsids>
-  <m:mathPr>
-    <m:mathFont m:val="Cambria Math"/>
-    <m:brkBin m:val="before"/>
-    <m:brkBinSub m:val="--"/>
-    <m:smallFrac m:val="0"/>
-    <m:dispDef/>
-    <m:lMargin m:val="0"/>
-    <m:rMargin m:val="0"/>
-    <m:defJc m:val="centerGroup"/>
-    <m:wrapIndent m:val="1440"/>
-    <m:intLim m:val="subSup"/>
-    <m:naryLim m:val="undOvr"/>
-  </m:mathPr>
-  <w:themeFontLang w:val="ru-RU"/>
-  <w:clrSchemeMapping w:bg1="light1" w:t1="dark1" w:bg2="light2" w:t2="dark2" w:accent1="accent1" w:accent2="accent2" w:accent3="accent3" w:accent4="accent4" w:accent5="accent5" w:accent6="accent6" w:hyperlink="hyperlink" w:followedHyperlink="followedHyperlink"/>
-  <w:decimalSymbol w:val=","/>
-  <w:listSeparator w:val=";"/>
-  <w15:chartTrackingRefBased/>
-</w:settings>
-</file>
-
-<file path=word/glossary/styles.xml><?xml version="1.0" encoding="utf-8"?>
-<w:styles xmlns:mc="http://schemas.openxmlformats.org/markup-compatibility/2006" xmlns:r="http://schemas.openxmlformats.org/officeDocument/2006/relationships" xmlns:w="http://schemas.openxmlformats.org/wordprocessingml/2006/main" xmlns:w14="http://schemas.microsoft.com/office/word/2010/wordml" xmlns:w15="http://schemas.microsoft.com/office/word/2012/wordml" xmlns:w16se="http://schemas.microsoft.com/office/word/2015/wordml/symex" mc:Ignorable="w14 w15 w16se">
-  <w:docDefaults>
-    <w:rPrDefault>
-      <w:rPr>
-        <w:rFonts w:asciiTheme="minorHAnsi" w:eastAsiaTheme="minorEastAsia" w:hAnsiTheme="minorHAnsi" w:cstheme="minorBidi"/>
-        <w:sz w:val="22"/>
-        <w:szCs w:val="22"/>
-        <w:lang w:val="ru-RU" w:eastAsia="ru-RU" w:bidi="ar-SA"/>
-      </w:rPr>
-    </w:rPrDefault>
-    <w:pPrDefault>
-      <w:pPr>
-        <w:spacing w:after="160" w:line="259" w:lineRule="auto"/>
-      </w:pPr>
-    </w:pPrDefault>
-  </w:docDefaults>
-  <w:latentStyles w:defLockedState="0" w:defUIPriority="99" w:defSemiHidden="0" w:defUnhideWhenUsed="0" w:defQFormat="0" w:count="371">
-    <w:lsdException w:name="Normal" w:uiPriority="0" w:qFormat="1"/>
-    <w:lsdException w:name="heading 1" w:uiPriority="9" w:qFormat="1"/>
-    <w:lsdException w:name="heading 2" w:semiHidden="1" w:uiPriority="9" w:unhideWhenUsed="1" w:qFormat="1"/>
-    <w:lsdException w:name="heading 3" w:semiHidden="1" w:uiPriority="9" w:unhideWhenUsed="1" w:qFormat="1"/>
-    <w:lsdException w:name="heading 4" w:semiHidden="1" w:uiPriority="9" w:unhideWhenUsed="1" w:qFormat="1"/>
-    <w:lsdException w:name="heading 5" w:semiHidden="1" w:uiPriority="9" w:unhideWhenUsed="1" w:qFormat="1"/>
-    <w:lsdException w:name="heading 6" w:semiHidden="1" w:uiPriority="9" w:unhideWhenUsed="1" w:qFormat="1"/>
-    <w:lsdException w:name="heading 7" w:semiHidden="1" w:uiPriority="9" w:unhideWhenUsed="1" w:qFormat="1"/>
-    <w:lsdException w:name="heading 8" w:semiHidden="1" w:uiPriority="9" w:unhideWhenUsed="1" w:qFormat="1"/>
-    <w:lsdException w:name="heading 9" w:semiHidden="1" w:uiPriority="9" w:unhideWhenUsed="1" w:qFormat="1"/>
-    <w:lsdException w:name="index 1" w:semiHidden="1" w:unhideWhenUsed="1"/>
-    <w:lsdException w:name="index 2" w:semiHidden="1" w:unhideWhenUsed="1"/>
-    <w:lsdException w:name="index 3" w:semiHidden="1" w:unhideWhenUsed="1"/>
-    <w:lsdException w:name="index 4" w:semiHidden="1" w:unhideWhenUsed="1"/>
-    <w:lsdException w:name="index 5" w:semiHidden="1" w:unhideWhenUsed="1"/>
-    <w:lsdException w:name="index 6" w:semiHidden="1" w:unhideWhenUsed="1"/>
-    <w:lsdException w:name="index 7" w:semiHidden="1" w:unhideWhenUsed="1"/>
-    <w:lsdException w:name="index 8" w:semiHidden="1" w:unhideWhenUsed="1"/>
-    <w:lsdException w:name="index 9" w:semiHidden="1" w:unhideWhenUsed="1"/>
-    <w:lsdException w:name="toc 1" w:semiHidden="1" w:uiPriority="39" w:unhideWhenUsed="1"/>
-    <w:lsdException w:name="toc 2" w:semiHidden="1" w:uiPriority="39" w:unhideWhenUsed="1"/>
-    <w:lsdException w:name="toc 3" w:semiHidden="1" w:uiPriority="39" w:unhideWhenUsed="1"/>
-    <w:lsdException w:name="toc 4" w:semiHidden="1" w:uiPriority="39" w:unhideWhenUsed="1"/>
-    <w:lsdException w:name="toc 5" w:semiHidden="1" w:uiPriority="39" w:unhideWhenUsed="1"/>
-    <w:lsdException w:name="toc 6" w:semiHidden="1" w:uiPriority="39" w:unhideWhenUsed="1"/>
-    <w:lsdException w:name="toc 7" w:semiHidden="1" w:uiPriority="39" w:unhideWhenUsed="1"/>
-    <w:lsdException w:name="toc 8" w:semiHidden="1" w:uiPriority="39" w:unhideWhenUsed="1"/>
-    <w:lsdException w:name="toc 9" w:semiHidden="1" w:uiPriority="39" w:unhideWhenUsed="1"/>
-    <w:lsdException w:name="Normal Indent" w:semiHidden="1" w:unhideWhenUsed="1"/>
-    <w:lsdException w:name="footnote text" w:semiHidden="1" w:unhideWhenUsed="1"/>
-    <w:lsdException w:name="annotation text" w:semiHidden="1" w:unhideWhenUsed="1"/>
-    <w:lsdException w:name="header" w:semiHidden="1" w:unhideWhenUsed="1"/>
-    <w:lsdException w:name="footer" w:semiHidden="1" w:unhideWhenUsed="1"/>
-    <w:lsdException w:name="index heading" w:semiHidden="1" w:unhideWhenUsed="1"/>
-    <w:lsdException w:name="caption" w:semiHidden="1" w:uiPriority="35" w:unhideWhenUsed="1" w:qFormat="1"/>
-    <w:lsdException w:name="table of figures" w:semiHidden="1" w:unhideWhenUsed="1"/>
-    <w:lsdException w:name="envelope address" w:semiHidden="1" w:unhideWhenUsed="1"/>
-    <w:lsdException w:name="envelope return" w:semiHidden="1" w:unhideWhenUsed="1"/>
-    <w:lsdException w:name="footnote reference" w:semiHidden="1" w:unhideWhenUsed="1"/>
-    <w:lsdException w:name="annotation reference" w:semiHidden="1" w:unhideWhenUsed="1"/>
-    <w:lsdException w:name="line number" w:semiHidden="1" w:unhideWhenUsed="1"/>
-    <w:lsdException w:name="page number" w:semiHidden="1" w:unhideWhenUsed="1"/>
-    <w:lsdException w:name="endnote reference" w:semiHidden="1" w:unhideWhenUsed="1"/>
-    <w:lsdException w:name="endnote text" w:semiHidden="1" w:unhideWhenUsed="1"/>
-    <w:lsdException w:name="table of authorities" w:semiHidden="1" w:unhideWhenUsed="1"/>
-    <w:lsdException w:name="macro" w:semiHidden="1" w:unhideWhenUsed="1"/>
-    <w:lsdException w:name="toa heading" w:semiHidden="1" w:unhideWhenUsed="1"/>
-    <w:lsdException w:name="List" w:semiHidden="1" w:unhideWhenUsed="1"/>
-    <w:lsdException w:name="List Bullet" w:semiHidden="1" w:unhideWhenUsed="1"/>
-    <w:lsdException w:name="List Number" w:semiHidden="1" w:unhideWhenUsed="1"/>
-    <w:lsdException w:name="List 2" w:semiHidden="1" w:unhideWhenUsed="1"/>
-    <w:lsdException w:name="List 3" w:semiHidden="1" w:unhideWhenUsed="1"/>
-    <w:lsdException w:name="List 4" w:semiHidden="1" w:unhideWhenUsed="1"/>
-    <w:lsdException w:name="List 5" w:semiHidden="1" w:unhideWhenUsed="1"/>
-    <w:lsdException w:name="List Bullet 2" w:semiHidden="1" w:unhideWhenUsed="1"/>
-    <w:lsdException w:name="List Bullet 3" w:semiHidden="1" w:unhideWhenUsed="1"/>
-    <w:lsdException w:name="List Bullet 4" w:semiHidden="1" w:unhideWhenUsed="1"/>
-    <w:lsdException w:name="List Bullet 5" w:semiHidden="1" w:unhideWhenUsed="1"/>
-    <w:lsdException w:name="List Number 2" w:semiHidden="1" w:unhideWhenUsed="1"/>
-    <w:lsdException w:name="List Number 3" w:semiHidden="1" w:unhideWhenUsed="1"/>
-    <w:lsdException w:name="List Number 4" w:semiHidden="1" w:unhideWhenUsed="1"/>
-    <w:lsdException w:name="List Number 5" w:semiHidden="1" w:unhideWhenUsed="1"/>
-    <w:lsdException w:name="Title" w:uiPriority="10" w:qFormat="1"/>
-    <w:lsdException w:name="Closing" w:semiHidden="1" w:unhideWhenUsed="1"/>
-    <w:lsdException w:name="Signature" w:semiHidden="1" w:unhideWhenUsed="1"/>
-    <w:lsdException w:name="Default Paragraph Font" w:semiHidden="1" w:uiPriority="1" w:unhideWhenUsed="1"/>
-    <w:lsdException w:name="Body Text" w:semiHidden="1" w:unhideWhenUsed="1"/>
-    <w:lsdException w:name="Body Text Indent" w:semiHidden="1" w:unhideWhenUsed="1"/>
-    <w:lsdException w:name="List Continue" w:semiHidden="1" w:unhideWhenUsed="1"/>
-    <w:lsdException w:name="List Continue 2" w:semiHidden="1" w:unhideWhenUsed="1"/>
-    <w:lsdException w:name="List Continue 3" w:semiHidden="1" w:unhideWhenUsed="1"/>
-    <w:lsdException w:name="List Continue 4" w:semiHidden="1" w:unhideWhenUsed="1"/>
-    <w:lsdException w:name="List Continue 5" w:semiHidden="1" w:unhideWhenUsed="1"/>
-    <w:lsdException w:name="Message Header" w:semiHidden="1" w:unhideWhenUsed="1"/>
-    <w:lsdException w:name="Subtitle" w:uiPriority="11" w:qFormat="1"/>
-    <w:lsdException w:name="Salutation" w:semiHidden="1" w:unhideWhenUsed="1"/>
-    <w:lsdException w:name="Date" w:semiHidden="1" w:unhideWhenUsed="1"/>
-    <w:lsdException w:name="Body Text First Indent" w:semiHidden="1" w:unhideWhenUsed="1"/>
-    <w:lsdException w:name="Body Text First Indent 2" w:semiHidden="1" w:unhideWhenUsed="1"/>
-    <w:lsdException w:name="Note Heading" w:semiHidden="1" w:unhideWhenUsed="1"/>
-    <w:lsdException w:name="Body Text 2" w:semiHidden="1" w:unhideWhenUsed="1"/>
-    <w:lsdException w:name="Body Text 3" w:semiHidden="1" w:unhideWhenUsed="1"/>
-    <w:lsdException w:name="Body Text Indent 2" w:semiHidden="1" w:unhideWhenUsed="1"/>
-    <w:lsdException w:name="Body Text Indent 3" w:semiHidden="1" w:unhideWhenUsed="1"/>
-    <w:lsdException w:name="Block Text" w:semiHidden="1" w:unhideWhenUsed="1"/>
-    <w:lsdException w:name="Hyperlink" w:semiHidden="1" w:unhideWhenUsed="1"/>
-    <w:lsdException w:name="FollowedHyperlink" w:semiHidden="1" w:unhideWhenUsed="1"/>
-    <w:lsdException w:name="Strong" w:uiPriority="22" w:qFormat="1"/>
-    <w:lsdException w:name="Emphasis" w:uiPriority="20" w:qFormat="1"/>
-    <w:lsdException w:name="Document Map" w:semiHidden="1" w:unhideWhenUsed="1"/>
-    <w:lsdException w:name="Plain Text" w:semiHidden="1" w:unhideWhenUsed="1"/>
-    <w:lsdException w:name="E-mail Signature" w:semiHidden="1" w:unhideWhenUsed="1"/>
-    <w:lsdException w:name="HTML Top of Form" w:semiHidden="1" w:unhideWhenUsed="1"/>
-    <w:lsdException w:name="HTML Bottom of Form" w:semiHidden="1" w:unhideWhenUsed="1"/>
-    <w:lsdException w:name="Normal (Web)" w:semiHidden="1" w:unhideWhenUsed="1"/>
-    <w:lsdException w:name="HTML Acronym" w:semiHidden="1" w:unhideWhenUsed="1"/>
-    <w:lsdException w:name="HTML Address" w:semiHidden="1" w:unhideWhenUsed="1"/>
-    <w:lsdException w:name="HTML Cite" w:semiHidden="1" w:unhideWhenUsed="1"/>
-    <w:lsdException w:name="HTML Code" w:semiHidden="1" w:unhideWhenUsed="1"/>
-    <w:lsdException w:name="HTML Definition" w:semiHidden="1" w:unhideWhenUsed="1"/>
-    <w:lsdException w:name="HTML Keyboard" w:semiHidden="1" w:unhideWhenUsed="1"/>
-    <w:lsdException w:name="HTML Preformatted" w:semiHidden="1" w:unhideWhenUsed="1"/>
-    <w:lsdException w:name="HTML Sample" w:semiHidden="1" w:unhideWhenUsed="1"/>
-    <w:lsdException w:name="HTML Typewriter" w:semiHidden="1" w:unhideWhenUsed="1"/>
-    <w:lsdException w:name="HTML Variable" w:semiHidden="1" w:unhideWhenUsed="1"/>
-    <w:lsdException w:name="Normal Table" w:semiHidden="1" w:unhideWhenUsed="1"/>
-    <w:lsdException w:name="annotation subject" w:semiHidden="1" w:unhideWhenUsed="1"/>
-    <w:lsdException w:name="No List" w:semiHidden="1" w:unhideWhenUsed="1"/>
-    <w:lsdException w:name="Outline List 1" w:semiHidden="1" w:unhideWhenUsed="1"/>
-    <w:lsdException w:name="Outline List 2" w:semiHidden="1" w:unhideWhenUsed="1"/>
-    <w:lsdException w:name="Outline List 3" w:semiHidden="1" w:unhideWhenUsed="1"/>
-    <w:lsdException w:name="Table Simple 1" w:semiHidden="1" w:unhideWhenUsed="1"/>
-    <w:lsdException w:name="Table Simple 2" w:semiHidden="1" w:unhideWhenUsed="1"/>
-    <w:lsdException w:name="Table Simple 3" w:semiHidden="1" w:unhideWhenUsed="1"/>
-    <w:lsdException w:name="Table Classic 1" w:semiHidden="1" w:unhideWhenUsed="1"/>
-    <w:lsdException w:name="Table Classic 2" w:semiHidden="1" w:unhideWhenUsed="1"/>
-    <w:lsdException w:name="Table Classic 3" w:semiHidden="1" w:unhideWhenUsed="1"/>
-    <w:lsdException w:name="Table Classic 4" w:semiHidden="1" w:unhideWhenUsed="1"/>
-    <w:lsdException w:name="Table Colorful 1" w:semiHidden="1" w:unhideWhenUsed="1"/>
-    <w:lsdException w:name="Table Colorful 2" w:semiHidden="1" w:unhideWhenUsed="1"/>
-    <w:lsdException w:name="Table Colorful 3" w:semiHidden="1" w:unhideWhenUsed="1"/>
-    <w:lsdException w:name="Table Columns 1" w:semiHidden="1" w:unhideWhenUsed="1"/>
-    <w:lsdException w:name="Table Columns 2" w:semiHidden="1" w:unhideWhenUsed="1"/>
-    <w:lsdException w:name="Table Columns 3" w:semiHidden="1" w:unhideWhenUsed="1"/>
-    <w:lsdException w:name="Table Columns 4" w:semiHidden="1" w:unhideWhenUsed="1"/>
-    <w:lsdException w:name="Table Columns 5" w:semiHidden="1" w:unhideWhenUsed="1"/>
-    <w:lsdException w:name="Table Grid 1" w:semiHidden="1" w:unhideWhenUsed="1"/>
-    <w:lsdException w:name="Table Grid 2" w:semiHidden="1" w:unhideWhenUsed="1"/>
-    <w:lsdException w:name="Table Grid 3" w:semiHidden="1" w:unhideWhenUsed="1"/>
-    <w:lsdException w:name="Table Grid 4" w:semiHidden="1" w:unhideWhenUsed="1"/>
-    <w:lsdException w:name="Table Grid 5" w:semiHidden="1" w:unhideWhenUsed="1"/>
-    <w:lsdException w:name="Table Grid 6" w:semiHidden="1" w:unhideWhenUsed="1"/>
-    <w:lsdException w:name="Table Grid 7" w:semiHidden="1" w:unhideWhenUsed="1"/>
-    <w:lsdException w:name="Table Grid 8" w:semiHidden="1" w:unhideWhenUsed="1"/>
-    <w:lsdException w:name="Table List 1" w:semiHidden="1" w:unhideWhenUsed="1"/>
-    <w:lsdException w:name="Table List 2" w:semiHidden="1" w:unhideWhenUsed="1"/>
-    <w:lsdException w:name="Table List 3" w:semiHidden="1" w:unhideWhenUsed="1"/>
-    <w:lsdException w:name="Table List 4" w:semiHidden="1" w:unhideWhenUsed="1"/>
-    <w:lsdException w:name="Table List 5" w:semiHidden="1" w:unhideWhenUsed="1"/>
-    <w:lsdException w:name="Table List 6" w:semiHidden="1" w:unhideWhenUsed="1"/>
-    <w:lsdException w:name="Table List 7" w:semiHidden="1" w:unhideWhenUsed="1"/>
-    <w:lsdException w:name="Table List 8" w:semiHidden="1" w:unhideWhenUsed="1"/>
-    <w:lsdException w:name="Table 3D effects 1" w:semiHidden="1" w:unhideWhenUsed="1"/>
-    <w:lsdException w:name="Table 3D effects 2" w:semiHidden="1" w:unhideWhenUsed="1"/>
-    <w:lsdException w:name="Table 3D effects 3" w:semiHidden="1" w:unhideWhenUsed="1"/>
-    <w:lsdException w:name="Table Contemporary" w:semiHidden="1" w:unhideWhenUsed="1"/>
-    <w:lsdException w:name="Table Elegant" w:semiHidden="1" w:unhideWhenUsed="1"/>
-    <w:lsdException w:name="Table Professional" w:semiHidden="1" w:unhideWhenUsed="1"/>
-    <w:lsdException w:name="Table Subtle 1" w:semiHidden="1" w:unhideWhenUsed="1"/>
-    <w:lsdException w:name="Table Subtle 2" w:semiHidden="1" w:unhideWhenUsed="1"/>
-    <w:lsdException w:name="Table Web 1" w:semiHidden="1" w:unhideWhenUsed="1"/>
-    <w:lsdException w:name="Table Web 2" w:semiHidden="1" w:unhideWhenUsed="1"/>
-    <w:lsdException w:name="Table Web 3" w:semiHidden="1" w:unhideWhenUsed="1"/>
-    <w:lsdException w:name="Balloon Text" w:semiHidden="1" w:unhideWhenUsed="1"/>
-    <w:lsdException w:name="Table Grid" w:uiPriority="39"/>
-    <w:lsdException w:name="Table Theme" w:semiHidden="1" w:unhideWhenUsed="1"/>
-    <w:lsdException w:name="Placeholder Text" w:semiHidden="1"/>
-    <w:lsdException w:name="No Spacing" w:uiPriority="1" w:qFormat="1"/>
-    <w:lsdException w:name="Light Shading" w:uiPriority="60"/>
-    <w:lsdException w:name="Light List" w:uiPriority="61"/>
-    <w:lsdException w:name="Light Grid" w:uiPriority="62"/>
-    <w:lsdException w:name="Medium Shading 1" w:uiPriority="63"/>
-    <w:lsdException w:name="Medium Shading 2" w:uiPriority="64"/>
-    <w:lsdException w:name="Medium List 1" w:uiPriority="65"/>
-    <w:lsdException w:name="Medium List 2" w:uiPriority="66"/>
-    <w:lsdException w:name="Medium Grid 1" w:uiPriority="67"/>
-    <w:lsdException w:name="Medium Grid 2" w:uiPriority="68"/>
-    <w:lsdException w:name="Medium Grid 3" w:uiPriority="69"/>
-    <w:lsdException w:name="Dark List" w:uiPriority="70"/>
-    <w:lsdException w:name="Colorful Shading" w:uiPriority="71"/>
-    <w:lsdException w:name="Colorful List" w:uiPriority="72"/>
-    <w:lsdException w:name="Colorful Grid" w:uiPriority="73"/>
-    <w:lsdException w:name="Light Shading Accent 1" w:uiPriority="60"/>
-    <w:lsdException w:name="Light List Accent 1" w:uiPriority="61"/>
-    <w:lsdException w:name="Light Grid Accent 1" w:uiPriority="62"/>
-    <w:lsdException w:name="Medium Shading 1 Accent 1" w:uiPriority="63"/>
-    <w:lsdException w:name="Medium Shading 2 Accent 1" w:uiPriority="64"/>
-    <w:lsdException w:name="Medium List 1 Accent 1" w:uiPriority="65"/>
-    <w:lsdException w:name="Revision" w:semiHidden="1"/>
-    <w:lsdException w:name="List Paragraph" w:uiPriority="34" w:qFormat="1"/>
-    <w:lsdException w:name="Quote" w:uiPriority="29" w:qFormat="1"/>
-    <w:lsdException w:name="Intense Quote" w:uiPriority="30" w:qFormat="1"/>
-    <w:lsdException w:name="Medium List 2 Accent 1" w:uiPriority="66"/>
-    <w:lsdException w:name="Medium Grid 1 Accent 1" w:uiPriority="67"/>
-    <w:lsdException w:name="Medium Grid 2 Accent 1" w:uiPriority="68"/>
-    <w:lsdException w:name="Medium Grid 3 Accent 1" w:uiPriority="69"/>
-    <w:lsdException w:name="Dark List Accent 1" w:uiPriority="70"/>
-    <w:lsdException w:name="Colorful Shading Accent 1" w:uiPriority="71"/>
-    <w:lsdException w:name="Colorful List Accent 1" w:uiPriority="72"/>
-    <w:lsdException w:name="Colorful Grid Accent 1" w:uiPriority="73"/>
-    <w:lsdException w:name="Light Shading Accent 2" w:uiPriority="60"/>
-    <w:lsdException w:name="Light List Accent 2" w:uiPriority="61"/>
-    <w:lsdException w:name="Light Grid Accent 2" w:uiPriority="62"/>
-    <w:lsdException w:name="Medium Shading 1 Accent 2" w:uiPriority="63"/>
-    <w:lsdException w:name="Medium Shading 2 Accent 2" w:uiPriority="64"/>
-    <w:lsdException w:name="Medium List 1 Accent 2" w:uiPriority="65"/>
-    <w:lsdException w:name="Medium List 2 Accent 2" w:uiPriority="66"/>
-    <w:lsdException w:name="Medium Grid 1 Accent 2" w:uiPriority="67"/>
-    <w:lsdException w:name="Medium Grid 2 Accent 2" w:uiPriority="68"/>
-    <w:lsdException w:name="Medium Grid 3 Accent 2" w:uiPriority="69"/>
-    <w:lsdException w:name="Dark List Accent 2" w:uiPriority="70"/>
-    <w:lsdException w:name="Colorful Shading Accent 2" w:uiPriority="71"/>
-    <w:lsdException w:name="Colorful List Accent 2" w:uiPriority="72"/>
-    <w:lsdException w:name="Colorful Grid Accent 2" w:uiPriority="73"/>
-    <w:lsdException w:name="Light Shading Accent 3" w:uiPriority="60"/>
-    <w:lsdException w:name="Light List Accent 3" w:uiPriority="61"/>
-    <w:lsdException w:name="Light Grid Accent 3" w:uiPriority="62"/>
-    <w:lsdException w:name="Medium Shading 1 Accent 3" w:uiPriority="63"/>
-    <w:lsdException w:name="Medium Shading 2 Accent 3" w:uiPriority="64"/>
-    <w:lsdException w:name="Medium List 1 Accent 3" w:uiPriority="65"/>
-    <w:lsdException w:name="Medium List 2 Accent 3" w:uiPriority="66"/>
-    <w:lsdException w:name="Medium Grid 1 Accent 3" w:uiPriority="67"/>
-    <w:lsdException w:name="Medium Grid 2 Accent 3" w:uiPriority="68"/>
-    <w:lsdException w:name="Medium Grid 3 Accent 3" w:uiPriority="69"/>
-    <w:lsdException w:name="Dark List Accent 3" w:uiPriority="70"/>
-    <w:lsdException w:name="Colorful Shading Accent 3" w:uiPriority="71"/>
-    <w:lsdException w:name="Colorful List Accent 3" w:uiPriority="72"/>
-    <w:lsdException w:name="Colorful Grid Accent 3" w:uiPriority="73"/>
-    <w:lsdException w:name="Light Shading Accent 4" w:uiPriority="60"/>
-    <w:lsdException w:name="Light List Accent 4" w:uiPriority="61"/>
-    <w:lsdException w:name="Light Grid Accent 4" w:uiPriority="62"/>
-    <w:lsdException w:name="Medium Shading 1 Accent 4" w:uiPriority="63"/>
-    <w:lsdException w:name="Medium Shading 2 Accent 4" w:uiPriority="64"/>
-    <w:lsdException w:name="Medium List 1 Accent 4" w:uiPriority="65"/>
-    <w:lsdException w:name="Medium List 2 Accent 4" w:uiPriority="66"/>
-    <w:lsdException w:name="Medium Grid 1 Accent 4" w:uiPriority="67"/>
-    <w:lsdException w:name="Medium Grid 2 Accent 4" w:uiPriority="68"/>
-    <w:lsdException w:name="Medium Grid 3 Accent 4" w:uiPriority="69"/>
-    <w:lsdException w:name="Dark List Accent 4" w:uiPriority="70"/>
-    <w:lsdException w:name="Colorful Shading Accent 4" w:uiPriority="71"/>
-    <w:lsdException w:name="Colorful List Accent 4" w:uiPriority="72"/>
-    <w:lsdException w:name="Colorful Grid Accent 4" w:uiPriority="73"/>
-    <w:lsdException w:name="Light Shading Accent 5" w:uiPriority="60"/>
-    <w:lsdException w:name="Light List Accent 5" w:uiPriority="61"/>
-    <w:lsdException w:name="Light Grid Accent 5" w:uiPriority="62"/>
-    <w:lsdException w:name="Medium Shading 1 Accent 5" w:uiPriority="63"/>
-    <w:lsdException w:name="Medium Shading 2 Accent 5" w:uiPriority="64"/>
-    <w:lsdException w:name="Medium List 1 Accent 5" w:uiPriority="65"/>
-    <w:lsdException w:name="Medium List 2 Accent 5" w:uiPriority="66"/>
-    <w:lsdException w:name="Medium Grid 1 Accent 5" w:uiPriority="67"/>
-    <w:lsdException w:name="Medium Grid 2 Accent 5" w:uiPriority="68"/>
-    <w:lsdException w:name="Medium Grid 3 Accent 5" w:uiPriority="69"/>
-    <w:lsdException w:name="Dark List Accent 5" w:uiPriority="70"/>
-    <w:lsdException w:name="Colorful Shading Accent 5" w:uiPriority="71"/>
-    <w:lsdException w:name="Colorful List Accent 5" w:uiPriority="72"/>
-    <w:lsdException w:name="Colorful Grid Accent 5" w:uiPriority="73"/>
-    <w:lsdException w:name="Light Shading Accent 6" w:uiPriority="60"/>
-    <w:lsdException w:name="Light List Accent 6" w:uiPriority="61"/>
-    <w:lsdException w:name="Light Grid Accent 6" w:uiPriority="62"/>
-    <w:lsdException w:name="Medium Shading 1 Accent 6" w:uiPriority="63"/>
-    <w:lsdException w:name="Medium Shading 2 Accent 6" w:uiPriority="64"/>
-    <w:lsdException w:name="Medium List 1 Accent 6" w:uiPriority="65"/>
-    <w:lsdException w:name="Medium List 2 Accent 6" w:uiPriority="66"/>
-    <w:lsdException w:name="Medium Grid 1 Accent 6" w:uiPriority="67"/>
-    <w:lsdException w:name="Medium Grid 2 Accent 6" w:uiPriority="68"/>
-    <w:lsdException w:name="Medium Grid 3 Accent 6" w:uiPriority="69"/>
-    <w:lsdException w:name="Dark List Accent 6" w:uiPriority="70"/>
-    <w:lsdException w:name="Colorful Shading Accent 6" w:uiPriority="71"/>
-    <w:lsdException w:name="Colorful List Accent 6" w:uiPriority="72"/>
-    <w:lsdException w:name="Colorful Grid Accent 6" w:uiPriority="73"/>
-    <w:lsdException w:name="Subtle Emphasis" w:uiPriority="19" w:qFormat="1"/>
-    <w:lsdException w:name="Intense Emphasis" w:uiPriority="21" w:qFormat="1"/>
-    <w:lsdException w:name="Subtle Reference" w:uiPriority="31" w:qFormat="1"/>
-    <w:lsdException w:name="Intense Reference" w:uiPriority="32" w:qFormat="1"/>
-    <w:lsdException w:name="Book Title" w:uiPriority="33" w:qFormat="1"/>
-    <w:lsdException w:name="Bibliography" w:semiHidden="1" w:uiPriority="37" w:unhideWhenUsed="1"/>
-    <w:lsdException w:name="TOC Heading" w:semiHidden="1" w:uiPriority="39" w:unhideWhenUsed="1" w:qFormat="1"/>
-    <w:lsdException w:name="Plain Table 1" w:uiPriority="41"/>
-    <w:lsdException w:name="Plain Table 2" w:uiPriority="42"/>
-    <w:lsdException w:name="Plain Table 3" w:uiPriority="43"/>
-    <w:lsdException w:name="Plain Table 4" w:uiPriority="44"/>
-    <w:lsdException w:name="Plain Table 5" w:uiPriority="45"/>
-    <w:lsdException w:name="Grid Table Light" w:uiPriority="40"/>
-    <w:lsdException w:name="Grid Table 1 Light" w:uiPriority="46"/>
-    <w:lsdException w:name="Grid Table 2" w:uiPriority="47"/>
-    <w:lsdException w:name="Grid Table 3" w:uiPriority="48"/>
-    <w:lsdException w:name="Grid Table 4" w:uiPriority="49"/>
-    <w:lsdException w:name="Grid Table 5 Dark" w:uiPriority="50"/>
-    <w:lsdException w:name="Grid Table 6 Colorful" w:uiPriority="51"/>
-    <w:lsdException w:name="Grid Table 7 Colorful" w:uiPriority="52"/>
-    <w:lsdException w:name="Grid Table 1 Light Accent 1" w:uiPriority="46"/>
-    <w:lsdException w:name="Grid Table 2 Accent 1" w:uiPriority="47"/>
-    <w:lsdException w:name="Grid Table 3 Accent 1" w:uiPriority="48"/>
-    <w:lsdException w:name="Grid Table 4 Accent 1" w:uiPriority="49"/>
-    <w:lsdException w:name="Grid Table 5 Dark Accent 1" w:uiPriority="50"/>
-    <w:lsdException w:name="Grid Table 6 Colorful Accent 1" w:uiPriority="51"/>
-    <w:lsdException w:name="Grid Table 7 Colorful Accent 1" w:uiPriority="52"/>
-    <w:lsdException w:name="Grid Table 1 Light Accent 2" w:uiPriority="46"/>
-    <w:lsdException w:name="Grid Table 2 Accent 2" w:uiPriority="47"/>
-    <w:lsdException w:name="Grid Table 3 Accent 2" w:uiPriority="48"/>
-    <w:lsdException w:name="Grid Table 4 Accent 2" w:uiPriority="49"/>
-    <w:lsdException w:name="Grid Table 5 Dark Accent 2" w:uiPriority="50"/>
-    <w:lsdException w:name="Grid Table 6 Colorful Accent 2" w:uiPriority="51"/>
-    <w:lsdException w:name="Grid Table 7 Colorful Accent 2" w:uiPriority="52"/>
-    <w:lsdException w:name="Grid Table 1 Light Accent 3" w:uiPriority="46"/>
-    <w:lsdException w:name="Grid Table 2 Accent 3" w:uiPriority="47"/>
-    <w:lsdException w:name="Grid Table 3 Accent 3" w:uiPriority="48"/>
-    <w:lsdException w:name="Grid Table 4 Accent 3" w:uiPriority="49"/>
-    <w:lsdException w:name="Grid Table 5 Dark Accent 3" w:uiPriority="50"/>
-    <w:lsdException w:name="Grid Table 6 Colorful Accent 3" w:uiPriority="51"/>
-    <w:lsdException w:name="Grid Table 7 Colorful Accent 3" w:uiPriority="52"/>
-    <w:lsdException w:name="Grid Table 1 Light Accent 4" w:uiPriority="46"/>
-    <w:lsdException w:name="Grid Table 2 Accent 4" w:uiPriority="47"/>
-    <w:lsdException w:name="Grid Table 3 Accent 4" w:uiPriority="48"/>
-    <w:lsdException w:name="Grid Table 4 Accent 4" w:uiPriority="49"/>
-    <w:lsdException w:name="Grid Table 5 Dark Accent 4" w:uiPriority="50"/>
-    <w:lsdException w:name="Grid Table 6 Colorful Accent 4" w:uiPriority="51"/>
-    <w:lsdException w:name="Grid Table 7 Colorful Accent 4" w:uiPriority="52"/>
-    <w:lsdException w:name="Grid Table 1 Light Accent 5" w:uiPriority="46"/>
-    <w:lsdException w:name="Grid Table 2 Accent 5" w:uiPriority="47"/>
-    <w:lsdException w:name="Grid Table 3 Accent 5" w:uiPriority="48"/>
-    <w:lsdException w:name="Grid Table 4 Accent 5" w:uiPriority="49"/>
-    <w:lsdException w:name="Grid Table 5 Dark Accent 5" w:uiPriority="50"/>
-    <w:lsdException w:name="Grid Table 6 Colorful Accent 5" w:uiPriority="51"/>
-    <w:lsdException w:name="Grid Table 7 Colorful Accent 5" w:uiPriority="52"/>
-    <w:lsdException w:name="Grid Table 1 Light Accent 6" w:uiPriority="46"/>
-    <w:lsdException w:name="Grid Table 2 Accent 6" w:uiPriority="47"/>
-    <w:lsdException w:name="Grid Table 3 Accent 6" w:uiPriority="48"/>
-    <w:lsdException w:name="Grid Table 4 Accent 6" w:uiPriority="49"/>
-    <w:lsdException w:name="Grid Table 5 Dark Accent 6" w:uiPriority="50"/>
-    <w:lsdException w:name="Grid Table 6 Colorful Accent 6" w:uiPriority="51"/>
-    <w:lsdException w:name="Grid Table 7 Colorful Accent 6" w:uiPriority="52"/>
-    <w:lsdException w:name="List Table 1 Light" w:uiPriority="46"/>
-    <w:lsdException w:name="List Table 2" w:uiPriority="47"/>
-    <w:lsdException w:name="List Table 3" w:uiPriority="48"/>
-    <w:lsdException w:name="List Table 4" w:uiPriority="49"/>
-    <w:lsdException w:name="List Table 5 Dark" w:uiPriority="50"/>
-    <w:lsdException w:name="List Table 6 Colorful" w:uiPriority="51"/>
-    <w:lsdException w:name="List Table 7 Colorful" w:uiPriority="52"/>
-    <w:lsdException w:name="List Table 1 Light Accent 1" w:uiPriority="46"/>
-    <w:lsdException w:name="List Table 2 Accent 1" w:uiPriority="47"/>
-    <w:lsdException w:name="List Table 3 Accent 1" w:uiPriority="48"/>
-    <w:lsdException w:name="List Table 4 Accent 1" w:uiPriority="49"/>
-    <w:lsdException w:name="List Table 5 Dark Accent 1" w:uiPriority="50"/>
-    <w:lsdException w:name="List Table 6 Colorful Accent 1" w:uiPriority="51"/>
-    <w:lsdException w:name="List Table 7 Colorful Accent 1" w:uiPriority="52"/>
-    <w:lsdException w:name="List Table 1 Light Accent 2" w:uiPriority="46"/>
-    <w:lsdException w:name="List Table 2 Accent 2" w:uiPriority="47"/>
-    <w:lsdException w:name="List Table 3 Accent 2" w:uiPriority="48"/>
-    <w:lsdException w:name="List Table 4 Accent 2" w:uiPriority="49"/>
-    <w:lsdException w:name="List Table 5 Dark Accent 2" w:uiPriority="50"/>
-    <w:lsdException w:name="List Table 6 Colorful Accent 2" w:uiPriority="51"/>
-    <w:lsdException w:name="List Table 7 Colorful Accent 2" w:uiPriority="52"/>
-    <w:lsdException w:name="List Table 1 Light Accent 3" w:uiPriority="46"/>
-    <w:lsdException w:name="List Table 2 Accent 3" w:uiPriority="47"/>
-    <w:lsdException w:name="List Table 3 Accent 3" w:uiPriority="48"/>
-    <w:lsdException w:name="List Table 4 Accent 3" w:uiPriority="49"/>
-    <w:lsdException w:name="List Table 5 Dark Accent 3" w:uiPriority="50"/>
-    <w:lsdException w:name="List Table 6 Colorful Accent 3" w:uiPriority="51"/>
-    <w:lsdException w:name="List Table 7 Colorful Accent 3" w:uiPriority="52"/>
-    <w:lsdException w:name="List Table 1 Light Accent 4" w:uiPriority="46"/>
-    <w:lsdException w:name="List Table 2 Accent 4" w:uiPriority="47"/>
-    <w:lsdException w:name="List Table 3 Accent 4" w:uiPriority="48"/>
-    <w:lsdException w:name="List Table 4 Accent 4" w:uiPriority="49"/>
-    <w:lsdException w:name="List Table 5 Dark Accent 4" w:uiPriority="50"/>
-    <w:lsdException w:name="List Table 6 Colorful Accent 4" w:uiPriority="51"/>
-    <w:lsdException w:name="List Table 7 Colorful Accent 4" w:uiPriority="52"/>
-    <w:lsdException w:name="List Table 1 Light Accent 5" w:uiPriority="46"/>
-    <w:lsdException w:name="List Table 2 Accent 5" w:uiPriority="47"/>
-    <w:lsdException w:name="List Table 3 Accent 5" w:uiPriority="48"/>
-    <w:lsdException w:name="List Table 4 Accent 5" w:uiPriority="49"/>
-    <w:lsdException w:name="List Table 5 Dark Accent 5" w:uiPriority="50"/>
-    <w:lsdException w:name="List Table 6 Colorful Accent 5" w:uiPriority="51"/>
-    <w:lsdException w:name="List Table 7 Colorful Accent 5" w:uiPriority="52"/>
-    <w:lsdException w:name="List Table 1 Light Accent 6" w:uiPriority="46"/>
-    <w:lsdException w:name="List Table 2 Accent 6" w:uiPriority="47"/>
-    <w:lsdException w:name="List Table 3 Accent 6" w:uiPriority="48"/>
-    <w:lsdException w:name="List Table 4 Accent 6" w:uiPriority="49"/>
-    <w:lsdException w:name="List Table 5 Dark Accent 6" w:uiPriority="50"/>
-    <w:lsdException w:name="List Table 6 Colorful Accent 6" w:uiPriority="51"/>
-    <w:lsdException w:name="List Table 7 Colorful Accent 6" w:uiPriority="52"/>
-  </w:latentStyles>
-  <w:style w:type="paragraph" w:default="1" w:styleId="a">
-    <w:name w:val="Normal"/>
+  <w:style w:type="paragraph" w:styleId="ac">
+    <w:basedOn w:val="a"/>
+    <w:next w:val="ad"/>
+    <w:link w:val="ae"/>
     <w:qFormat/>
+    <w:rsid w:val="00AD0A2E"/>
+    <w:pPr>
+      <w:suppressAutoHyphens/>
+      <w:spacing w:after="120" w:line="240" w:lineRule="auto"/>
+      <w:ind w:firstLine="0"/>
+      <w:jc w:val="center"/>
+    </w:pPr>
+    <w:rPr>
+      <w:rFonts w:eastAsia="Times New Roman" w:cs="Times New Roman"/>
+      <w:b/>
+      <w:szCs w:val="20"/>
+      <w:lang w:eastAsia="ar-SA"/>
+    </w:rPr>
   </w:style>
-  <w:style w:type="character" w:default="1" w:styleId="a0">
-    <w:name w:val="Default Paragraph Font"/>
-    <w:uiPriority w:val="1"/>
-    <w:semiHidden/>
-    <w:unhideWhenUsed/>
+  <w:style w:type="character" w:customStyle="1" w:styleId="ae">
+    <w:name w:val="Название Знак"/>
+    <w:link w:val="ac"/>
+    <w:rsid w:val="00AD0A2E"/>
+    <w:rPr>
+      <w:rFonts w:ascii="Times New Roman" w:eastAsia="Times New Roman" w:hAnsi="Times New Roman" w:cs="Times New Roman"/>
+      <w:b/>
+      <w:sz w:val="24"/>
+      <w:szCs w:val="20"/>
+      <w:lang w:eastAsia="ar-SA"/>
+    </w:rPr>
   </w:style>
-  <w:style w:type="table" w:default="1" w:styleId="a1">
-    <w:name w:val="Normal Table"/>
-    <w:uiPriority w:val="99"/>
-    <w:semiHidden/>
-    <w:unhideWhenUsed/>
-    <w:tblPr>
-      <w:tblInd w:w="0" w:type="dxa"/>
-      <w:tblCellMar>
-        <w:top w:w="0" w:type="dxa"/>
-        <w:left w:w="108" w:type="dxa"/>
-        <w:bottom w:w="0" w:type="dxa"/>
-        <w:right w:w="108" w:type="dxa"/>
-      </w:tblCellMar>
-    </w:tblPr>
+  <w:style w:type="paragraph" w:styleId="ad">
+    <w:name w:val="Subtitle"/>
+    <w:basedOn w:val="a"/>
+    <w:next w:val="a"/>
+    <w:link w:val="af"/>
+    <w:uiPriority w:val="11"/>
+    <w:qFormat/>
+    <w:rsid w:val="00AD0A2E"/>
+    <w:pPr>
+      <w:numPr>
+        <w:ilvl w:val="1"/>
+      </w:numPr>
+      <w:spacing w:after="160"/>
+      <w:ind w:firstLine="709"/>
+    </w:pPr>
+    <w:rPr>
+      <w:rFonts w:asciiTheme="minorHAnsi" w:eastAsiaTheme="minorEastAsia" w:hAnsiTheme="minorHAnsi"/>
+      <w:color w:val="5A5A5A" w:themeColor="text1" w:themeTint="A5"/>
+      <w:spacing w:val="15"/>
+      <w:sz w:val="22"/>
+    </w:rPr>
   </w:style>
-  <w:style w:type="numbering" w:default="1" w:styleId="a2">
-    <w:name w:val="No List"/>
-    <w:uiPriority w:val="99"/>
-    <w:semiHidden/>
-    <w:unhideWhenUsed/>
-  </w:style>
-  <w:style w:type="character" w:styleId="a3">
-    <w:name w:val="Placeholder Text"/>
+  <w:style w:type="character" w:customStyle="1" w:styleId="af">
+    <w:name w:val="Подзаголовок Знак"/>
     <w:basedOn w:val="a0"/>
-    <w:uiPriority w:val="99"/>
-    <w:semiHidden/>
-    <w:rsid w:val="007B3ED4"/>
+    <w:link w:val="ad"/>
+    <w:uiPriority w:val="11"/>
+    <w:rsid w:val="00AD0A2E"/>
     <w:rPr>
-      <w:color w:val="808080"/>
+      <w:rFonts w:eastAsiaTheme="minorEastAsia"/>
+      <w:color w:val="5A5A5A" w:themeColor="text1" w:themeTint="A5"/>
+      <w:spacing w:val="15"/>
     </w:rPr>
   </w:style>
 </w:styles>
-</file>
-
-<file path=word/glossary/webSettings.xml><?xml version="1.0" encoding="utf-8"?>
-<w:webSettings xmlns:mc="http://schemas.openxmlformats.org/markup-compatibility/2006" xmlns:r="http://schemas.openxmlformats.org/officeDocument/2006/relationships" xmlns:w="http://schemas.openxmlformats.org/wordprocessingml/2006/main" xmlns:w14="http://schemas.microsoft.com/office/word/2010/wordml" xmlns:w15="http://schemas.microsoft.com/office/word/2012/wordml" xmlns:w16se="http://schemas.microsoft.com/office/word/2015/wordml/symex" mc:Ignorable="w14 w15 w16se">
-  <w:optimizeForBrowser/>
-  <w:allowPNG/>
-</w:webSettings>
 </file>
 
 <file path=word/theme/theme1.xml><?xml version="1.0" encoding="utf-8"?>
@@ -3133,7 +3666,7 @@
 </file>
 
 <file path=customXml/itemProps1.xml><?xml version="1.0" encoding="utf-8"?>
-<ds:datastoreItem xmlns:ds="http://schemas.openxmlformats.org/officeDocument/2006/customXml" ds:itemID="{64529306-863C-4616-BA93-7AA8BA8AC18C}">
+<ds:datastoreItem xmlns:ds="http://schemas.openxmlformats.org/officeDocument/2006/customXml" ds:itemID="{1E2D3DDE-E7FA-4A02-B7E6-0E3A7FCC0B8F}">
   <ds:schemaRefs>
     <ds:schemaRef ds:uri="http://schemas.openxmlformats.org/officeDocument/2006/bibliography"/>
   </ds:schemaRefs>

</xml_diff>